<commit_message>
Update to assigment1, and addition of my overview
</commit_message>
<xml_diff>
--- a/DeadLine_7_10_2015/Assignment1.docx
+++ b/DeadLine_7_10_2015/Assignment1.docx
@@ -1,6 +1,6 @@
 
 <file path=word/document.xml><?xml version="1.0" encoding="utf-8"?>
-<w:document xmlns:wpc="http://schemas.microsoft.com/office/word/2010/wordprocessingCanvas" xmlns:mc="http://schemas.openxmlformats.org/markup-compatibility/2006" xmlns:o="urn:schemas-microsoft-com:office:office" xmlns:r="http://schemas.openxmlformats.org/officeDocument/2006/relationships" xmlns:m="http://schemas.openxmlformats.org/officeDocument/2006/math" xmlns:v="urn:schemas-microsoft-com:vml" xmlns:wp14="http://schemas.microsoft.com/office/word/2010/wordprocessingDrawing" xmlns:wp="http://schemas.openxmlformats.org/drawingml/2006/wordprocessingDrawing" xmlns:w10="urn:schemas-microsoft-com:office:word" xmlns:w="http://schemas.openxmlformats.org/wordprocessingml/2006/main" xmlns:w14="http://schemas.microsoft.com/office/word/2010/wordml" xmlns:w15="http://schemas.microsoft.com/office/word/2012/wordml" xmlns:wpg="http://schemas.microsoft.com/office/word/2010/wordprocessingGroup" xmlns:wpi="http://schemas.microsoft.com/office/word/2010/wordprocessingInk" xmlns:wne="http://schemas.microsoft.com/office/word/2006/wordml" xmlns:wps="http://schemas.microsoft.com/office/word/2010/wordprocessingShape" mc:Ignorable="w14 w15 wp14">
+<w:document xmlns:wpc="http://schemas.microsoft.com/office/word/2010/wordprocessingCanvas" xmlns:mc="http://schemas.openxmlformats.org/markup-compatibility/2006" xmlns:o="urn:schemas-microsoft-com:office:office" xmlns:r="http://schemas.openxmlformats.org/officeDocument/2006/relationships" xmlns:m="http://schemas.openxmlformats.org/officeDocument/2006/math" xmlns:v="urn:schemas-microsoft-com:vml" xmlns:wp14="http://schemas.microsoft.com/office/word/2010/wordprocessingDrawing" xmlns:wp="http://schemas.openxmlformats.org/drawingml/2006/wordprocessingDrawing" xmlns:w10="urn:schemas-microsoft-com:office:word" xmlns:w="http://schemas.openxmlformats.org/wordprocessingml/2006/main" xmlns:w14="http://schemas.microsoft.com/office/word/2010/wordml" xmlns:wpg="http://schemas.microsoft.com/office/word/2010/wordprocessingGroup" xmlns:wpi="http://schemas.microsoft.com/office/word/2010/wordprocessingInk" xmlns:wne="http://schemas.microsoft.com/office/word/2006/wordml" xmlns:wps="http://schemas.microsoft.com/office/word/2010/wordprocessingShape" mc:Ignorable="w14 wp14">
   <w:body>
     <w:p>
       <w:r>
@@ -31,22 +31,61 @@
         </w:numPr>
       </w:pPr>
       <w:r>
-        <w:t>User is able to create a username/password. The username will be unique, and the information that will be stored for the user will be the following: Name, e-mail addres</w:t>
-      </w:r>
-      <w:r>
-        <w:t>s, username, and password.</w:t>
-      </w:r>
-    </w:p>
-    <w:p>
-      <w:pPr>
-        <w:pStyle w:val="ListParagraph"/>
-        <w:numPr>
-          <w:ilvl w:val="0"/>
-          <w:numId w:val="1"/>
-        </w:numPr>
-      </w:pPr>
-      <w:r>
-        <w:t>User s</w:t>
+        <w:t>User is able to create a username/password.</w:t>
+      </w:r>
+      <w:r>
+        <w:t xml:space="preserve"> The user will have to provide the following</w:t>
+      </w:r>
+      <w:r>
+        <w:t xml:space="preserve">: </w:t>
+      </w:r>
+      <w:r>
+        <w:t>Username, password, their n</w:t>
+      </w:r>
+      <w:r>
+        <w:t>ame,</w:t>
+      </w:r>
+      <w:r>
+        <w:t xml:space="preserve"> and</w:t>
+      </w:r>
+      <w:r>
+        <w:t xml:space="preserve"> e-mail addres</w:t>
+      </w:r>
+      <w:r>
+        <w:t>s</w:t>
+      </w:r>
+      <w:r>
+        <w:t>.</w:t>
+      </w:r>
+    </w:p>
+    <w:p>
+      <w:pPr>
+        <w:pStyle w:val="ListParagraph"/>
+        <w:numPr>
+          <w:ilvl w:val="1"/>
+          <w:numId w:val="1"/>
+        </w:numPr>
+      </w:pPr>
+      <w:r>
+        <w:t>Constraint: The username and e-mail must not already exist in our database. The password has to be at least 6 characters, and can only contact numbers &amp; letters.</w:t>
+      </w:r>
+    </w:p>
+    <w:p>
+      <w:pPr>
+        <w:pStyle w:val="ListParagraph"/>
+        <w:numPr>
+          <w:ilvl w:val="0"/>
+          <w:numId w:val="1"/>
+        </w:numPr>
+      </w:pPr>
+      <w:r>
+        <w:t xml:space="preserve">User </w:t>
+      </w:r>
+      <w:r>
+        <w:t xml:space="preserve">can </w:t>
+      </w:r>
+      <w:r>
+        <w:t>s</w:t>
       </w:r>
       <w:r>
         <w:t xml:space="preserve">ubmit new </w:t>
@@ -70,7 +109,28 @@
         </w:numPr>
       </w:pPr>
       <w:r>
-        <w:t>Users are able to submit new items that currently do not exists. This way the content of the site will be community based.</w:t>
+        <w:t>Users are able to submit new it</w:t>
+      </w:r>
+      <w:r>
+        <w:t>ems that currently do not exist</w:t>
+      </w:r>
+      <w:r>
+        <w:t>. This way the content of the site will be community based.</w:t>
+      </w:r>
+    </w:p>
+    <w:p>
+      <w:pPr>
+        <w:pStyle w:val="ListParagraph"/>
+        <w:numPr>
+          <w:ilvl w:val="1"/>
+          <w:numId w:val="1"/>
+        </w:numPr>
+      </w:pPr>
+      <w:r>
+        <w:t>Constraint:</w:t>
+      </w:r>
+      <w:r>
+        <w:t xml:space="preserve"> The submission isn’t automatic, and must go through an approval process.</w:t>
       </w:r>
     </w:p>
     <w:p>
@@ -127,7 +187,28 @@
         </w:numPr>
       </w:pPr>
       <w:r>
-        <w:t>Users can leave their own comments, and rate items. They can also comment on other user’s comments. You can reply to an original comment, but not to a reply to an original comment.</w:t>
+        <w:t>Users can leave their own comments, and rate items. They can also comment on other user’s comments.</w:t>
+      </w:r>
+    </w:p>
+    <w:p>
+      <w:pPr>
+        <w:pStyle w:val="ListParagraph"/>
+        <w:numPr>
+          <w:ilvl w:val="1"/>
+          <w:numId w:val="1"/>
+        </w:numPr>
+      </w:pPr>
+      <w:r>
+        <w:t>Constraint:</w:t>
+      </w:r>
+      <w:r>
+        <w:t xml:space="preserve"> </w:t>
+      </w:r>
+      <w:r>
+        <w:t>You can reply to an original comment, but not to a reply</w:t>
+      </w:r>
+      <w:r>
+        <w:t>.</w:t>
       </w:r>
     </w:p>
     <w:p>
@@ -161,6 +242,21 @@
       <w:pPr>
         <w:pStyle w:val="ListParagraph"/>
         <w:numPr>
+          <w:ilvl w:val="1"/>
+          <w:numId w:val="1"/>
+        </w:numPr>
+      </w:pPr>
+      <w:r>
+        <w:t>Constraint:</w:t>
+      </w:r>
+      <w:r>
+        <w:t xml:space="preserve"> Media has to go through an approval process.</w:t>
+      </w:r>
+    </w:p>
+    <w:p>
+      <w:pPr>
+        <w:pStyle w:val="ListParagraph"/>
+        <w:numPr>
           <w:ilvl w:val="0"/>
           <w:numId w:val="1"/>
         </w:numPr>
@@ -185,6 +281,21 @@
       <w:pPr>
         <w:pStyle w:val="ListParagraph"/>
         <w:numPr>
+          <w:ilvl w:val="1"/>
+          <w:numId w:val="1"/>
+        </w:numPr>
+      </w:pPr>
+      <w:r>
+        <w:t>Constraint:</w:t>
+      </w:r>
+      <w:r>
+        <w:t xml:space="preserve"> The spelling has to be correct, and match existing keywords that were made for the items.</w:t>
+      </w:r>
+    </w:p>
+    <w:p>
+      <w:pPr>
+        <w:pStyle w:val="ListParagraph"/>
+        <w:numPr>
           <w:ilvl w:val="0"/>
           <w:numId w:val="1"/>
         </w:numPr>
@@ -202,7 +313,25 @@
         </w:numPr>
       </w:pPr>
       <w:r>
-        <w:t>A user can delete their own comment.</w:t>
+        <w:t>Users have the ability to delete their comments by just clicking a delete button on their comment that only they’d see</w:t>
+      </w:r>
+      <w:r>
+        <w:t>.</w:t>
+      </w:r>
+    </w:p>
+    <w:p>
+      <w:pPr>
+        <w:pStyle w:val="ListParagraph"/>
+        <w:numPr>
+          <w:ilvl w:val="1"/>
+          <w:numId w:val="1"/>
+        </w:numPr>
+      </w:pPr>
+      <w:r>
+        <w:t>Constraint:</w:t>
+      </w:r>
+      <w:r>
+        <w:t xml:space="preserve"> Can only delete their comment.</w:t>
       </w:r>
     </w:p>
     <w:p>
@@ -233,48 +362,48 @@
       <w:pPr>
         <w:pStyle w:val="ListParagraph"/>
         <w:numPr>
-          <w:ilvl w:val="0"/>
-          <w:numId w:val="1"/>
-        </w:numPr>
-      </w:pPr>
-      <w:r>
-        <w:t>Filter based on ratings</w:t>
-      </w:r>
-    </w:p>
-    <w:p>
-      <w:pPr>
-        <w:pStyle w:val="ListParagraph"/>
-        <w:numPr>
-          <w:ilvl w:val="1"/>
-          <w:numId w:val="1"/>
-        </w:numPr>
-      </w:pPr>
-      <w:r>
-        <w:t>Allow users to filter search results based on ratings.</w:t>
-      </w:r>
-    </w:p>
-    <w:p>
-      <w:pPr>
-        <w:pStyle w:val="ListParagraph"/>
-        <w:numPr>
-          <w:ilvl w:val="0"/>
-          <w:numId w:val="1"/>
-        </w:numPr>
-      </w:pPr>
-      <w:r>
-        <w:t>Search list sort options</w:t>
-      </w:r>
-    </w:p>
-    <w:p>
-      <w:pPr>
-        <w:pStyle w:val="ListParagraph"/>
-        <w:numPr>
-          <w:ilvl w:val="1"/>
-          <w:numId w:val="1"/>
-        </w:numPr>
-      </w:pPr>
-      <w:r>
-        <w:t>When users make a search, the list of results can be sorted based on ratings.</w:t>
+          <w:ilvl w:val="1"/>
+          <w:numId w:val="1"/>
+        </w:numPr>
+      </w:pPr>
+      <w:r>
+        <w:t>Constraint:</w:t>
+      </w:r>
+      <w:r>
+        <w:t xml:space="preserve"> Recommendations will be based only on tags/keywords that are stored in the database.</w:t>
+      </w:r>
+    </w:p>
+    <w:p>
+      <w:pPr>
+        <w:pStyle w:val="ListParagraph"/>
+        <w:numPr>
+          <w:ilvl w:val="0"/>
+          <w:numId w:val="1"/>
+        </w:numPr>
+      </w:pPr>
+      <w:r>
+        <w:t>Filter</w:t>
+      </w:r>
+      <w:r>
+        <w:t>/sort</w:t>
+      </w:r>
+      <w:r>
+        <w:t xml:space="preserve"> based on ratings</w:t>
+      </w:r>
+    </w:p>
+    <w:p>
+      <w:pPr>
+        <w:pStyle w:val="ListParagraph"/>
+        <w:numPr>
+          <w:ilvl w:val="1"/>
+          <w:numId w:val="1"/>
+        </w:numPr>
+      </w:pPr>
+      <w:r>
+        <w:t xml:space="preserve">Allow users to filter </w:t>
+      </w:r>
+      <w:r>
+        <w:t>search results based on ratings and/or sort them by ratings.</w:t>
       </w:r>
     </w:p>
     <w:p>
@@ -323,95 +452,116 @@
       </w:pPr>
       <w:r>
         <w:t>If the item has a cost to it, we will show a range or approximation of the last known price.</w:t>
+      </w:r>
+    </w:p>
+    <w:p>
+      <w:pPr>
+        <w:pStyle w:val="ListParagraph"/>
+        <w:numPr>
+          <w:ilvl w:val="1"/>
+          <w:numId w:val="1"/>
+        </w:numPr>
+      </w:pPr>
+      <w:r>
+        <w:t>Constraint:</w:t>
+      </w:r>
+      <w:r>
+        <w:t xml:space="preserve"> Prices will not be live, and will require manually updating.</w:t>
+      </w:r>
+    </w:p>
+    <w:p/>
+    <w:p>
+      <w:r>
+        <w:t>Non-functional Requirements</w:t>
+      </w:r>
+    </w:p>
+    <w:p>
+      <w:pPr>
+        <w:pStyle w:val="ListParagraph"/>
+        <w:numPr>
+          <w:ilvl w:val="0"/>
+          <w:numId w:val="2"/>
+        </w:numPr>
+      </w:pPr>
+      <w:r>
+        <w:lastRenderedPageBreak/>
+        <w:t>Hash/Salt user passwords</w:t>
+      </w:r>
+    </w:p>
+    <w:p>
+      <w:pPr>
+        <w:pStyle w:val="ListParagraph"/>
+        <w:numPr>
+          <w:ilvl w:val="0"/>
+          <w:numId w:val="2"/>
+        </w:numPr>
+      </w:pPr>
+      <w:r>
+        <w:t>Use sessions to remember users</w:t>
+      </w:r>
+    </w:p>
+    <w:p>
+      <w:pPr>
+        <w:pStyle w:val="ListParagraph"/>
+        <w:numPr>
+          <w:ilvl w:val="0"/>
+          <w:numId w:val="2"/>
+        </w:numPr>
+      </w:pPr>
+      <w:r>
+        <w:t xml:space="preserve">Search takes less than </w:t>
+      </w:r>
+      <w:r>
+        <w:t>5</w:t>
       </w:r>
       <w:bookmarkStart w:id="0" w:name="_GoBack"/>
       <w:bookmarkEnd w:id="0"/>
+      <w:r>
+        <w:t xml:space="preserve"> seconds</w:t>
+      </w:r>
+    </w:p>
+    <w:p>
+      <w:pPr>
+        <w:pStyle w:val="ListParagraph"/>
+        <w:numPr>
+          <w:ilvl w:val="0"/>
+          <w:numId w:val="2"/>
+        </w:numPr>
+      </w:pPr>
+      <w:r>
+        <w:t>Implementation: Top-down design</w:t>
+      </w:r>
+    </w:p>
+    <w:p>
+      <w:pPr>
+        <w:pStyle w:val="ListParagraph"/>
+        <w:numPr>
+          <w:ilvl w:val="0"/>
+          <w:numId w:val="2"/>
+        </w:numPr>
+      </w:pPr>
+      <w:r>
+        <w:t xml:space="preserve">Site works on Google Chrome, and </w:t>
+      </w:r>
+      <w:r>
+        <w:t>Safari</w:t>
+      </w:r>
+    </w:p>
+    <w:p>
+      <w:pPr>
+        <w:pStyle w:val="ListParagraph"/>
+        <w:numPr>
+          <w:ilvl w:val="0"/>
+          <w:numId w:val="2"/>
+        </w:numPr>
+      </w:pPr>
+      <w:r>
+        <w:t>No training time needed</w:t>
+      </w:r>
     </w:p>
     <w:p/>
     <w:p>
       <w:r>
-        <w:t>Non-functional Requirements</w:t>
-      </w:r>
-    </w:p>
-    <w:p>
-      <w:pPr>
-        <w:pStyle w:val="ListParagraph"/>
-        <w:numPr>
-          <w:ilvl w:val="0"/>
-          <w:numId w:val="2"/>
-        </w:numPr>
-      </w:pPr>
-      <w:r>
-        <w:t>Hash/Salt user passwords</w:t>
-      </w:r>
-    </w:p>
-    <w:p>
-      <w:pPr>
-        <w:pStyle w:val="ListParagraph"/>
-        <w:numPr>
-          <w:ilvl w:val="0"/>
-          <w:numId w:val="2"/>
-        </w:numPr>
-      </w:pPr>
-      <w:r>
-        <w:t>Use sessions to remember users</w:t>
-      </w:r>
-    </w:p>
-    <w:p>
-      <w:pPr>
-        <w:pStyle w:val="ListParagraph"/>
-        <w:numPr>
-          <w:ilvl w:val="0"/>
-          <w:numId w:val="2"/>
-        </w:numPr>
-      </w:pPr>
-      <w:r>
-        <w:t>Search takes less than 10 seconds</w:t>
-      </w:r>
-    </w:p>
-    <w:p>
-      <w:pPr>
-        <w:pStyle w:val="ListParagraph"/>
-        <w:numPr>
-          <w:ilvl w:val="0"/>
-          <w:numId w:val="2"/>
-        </w:numPr>
-      </w:pPr>
-      <w:r>
-        <w:t>Implementation: Top-down design</w:t>
-      </w:r>
-    </w:p>
-    <w:p>
-      <w:pPr>
-        <w:pStyle w:val="ListParagraph"/>
-        <w:numPr>
-          <w:ilvl w:val="0"/>
-          <w:numId w:val="2"/>
-        </w:numPr>
-      </w:pPr>
-      <w:r>
-        <w:t xml:space="preserve">Site works on Google Chrome, and </w:t>
-      </w:r>
-      <w:r>
-        <w:t>Safari</w:t>
-      </w:r>
-    </w:p>
-    <w:p>
-      <w:pPr>
-        <w:pStyle w:val="ListParagraph"/>
-        <w:numPr>
-          <w:ilvl w:val="0"/>
-          <w:numId w:val="2"/>
-        </w:numPr>
-      </w:pPr>
-      <w:r>
-        <w:t>No training time needed</w:t>
-      </w:r>
-    </w:p>
-    <w:p/>
-    <w:p>
-      <w:r>
-        <w:lastRenderedPageBreak/>
         <w:t>System Development Infrastructure</w:t>
       </w:r>
     </w:p>
@@ -509,6 +659,30 @@
       </w:pPr>
       <w:r>
         <w:t>Google Maps API</w:t>
+      </w:r>
+    </w:p>
+    <w:p>
+      <w:pPr>
+        <w:pStyle w:val="ListParagraph"/>
+        <w:numPr>
+          <w:ilvl w:val="0"/>
+          <w:numId w:val="3"/>
+        </w:numPr>
+      </w:pPr>
+      <w:r>
+        <w:t>Notepad++</w:t>
+      </w:r>
+    </w:p>
+    <w:p>
+      <w:pPr>
+        <w:pStyle w:val="ListParagraph"/>
+        <w:numPr>
+          <w:ilvl w:val="0"/>
+          <w:numId w:val="3"/>
+        </w:numPr>
+      </w:pPr>
+      <w:r>
+        <w:t>WinSCP</w:t>
       </w:r>
     </w:p>
     <w:p/>
@@ -526,8 +700,8 @@
 </file>
 
 <file path=word/numbering.xml><?xml version="1.0" encoding="utf-8"?>
-<w:numbering xmlns:wpc="http://schemas.microsoft.com/office/word/2010/wordprocessingCanvas" xmlns:mc="http://schemas.openxmlformats.org/markup-compatibility/2006" xmlns:o="urn:schemas-microsoft-com:office:office" xmlns:r="http://schemas.openxmlformats.org/officeDocument/2006/relationships" xmlns:m="http://schemas.openxmlformats.org/officeDocument/2006/math" xmlns:v="urn:schemas-microsoft-com:vml" xmlns:wp14="http://schemas.microsoft.com/office/word/2010/wordprocessingDrawing" xmlns:wp="http://schemas.openxmlformats.org/drawingml/2006/wordprocessingDrawing" xmlns:w10="urn:schemas-microsoft-com:office:word" xmlns:w="http://schemas.openxmlformats.org/wordprocessingml/2006/main" xmlns:w14="http://schemas.microsoft.com/office/word/2010/wordml" xmlns:w15="http://schemas.microsoft.com/office/word/2012/wordml" xmlns:wpg="http://schemas.microsoft.com/office/word/2010/wordprocessingGroup" xmlns:wpi="http://schemas.microsoft.com/office/word/2010/wordprocessingInk" xmlns:wne="http://schemas.microsoft.com/office/word/2006/wordml" xmlns:wps="http://schemas.microsoft.com/office/word/2010/wordprocessingShape" mc:Ignorable="w14 w15 wp14">
-  <w:abstractNum w:abstractNumId="0" w15:restartNumberingAfterBreak="0">
+<w:numbering xmlns:wpc="http://schemas.microsoft.com/office/word/2010/wordprocessingCanvas" xmlns:mc="http://schemas.openxmlformats.org/markup-compatibility/2006" xmlns:o="urn:schemas-microsoft-com:office:office" xmlns:r="http://schemas.openxmlformats.org/officeDocument/2006/relationships" xmlns:m="http://schemas.openxmlformats.org/officeDocument/2006/math" xmlns:v="urn:schemas-microsoft-com:vml" xmlns:wp14="http://schemas.microsoft.com/office/word/2010/wordprocessingDrawing" xmlns:wp="http://schemas.openxmlformats.org/drawingml/2006/wordprocessingDrawing" xmlns:w10="urn:schemas-microsoft-com:office:word" xmlns:w="http://schemas.openxmlformats.org/wordprocessingml/2006/main" xmlns:w14="http://schemas.microsoft.com/office/word/2010/wordml" xmlns:wpg="http://schemas.microsoft.com/office/word/2010/wordprocessingGroup" xmlns:wpi="http://schemas.microsoft.com/office/word/2010/wordprocessingInk" xmlns:wne="http://schemas.microsoft.com/office/word/2006/wordml" xmlns:wps="http://schemas.microsoft.com/office/word/2010/wordprocessingShape" mc:Ignorable="w14 wp14">
+  <w:abstractNum w:abstractNumId="0">
     <w:nsid w:val="2C96330F"/>
     <w:multiLevelType w:val="hybridMultilevel"/>
     <w:tmpl w:val="82F8CEC6"/>
@@ -640,7 +814,7 @@
       </w:rPr>
     </w:lvl>
   </w:abstractNum>
-  <w:abstractNum w:abstractNumId="1" w15:restartNumberingAfterBreak="0">
+  <w:abstractNum w:abstractNumId="1">
     <w:nsid w:val="44193717"/>
     <w:multiLevelType w:val="hybridMultilevel"/>
     <w:tmpl w:val="43E63094"/>
@@ -753,7 +927,7 @@
       </w:rPr>
     </w:lvl>
   </w:abstractNum>
-  <w:abstractNum w:abstractNumId="2" w15:restartNumberingAfterBreak="0">
+  <w:abstractNum w:abstractNumId="2">
     <w:nsid w:val="722B3664"/>
     <w:multiLevelType w:val="hybridMultilevel"/>
     <w:tmpl w:val="15BACE30"/>
@@ -879,7 +1053,7 @@
 </file>
 
 <file path=word/styles.xml><?xml version="1.0" encoding="utf-8"?>
-<w:styles xmlns:mc="http://schemas.openxmlformats.org/markup-compatibility/2006" xmlns:r="http://schemas.openxmlformats.org/officeDocument/2006/relationships" xmlns:w="http://schemas.openxmlformats.org/wordprocessingml/2006/main" xmlns:w14="http://schemas.microsoft.com/office/word/2010/wordml" xmlns:w15="http://schemas.microsoft.com/office/word/2012/wordml" mc:Ignorable="w14 w15">
+<w:styles xmlns:mc="http://schemas.openxmlformats.org/markup-compatibility/2006" xmlns:r="http://schemas.openxmlformats.org/officeDocument/2006/relationships" xmlns:w="http://schemas.openxmlformats.org/wordprocessingml/2006/main" xmlns:w14="http://schemas.microsoft.com/office/word/2010/wordml" mc:Ignorable="w14">
   <w:docDefaults>
     <w:rPrDefault>
       <w:rPr>
@@ -895,378 +1069,345 @@
       </w:pPr>
     </w:pPrDefault>
   </w:docDefaults>
-  <w:latentStyles w:defLockedState="0" w:defUIPriority="99" w:defSemiHidden="0" w:defUnhideWhenUsed="0" w:defQFormat="0" w:count="371">
-    <w:lsdException w:name="Normal" w:uiPriority="0" w:qFormat="1"/>
-    <w:lsdException w:name="heading 1" w:uiPriority="9" w:qFormat="1"/>
-    <w:lsdException w:name="heading 2" w:semiHidden="1" w:uiPriority="9" w:unhideWhenUsed="1" w:qFormat="1"/>
-    <w:lsdException w:name="heading 3" w:semiHidden="1" w:uiPriority="9" w:unhideWhenUsed="1" w:qFormat="1"/>
-    <w:lsdException w:name="heading 4" w:semiHidden="1" w:uiPriority="9" w:unhideWhenUsed="1" w:qFormat="1"/>
-    <w:lsdException w:name="heading 5" w:semiHidden="1" w:uiPriority="9" w:unhideWhenUsed="1" w:qFormat="1"/>
-    <w:lsdException w:name="heading 6" w:semiHidden="1" w:uiPriority="9" w:unhideWhenUsed="1" w:qFormat="1"/>
-    <w:lsdException w:name="heading 7" w:semiHidden="1" w:uiPriority="9" w:unhideWhenUsed="1" w:qFormat="1"/>
-    <w:lsdException w:name="heading 8" w:semiHidden="1" w:uiPriority="9" w:unhideWhenUsed="1" w:qFormat="1"/>
-    <w:lsdException w:name="heading 9" w:semiHidden="1" w:uiPriority="9" w:unhideWhenUsed="1" w:qFormat="1"/>
-    <w:lsdException w:name="index 1" w:semiHidden="1" w:unhideWhenUsed="1"/>
-    <w:lsdException w:name="index 2" w:semiHidden="1" w:unhideWhenUsed="1"/>
-    <w:lsdException w:name="index 3" w:semiHidden="1" w:unhideWhenUsed="1"/>
-    <w:lsdException w:name="index 4" w:semiHidden="1" w:unhideWhenUsed="1"/>
-    <w:lsdException w:name="index 5" w:semiHidden="1" w:unhideWhenUsed="1"/>
-    <w:lsdException w:name="index 6" w:semiHidden="1" w:unhideWhenUsed="1"/>
-    <w:lsdException w:name="index 7" w:semiHidden="1" w:unhideWhenUsed="1"/>
-    <w:lsdException w:name="index 8" w:semiHidden="1" w:unhideWhenUsed="1"/>
-    <w:lsdException w:name="index 9" w:semiHidden="1" w:unhideWhenUsed="1"/>
-    <w:lsdException w:name="toc 1" w:semiHidden="1" w:uiPriority="39" w:unhideWhenUsed="1"/>
-    <w:lsdException w:name="toc 2" w:semiHidden="1" w:uiPriority="39" w:unhideWhenUsed="1"/>
-    <w:lsdException w:name="toc 3" w:semiHidden="1" w:uiPriority="39" w:unhideWhenUsed="1"/>
-    <w:lsdException w:name="toc 4" w:semiHidden="1" w:uiPriority="39" w:unhideWhenUsed="1"/>
-    <w:lsdException w:name="toc 5" w:semiHidden="1" w:uiPriority="39" w:unhideWhenUsed="1"/>
-    <w:lsdException w:name="toc 6" w:semiHidden="1" w:uiPriority="39" w:unhideWhenUsed="1"/>
-    <w:lsdException w:name="toc 7" w:semiHidden="1" w:uiPriority="39" w:unhideWhenUsed="1"/>
-    <w:lsdException w:name="toc 8" w:semiHidden="1" w:uiPriority="39" w:unhideWhenUsed="1"/>
-    <w:lsdException w:name="toc 9" w:semiHidden="1" w:uiPriority="39" w:unhideWhenUsed="1"/>
-    <w:lsdException w:name="Normal Indent" w:semiHidden="1" w:unhideWhenUsed="1"/>
-    <w:lsdException w:name="footnote text" w:semiHidden="1" w:unhideWhenUsed="1"/>
-    <w:lsdException w:name="annotation text" w:semiHidden="1" w:unhideWhenUsed="1"/>
-    <w:lsdException w:name="header" w:semiHidden="1" w:unhideWhenUsed="1"/>
-    <w:lsdException w:name="footer" w:semiHidden="1" w:unhideWhenUsed="1"/>
-    <w:lsdException w:name="index heading" w:semiHidden="1" w:unhideWhenUsed="1"/>
-    <w:lsdException w:name="caption" w:semiHidden="1" w:uiPriority="35" w:unhideWhenUsed="1" w:qFormat="1"/>
-    <w:lsdException w:name="table of figures" w:semiHidden="1" w:unhideWhenUsed="1"/>
-    <w:lsdException w:name="envelope address" w:semiHidden="1" w:unhideWhenUsed="1"/>
-    <w:lsdException w:name="envelope return" w:semiHidden="1" w:unhideWhenUsed="1"/>
-    <w:lsdException w:name="footnote reference" w:semiHidden="1" w:unhideWhenUsed="1"/>
-    <w:lsdException w:name="annotation reference" w:semiHidden="1" w:unhideWhenUsed="1"/>
-    <w:lsdException w:name="line number" w:semiHidden="1" w:unhideWhenUsed="1"/>
-    <w:lsdException w:name="page number" w:semiHidden="1" w:unhideWhenUsed="1"/>
-    <w:lsdException w:name="endnote reference" w:semiHidden="1" w:unhideWhenUsed="1"/>
-    <w:lsdException w:name="endnote text" w:semiHidden="1" w:unhideWhenUsed="1"/>
-    <w:lsdException w:name="table of authorities" w:semiHidden="1" w:unhideWhenUsed="1"/>
-    <w:lsdException w:name="macro" w:semiHidden="1" w:unhideWhenUsed="1"/>
-    <w:lsdException w:name="toa heading" w:semiHidden="1" w:unhideWhenUsed="1"/>
-    <w:lsdException w:name="List" w:semiHidden="1" w:unhideWhenUsed="1"/>
-    <w:lsdException w:name="List Bullet" w:semiHidden="1" w:unhideWhenUsed="1"/>
-    <w:lsdException w:name="List Number" w:semiHidden="1" w:unhideWhenUsed="1"/>
-    <w:lsdException w:name="List 2" w:semiHidden="1" w:unhideWhenUsed="1"/>
-    <w:lsdException w:name="List 3" w:semiHidden="1" w:unhideWhenUsed="1"/>
-    <w:lsdException w:name="List 4" w:semiHidden="1" w:unhideWhenUsed="1"/>
-    <w:lsdException w:name="List 5" w:semiHidden="1" w:unhideWhenUsed="1"/>
-    <w:lsdException w:name="List Bullet 2" w:semiHidden="1" w:unhideWhenUsed="1"/>
-    <w:lsdException w:name="List Bullet 3" w:semiHidden="1" w:unhideWhenUsed="1"/>
-    <w:lsdException w:name="List Bullet 4" w:semiHidden="1" w:unhideWhenUsed="1"/>
-    <w:lsdException w:name="List Bullet 5" w:semiHidden="1" w:unhideWhenUsed="1"/>
-    <w:lsdException w:name="List Number 2" w:semiHidden="1" w:unhideWhenUsed="1"/>
-    <w:lsdException w:name="List Number 3" w:semiHidden="1" w:unhideWhenUsed="1"/>
-    <w:lsdException w:name="List Number 4" w:semiHidden="1" w:unhideWhenUsed="1"/>
-    <w:lsdException w:name="List Number 5" w:semiHidden="1" w:unhideWhenUsed="1"/>
-    <w:lsdException w:name="Title" w:uiPriority="10" w:qFormat="1"/>
-    <w:lsdException w:name="Closing" w:semiHidden="1" w:unhideWhenUsed="1"/>
-    <w:lsdException w:name="Signature" w:semiHidden="1" w:unhideWhenUsed="1"/>
-    <w:lsdException w:name="Default Paragraph Font" w:semiHidden="1" w:uiPriority="1" w:unhideWhenUsed="1"/>
-    <w:lsdException w:name="Body Text" w:semiHidden="1" w:unhideWhenUsed="1"/>
-    <w:lsdException w:name="Body Text Indent" w:semiHidden="1" w:unhideWhenUsed="1"/>
-    <w:lsdException w:name="List Continue" w:semiHidden="1" w:unhideWhenUsed="1"/>
-    <w:lsdException w:name="List Continue 2" w:semiHidden="1" w:unhideWhenUsed="1"/>
-    <w:lsdException w:name="List Continue 3" w:semiHidden="1" w:unhideWhenUsed="1"/>
-    <w:lsdException w:name="List Continue 4" w:semiHidden="1" w:unhideWhenUsed="1"/>
-    <w:lsdException w:name="List Continue 5" w:semiHidden="1" w:unhideWhenUsed="1"/>
-    <w:lsdException w:name="Message Header" w:semiHidden="1" w:unhideWhenUsed="1"/>
-    <w:lsdException w:name="Subtitle" w:uiPriority="11" w:qFormat="1"/>
-    <w:lsdException w:name="Salutation" w:semiHidden="1" w:unhideWhenUsed="1"/>
-    <w:lsdException w:name="Date" w:semiHidden="1" w:unhideWhenUsed="1"/>
-    <w:lsdException w:name="Body Text First Indent" w:semiHidden="1" w:unhideWhenUsed="1"/>
-    <w:lsdException w:name="Body Text First Indent 2" w:semiHidden="1" w:unhideWhenUsed="1"/>
-    <w:lsdException w:name="Note Heading" w:semiHidden="1" w:unhideWhenUsed="1"/>
-    <w:lsdException w:name="Body Text 2" w:semiHidden="1" w:unhideWhenUsed="1"/>
-    <w:lsdException w:name="Body Text 3" w:semiHidden="1" w:unhideWhenUsed="1"/>
-    <w:lsdException w:name="Body Text Indent 2" w:semiHidden="1" w:unhideWhenUsed="1"/>
-    <w:lsdException w:name="Body Text Indent 3" w:semiHidden="1" w:unhideWhenUsed="1"/>
-    <w:lsdException w:name="Block Text" w:semiHidden="1" w:unhideWhenUsed="1"/>
-    <w:lsdException w:name="Hyperlink" w:semiHidden="1" w:unhideWhenUsed="1"/>
-    <w:lsdException w:name="FollowedHyperlink" w:semiHidden="1" w:unhideWhenUsed="1"/>
-    <w:lsdException w:name="Strong" w:uiPriority="22" w:qFormat="1"/>
-    <w:lsdException w:name="Emphasis" w:uiPriority="20" w:qFormat="1"/>
-    <w:lsdException w:name="Document Map" w:semiHidden="1" w:unhideWhenUsed="1"/>
-    <w:lsdException w:name="Plain Text" w:semiHidden="1" w:unhideWhenUsed="1"/>
-    <w:lsdException w:name="E-mail Signature" w:semiHidden="1" w:unhideWhenUsed="1"/>
-    <w:lsdException w:name="HTML Top of Form" w:semiHidden="1" w:unhideWhenUsed="1"/>
-    <w:lsdException w:name="HTML Bottom of Form" w:semiHidden="1" w:unhideWhenUsed="1"/>
-    <w:lsdException w:name="Normal (Web)" w:semiHidden="1" w:unhideWhenUsed="1"/>
-    <w:lsdException w:name="HTML Acronym" w:semiHidden="1" w:unhideWhenUsed="1"/>
-    <w:lsdException w:name="HTML Address" w:semiHidden="1" w:unhideWhenUsed="1"/>
-    <w:lsdException w:name="HTML Cite" w:semiHidden="1" w:unhideWhenUsed="1"/>
-    <w:lsdException w:name="HTML Code" w:semiHidden="1" w:unhideWhenUsed="1"/>
-    <w:lsdException w:name="HTML Definition" w:semiHidden="1" w:unhideWhenUsed="1"/>
-    <w:lsdException w:name="HTML Keyboard" w:semiHidden="1" w:unhideWhenUsed="1"/>
-    <w:lsdException w:name="HTML Preformatted" w:semiHidden="1" w:unhideWhenUsed="1"/>
-    <w:lsdException w:name="HTML Sample" w:semiHidden="1" w:unhideWhenUsed="1"/>
-    <w:lsdException w:name="HTML Typewriter" w:semiHidden="1" w:unhideWhenUsed="1"/>
-    <w:lsdException w:name="HTML Variable" w:semiHidden="1" w:unhideWhenUsed="1"/>
-    <w:lsdException w:name="Normal Table" w:semiHidden="1" w:unhideWhenUsed="1"/>
-    <w:lsdException w:name="annotation subject" w:semiHidden="1" w:unhideWhenUsed="1"/>
-    <w:lsdException w:name="No List" w:semiHidden="1" w:unhideWhenUsed="1"/>
-    <w:lsdException w:name="Outline List 1" w:semiHidden="1" w:unhideWhenUsed="1"/>
-    <w:lsdException w:name="Outline List 2" w:semiHidden="1" w:unhideWhenUsed="1"/>
-    <w:lsdException w:name="Outline List 3" w:semiHidden="1" w:unhideWhenUsed="1"/>
-    <w:lsdException w:name="Table Simple 1" w:semiHidden="1" w:unhideWhenUsed="1"/>
-    <w:lsdException w:name="Table Simple 2" w:semiHidden="1" w:unhideWhenUsed="1"/>
-    <w:lsdException w:name="Table Simple 3" w:semiHidden="1" w:unhideWhenUsed="1"/>
-    <w:lsdException w:name="Table Classic 1" w:semiHidden="1" w:unhideWhenUsed="1"/>
-    <w:lsdException w:name="Table Classic 2" w:semiHidden="1" w:unhideWhenUsed="1"/>
-    <w:lsdException w:name="Table Classic 3" w:semiHidden="1" w:unhideWhenUsed="1"/>
-    <w:lsdException w:name="Table Classic 4" w:semiHidden="1" w:unhideWhenUsed="1"/>
-    <w:lsdException w:name="Table Colorful 1" w:semiHidden="1" w:unhideWhenUsed="1"/>
-    <w:lsdException w:name="Table Colorful 2" w:semiHidden="1" w:unhideWhenUsed="1"/>
-    <w:lsdException w:name="Table Colorful 3" w:semiHidden="1" w:unhideWhenUsed="1"/>
-    <w:lsdException w:name="Table Columns 1" w:semiHidden="1" w:unhideWhenUsed="1"/>
-    <w:lsdException w:name="Table Columns 2" w:semiHidden="1" w:unhideWhenUsed="1"/>
-    <w:lsdException w:name="Table Columns 3" w:semiHidden="1" w:unhideWhenUsed="1"/>
-    <w:lsdException w:name="Table Columns 4" w:semiHidden="1" w:unhideWhenUsed="1"/>
-    <w:lsdException w:name="Table Columns 5" w:semiHidden="1" w:unhideWhenUsed="1"/>
-    <w:lsdException w:name="Table Grid 1" w:semiHidden="1" w:unhideWhenUsed="1"/>
-    <w:lsdException w:name="Table Grid 2" w:semiHidden="1" w:unhideWhenUsed="1"/>
-    <w:lsdException w:name="Table Grid 3" w:semiHidden="1" w:unhideWhenUsed="1"/>
-    <w:lsdException w:name="Table Grid 4" w:semiHidden="1" w:unhideWhenUsed="1"/>
-    <w:lsdException w:name="Table Grid 5" w:semiHidden="1" w:unhideWhenUsed="1"/>
-    <w:lsdException w:name="Table Grid 6" w:semiHidden="1" w:unhideWhenUsed="1"/>
-    <w:lsdException w:name="Table Grid 7" w:semiHidden="1" w:unhideWhenUsed="1"/>
-    <w:lsdException w:name="Table Grid 8" w:semiHidden="1" w:unhideWhenUsed="1"/>
-    <w:lsdException w:name="Table List 1" w:semiHidden="1" w:unhideWhenUsed="1"/>
-    <w:lsdException w:name="Table List 2" w:semiHidden="1" w:unhideWhenUsed="1"/>
-    <w:lsdException w:name="Table List 3" w:semiHidden="1" w:unhideWhenUsed="1"/>
-    <w:lsdException w:name="Table List 4" w:semiHidden="1" w:unhideWhenUsed="1"/>
-    <w:lsdException w:name="Table List 5" w:semiHidden="1" w:unhideWhenUsed="1"/>
-    <w:lsdException w:name="Table List 6" w:semiHidden="1" w:unhideWhenUsed="1"/>
-    <w:lsdException w:name="Table List 7" w:semiHidden="1" w:unhideWhenUsed="1"/>
-    <w:lsdException w:name="Table List 8" w:semiHidden="1" w:unhideWhenUsed="1"/>
-    <w:lsdException w:name="Table 3D effects 1" w:semiHidden="1" w:unhideWhenUsed="1"/>
-    <w:lsdException w:name="Table 3D effects 2" w:semiHidden="1" w:unhideWhenUsed="1"/>
-    <w:lsdException w:name="Table 3D effects 3" w:semiHidden="1" w:unhideWhenUsed="1"/>
-    <w:lsdException w:name="Table Contemporary" w:semiHidden="1" w:unhideWhenUsed="1"/>
-    <w:lsdException w:name="Table Elegant" w:semiHidden="1" w:unhideWhenUsed="1"/>
-    <w:lsdException w:name="Table Professional" w:semiHidden="1" w:unhideWhenUsed="1"/>
-    <w:lsdException w:name="Table Subtle 1" w:semiHidden="1" w:unhideWhenUsed="1"/>
-    <w:lsdException w:name="Table Subtle 2" w:semiHidden="1" w:unhideWhenUsed="1"/>
-    <w:lsdException w:name="Table Web 1" w:semiHidden="1" w:unhideWhenUsed="1"/>
-    <w:lsdException w:name="Table Web 2" w:semiHidden="1" w:unhideWhenUsed="1"/>
-    <w:lsdException w:name="Table Web 3" w:semiHidden="1" w:unhideWhenUsed="1"/>
-    <w:lsdException w:name="Balloon Text" w:semiHidden="1" w:unhideWhenUsed="1"/>
-    <w:lsdException w:name="Table Grid" w:uiPriority="39"/>
-    <w:lsdException w:name="Table Theme" w:semiHidden="1" w:unhideWhenUsed="1"/>
-    <w:lsdException w:name="Placeholder Text" w:semiHidden="1"/>
-    <w:lsdException w:name="No Spacing" w:uiPriority="1" w:qFormat="1"/>
-    <w:lsdException w:name="Light Shading" w:uiPriority="60"/>
-    <w:lsdException w:name="Light List" w:uiPriority="61"/>
-    <w:lsdException w:name="Light Grid" w:uiPriority="62"/>
-    <w:lsdException w:name="Medium Shading 1" w:uiPriority="63"/>
-    <w:lsdException w:name="Medium Shading 2" w:uiPriority="64"/>
-    <w:lsdException w:name="Medium List 1" w:uiPriority="65"/>
-    <w:lsdException w:name="Medium List 2" w:uiPriority="66"/>
-    <w:lsdException w:name="Medium Grid 1" w:uiPriority="67"/>
-    <w:lsdException w:name="Medium Grid 2" w:uiPriority="68"/>
-    <w:lsdException w:name="Medium Grid 3" w:uiPriority="69"/>
-    <w:lsdException w:name="Dark List" w:uiPriority="70"/>
-    <w:lsdException w:name="Colorful Shading" w:uiPriority="71"/>
-    <w:lsdException w:name="Colorful List" w:uiPriority="72"/>
-    <w:lsdException w:name="Colorful Grid" w:uiPriority="73"/>
-    <w:lsdException w:name="Light Shading Accent 1" w:uiPriority="60"/>
-    <w:lsdException w:name="Light List Accent 1" w:uiPriority="61"/>
-    <w:lsdException w:name="Light Grid Accent 1" w:uiPriority="62"/>
-    <w:lsdException w:name="Medium Shading 1 Accent 1" w:uiPriority="63"/>
-    <w:lsdException w:name="Medium Shading 2 Accent 1" w:uiPriority="64"/>
-    <w:lsdException w:name="Medium List 1 Accent 1" w:uiPriority="65"/>
-    <w:lsdException w:name="Revision" w:semiHidden="1"/>
-    <w:lsdException w:name="List Paragraph" w:uiPriority="34" w:qFormat="1"/>
-    <w:lsdException w:name="Quote" w:uiPriority="29" w:qFormat="1"/>
-    <w:lsdException w:name="Intense Quote" w:uiPriority="30" w:qFormat="1"/>
-    <w:lsdException w:name="Medium List 2 Accent 1" w:uiPriority="66"/>
-    <w:lsdException w:name="Medium Grid 1 Accent 1" w:uiPriority="67"/>
-    <w:lsdException w:name="Medium Grid 2 Accent 1" w:uiPriority="68"/>
-    <w:lsdException w:name="Medium Grid 3 Accent 1" w:uiPriority="69"/>
-    <w:lsdException w:name="Dark List Accent 1" w:uiPriority="70"/>
-    <w:lsdException w:name="Colorful Shading Accent 1" w:uiPriority="71"/>
-    <w:lsdException w:name="Colorful List Accent 1" w:uiPriority="72"/>
-    <w:lsdException w:name="Colorful Grid Accent 1" w:uiPriority="73"/>
-    <w:lsdException w:name="Light Shading Accent 2" w:uiPriority="60"/>
-    <w:lsdException w:name="Light List Accent 2" w:uiPriority="61"/>
-    <w:lsdException w:name="Light Grid Accent 2" w:uiPriority="62"/>
-    <w:lsdException w:name="Medium Shading 1 Accent 2" w:uiPriority="63"/>
-    <w:lsdException w:name="Medium Shading 2 Accent 2" w:uiPriority="64"/>
-    <w:lsdException w:name="Medium List 1 Accent 2" w:uiPriority="65"/>
-    <w:lsdException w:name="Medium List 2 Accent 2" w:uiPriority="66"/>
-    <w:lsdException w:name="Medium Grid 1 Accent 2" w:uiPriority="67"/>
-    <w:lsdException w:name="Medium Grid 2 Accent 2" w:uiPriority="68"/>
-    <w:lsdException w:name="Medium Grid 3 Accent 2" w:uiPriority="69"/>
-    <w:lsdException w:name="Dark List Accent 2" w:uiPriority="70"/>
-    <w:lsdException w:name="Colorful Shading Accent 2" w:uiPriority="71"/>
-    <w:lsdException w:name="Colorful List Accent 2" w:uiPriority="72"/>
-    <w:lsdException w:name="Colorful Grid Accent 2" w:uiPriority="73"/>
-    <w:lsdException w:name="Light Shading Accent 3" w:uiPriority="60"/>
-    <w:lsdException w:name="Light List Accent 3" w:uiPriority="61"/>
-    <w:lsdException w:name="Light Grid Accent 3" w:uiPriority="62"/>
-    <w:lsdException w:name="Medium Shading 1 Accent 3" w:uiPriority="63"/>
-    <w:lsdException w:name="Medium Shading 2 Accent 3" w:uiPriority="64"/>
-    <w:lsdException w:name="Medium List 1 Accent 3" w:uiPriority="65"/>
-    <w:lsdException w:name="Medium List 2 Accent 3" w:uiPriority="66"/>
-    <w:lsdException w:name="Medium Grid 1 Accent 3" w:uiPriority="67"/>
-    <w:lsdException w:name="Medium Grid 2 Accent 3" w:uiPriority="68"/>
-    <w:lsdException w:name="Medium Grid 3 Accent 3" w:uiPriority="69"/>
-    <w:lsdException w:name="Dark List Accent 3" w:uiPriority="70"/>
-    <w:lsdException w:name="Colorful Shading Accent 3" w:uiPriority="71"/>
-    <w:lsdException w:name="Colorful List Accent 3" w:uiPriority="72"/>
-    <w:lsdException w:name="Colorful Grid Accent 3" w:uiPriority="73"/>
-    <w:lsdException w:name="Light Shading Accent 4" w:uiPriority="60"/>
-    <w:lsdException w:name="Light List Accent 4" w:uiPriority="61"/>
-    <w:lsdException w:name="Light Grid Accent 4" w:uiPriority="62"/>
-    <w:lsdException w:name="Medium Shading 1 Accent 4" w:uiPriority="63"/>
-    <w:lsdException w:name="Medium Shading 2 Accent 4" w:uiPriority="64"/>
-    <w:lsdException w:name="Medium List 1 Accent 4" w:uiPriority="65"/>
-    <w:lsdException w:name="Medium List 2 Accent 4" w:uiPriority="66"/>
-    <w:lsdException w:name="Medium Grid 1 Accent 4" w:uiPriority="67"/>
-    <w:lsdException w:name="Medium Grid 2 Accent 4" w:uiPriority="68"/>
-    <w:lsdException w:name="Medium Grid 3 Accent 4" w:uiPriority="69"/>
-    <w:lsdException w:name="Dark List Accent 4" w:uiPriority="70"/>
-    <w:lsdException w:name="Colorful Shading Accent 4" w:uiPriority="71"/>
-    <w:lsdException w:name="Colorful List Accent 4" w:uiPriority="72"/>
-    <w:lsdException w:name="Colorful Grid Accent 4" w:uiPriority="73"/>
-    <w:lsdException w:name="Light Shading Accent 5" w:uiPriority="60"/>
-    <w:lsdException w:name="Light List Accent 5" w:uiPriority="61"/>
-    <w:lsdException w:name="Light Grid Accent 5" w:uiPriority="62"/>
-    <w:lsdException w:name="Medium Shading 1 Accent 5" w:uiPriority="63"/>
-    <w:lsdException w:name="Medium Shading 2 Accent 5" w:uiPriority="64"/>
-    <w:lsdException w:name="Medium List 1 Accent 5" w:uiPriority="65"/>
-    <w:lsdException w:name="Medium List 2 Accent 5" w:uiPriority="66"/>
-    <w:lsdException w:name="Medium Grid 1 Accent 5" w:uiPriority="67"/>
-    <w:lsdException w:name="Medium Grid 2 Accent 5" w:uiPriority="68"/>
-    <w:lsdException w:name="Medium Grid 3 Accent 5" w:uiPriority="69"/>
-    <w:lsdException w:name="Dark List Accent 5" w:uiPriority="70"/>
-    <w:lsdException w:name="Colorful Shading Accent 5" w:uiPriority="71"/>
-    <w:lsdException w:name="Colorful List Accent 5" w:uiPriority="72"/>
-    <w:lsdException w:name="Colorful Grid Accent 5" w:uiPriority="73"/>
-    <w:lsdException w:name="Light Shading Accent 6" w:uiPriority="60"/>
-    <w:lsdException w:name="Light List Accent 6" w:uiPriority="61"/>
-    <w:lsdException w:name="Light Grid Accent 6" w:uiPriority="62"/>
-    <w:lsdException w:name="Medium Shading 1 Accent 6" w:uiPriority="63"/>
-    <w:lsdException w:name="Medium Shading 2 Accent 6" w:uiPriority="64"/>
-    <w:lsdException w:name="Medium List 1 Accent 6" w:uiPriority="65"/>
-    <w:lsdException w:name="Medium List 2 Accent 6" w:uiPriority="66"/>
-    <w:lsdException w:name="Medium Grid 1 Accent 6" w:uiPriority="67"/>
-    <w:lsdException w:name="Medium Grid 2 Accent 6" w:uiPriority="68"/>
-    <w:lsdException w:name="Medium Grid 3 Accent 6" w:uiPriority="69"/>
-    <w:lsdException w:name="Dark List Accent 6" w:uiPriority="70"/>
-    <w:lsdException w:name="Colorful Shading Accent 6" w:uiPriority="71"/>
-    <w:lsdException w:name="Colorful List Accent 6" w:uiPriority="72"/>
-    <w:lsdException w:name="Colorful Grid Accent 6" w:uiPriority="73"/>
-    <w:lsdException w:name="Subtle Emphasis" w:uiPriority="19" w:qFormat="1"/>
-    <w:lsdException w:name="Intense Emphasis" w:uiPriority="21" w:qFormat="1"/>
-    <w:lsdException w:name="Subtle Reference" w:uiPriority="31" w:qFormat="1"/>
-    <w:lsdException w:name="Intense Reference" w:uiPriority="32" w:qFormat="1"/>
-    <w:lsdException w:name="Book Title" w:uiPriority="33" w:qFormat="1"/>
-    <w:lsdException w:name="Bibliography" w:semiHidden="1" w:uiPriority="37" w:unhideWhenUsed="1"/>
-    <w:lsdException w:name="TOC Heading" w:semiHidden="1" w:uiPriority="39" w:unhideWhenUsed="1" w:qFormat="1"/>
-    <w:lsdException w:name="Plain Table 1" w:uiPriority="41"/>
-    <w:lsdException w:name="Plain Table 2" w:uiPriority="42"/>
-    <w:lsdException w:name="Plain Table 3" w:uiPriority="43"/>
-    <w:lsdException w:name="Plain Table 4" w:uiPriority="44"/>
-    <w:lsdException w:name="Plain Table 5" w:uiPriority="45"/>
-    <w:lsdException w:name="Grid Table Light" w:uiPriority="40"/>
-    <w:lsdException w:name="Grid Table 1 Light" w:uiPriority="46"/>
-    <w:lsdException w:name="Grid Table 2" w:uiPriority="47"/>
-    <w:lsdException w:name="Grid Table 3" w:uiPriority="48"/>
-    <w:lsdException w:name="Grid Table 4" w:uiPriority="49"/>
-    <w:lsdException w:name="Grid Table 5 Dark" w:uiPriority="50"/>
-    <w:lsdException w:name="Grid Table 6 Colorful" w:uiPriority="51"/>
-    <w:lsdException w:name="Grid Table 7 Colorful" w:uiPriority="52"/>
-    <w:lsdException w:name="Grid Table 1 Light Accent 1" w:uiPriority="46"/>
-    <w:lsdException w:name="Grid Table 2 Accent 1" w:uiPriority="47"/>
-    <w:lsdException w:name="Grid Table 3 Accent 1" w:uiPriority="48"/>
-    <w:lsdException w:name="Grid Table 4 Accent 1" w:uiPriority="49"/>
-    <w:lsdException w:name="Grid Table 5 Dark Accent 1" w:uiPriority="50"/>
-    <w:lsdException w:name="Grid Table 6 Colorful Accent 1" w:uiPriority="51"/>
-    <w:lsdException w:name="Grid Table 7 Colorful Accent 1" w:uiPriority="52"/>
-    <w:lsdException w:name="Grid Table 1 Light Accent 2" w:uiPriority="46"/>
-    <w:lsdException w:name="Grid Table 2 Accent 2" w:uiPriority="47"/>
-    <w:lsdException w:name="Grid Table 3 Accent 2" w:uiPriority="48"/>
-    <w:lsdException w:name="Grid Table 4 Accent 2" w:uiPriority="49"/>
-    <w:lsdException w:name="Grid Table 5 Dark Accent 2" w:uiPriority="50"/>
-    <w:lsdException w:name="Grid Table 6 Colorful Accent 2" w:uiPriority="51"/>
-    <w:lsdException w:name="Grid Table 7 Colorful Accent 2" w:uiPriority="52"/>
-    <w:lsdException w:name="Grid Table 1 Light Accent 3" w:uiPriority="46"/>
-    <w:lsdException w:name="Grid Table 2 Accent 3" w:uiPriority="47"/>
-    <w:lsdException w:name="Grid Table 3 Accent 3" w:uiPriority="48"/>
-    <w:lsdException w:name="Grid Table 4 Accent 3" w:uiPriority="49"/>
-    <w:lsdException w:name="Grid Table 5 Dark Accent 3" w:uiPriority="50"/>
-    <w:lsdException w:name="Grid Table 6 Colorful Accent 3" w:uiPriority="51"/>
-    <w:lsdException w:name="Grid Table 7 Colorful Accent 3" w:uiPriority="52"/>
-    <w:lsdException w:name="Grid Table 1 Light Accent 4" w:uiPriority="46"/>
-    <w:lsdException w:name="Grid Table 2 Accent 4" w:uiPriority="47"/>
-    <w:lsdException w:name="Grid Table 3 Accent 4" w:uiPriority="48"/>
-    <w:lsdException w:name="Grid Table 4 Accent 4" w:uiPriority="49"/>
-    <w:lsdException w:name="Grid Table 5 Dark Accent 4" w:uiPriority="50"/>
-    <w:lsdException w:name="Grid Table 6 Colorful Accent 4" w:uiPriority="51"/>
-    <w:lsdException w:name="Grid Table 7 Colorful Accent 4" w:uiPriority="52"/>
-    <w:lsdException w:name="Grid Table 1 Light Accent 5" w:uiPriority="46"/>
-    <w:lsdException w:name="Grid Table 2 Accent 5" w:uiPriority="47"/>
-    <w:lsdException w:name="Grid Table 3 Accent 5" w:uiPriority="48"/>
-    <w:lsdException w:name="Grid Table 4 Accent 5" w:uiPriority="49"/>
-    <w:lsdException w:name="Grid Table 5 Dark Accent 5" w:uiPriority="50"/>
-    <w:lsdException w:name="Grid Table 6 Colorful Accent 5" w:uiPriority="51"/>
-    <w:lsdException w:name="Grid Table 7 Colorful Accent 5" w:uiPriority="52"/>
-    <w:lsdException w:name="Grid Table 1 Light Accent 6" w:uiPriority="46"/>
-    <w:lsdException w:name="Grid Table 2 Accent 6" w:uiPriority="47"/>
-    <w:lsdException w:name="Grid Table 3 Accent 6" w:uiPriority="48"/>
-    <w:lsdException w:name="Grid Table 4 Accent 6" w:uiPriority="49"/>
-    <w:lsdException w:name="Grid Table 5 Dark Accent 6" w:uiPriority="50"/>
-    <w:lsdException w:name="Grid Table 6 Colorful Accent 6" w:uiPriority="51"/>
-    <w:lsdException w:name="Grid Table 7 Colorful Accent 6" w:uiPriority="52"/>
-    <w:lsdException w:name="List Table 1 Light" w:uiPriority="46"/>
-    <w:lsdException w:name="List Table 2" w:uiPriority="47"/>
-    <w:lsdException w:name="List Table 3" w:uiPriority="48"/>
-    <w:lsdException w:name="List Table 4" w:uiPriority="49"/>
-    <w:lsdException w:name="List Table 5 Dark" w:uiPriority="50"/>
-    <w:lsdException w:name="List Table 6 Colorful" w:uiPriority="51"/>
-    <w:lsdException w:name="List Table 7 Colorful" w:uiPriority="52"/>
-    <w:lsdException w:name="List Table 1 Light Accent 1" w:uiPriority="46"/>
-    <w:lsdException w:name="List Table 2 Accent 1" w:uiPriority="47"/>
-    <w:lsdException w:name="List Table 3 Accent 1" w:uiPriority="48"/>
-    <w:lsdException w:name="List Table 4 Accent 1" w:uiPriority="49"/>
-    <w:lsdException w:name="List Table 5 Dark Accent 1" w:uiPriority="50"/>
-    <w:lsdException w:name="List Table 6 Colorful Accent 1" w:uiPriority="51"/>
-    <w:lsdException w:name="List Table 7 Colorful Accent 1" w:uiPriority="52"/>
-    <w:lsdException w:name="List Table 1 Light Accent 2" w:uiPriority="46"/>
-    <w:lsdException w:name="List Table 2 Accent 2" w:uiPriority="47"/>
-    <w:lsdException w:name="List Table 3 Accent 2" w:uiPriority="48"/>
-    <w:lsdException w:name="List Table 4 Accent 2" w:uiPriority="49"/>
-    <w:lsdException w:name="List Table 5 Dark Accent 2" w:uiPriority="50"/>
-    <w:lsdException w:name="List Table 6 Colorful Accent 2" w:uiPriority="51"/>
-    <w:lsdException w:name="List Table 7 Colorful Accent 2" w:uiPriority="52"/>
-    <w:lsdException w:name="List Table 1 Light Accent 3" w:uiPriority="46"/>
-    <w:lsdException w:name="List Table 2 Accent 3" w:uiPriority="47"/>
-    <w:lsdException w:name="List Table 3 Accent 3" w:uiPriority="48"/>
-    <w:lsdException w:name="List Table 4 Accent 3" w:uiPriority="49"/>
-    <w:lsdException w:name="List Table 5 Dark Accent 3" w:uiPriority="50"/>
-    <w:lsdException w:name="List Table 6 Colorful Accent 3" w:uiPriority="51"/>
-    <w:lsdException w:name="List Table 7 Colorful Accent 3" w:uiPriority="52"/>
-    <w:lsdException w:name="List Table 1 Light Accent 4" w:uiPriority="46"/>
-    <w:lsdException w:name="List Table 2 Accent 4" w:uiPriority="47"/>
-    <w:lsdException w:name="List Table 3 Accent 4" w:uiPriority="48"/>
-    <w:lsdException w:name="List Table 4 Accent 4" w:uiPriority="49"/>
-    <w:lsdException w:name="List Table 5 Dark Accent 4" w:uiPriority="50"/>
-    <w:lsdException w:name="List Table 6 Colorful Accent 4" w:uiPriority="51"/>
-    <w:lsdException w:name="List Table 7 Colorful Accent 4" w:uiPriority="52"/>
-    <w:lsdException w:name="List Table 1 Light Accent 5" w:uiPriority="46"/>
-    <w:lsdException w:name="List Table 2 Accent 5" w:uiPriority="47"/>
-    <w:lsdException w:name="List Table 3 Accent 5" w:uiPriority="48"/>
-    <w:lsdException w:name="List Table 4 Accent 5" w:uiPriority="49"/>
-    <w:lsdException w:name="List Table 5 Dark Accent 5" w:uiPriority="50"/>
-    <w:lsdException w:name="List Table 6 Colorful Accent 5" w:uiPriority="51"/>
-    <w:lsdException w:name="List Table 7 Colorful Accent 5" w:uiPriority="52"/>
-    <w:lsdException w:name="List Table 1 Light Accent 6" w:uiPriority="46"/>
-    <w:lsdException w:name="List Table 2 Accent 6" w:uiPriority="47"/>
-    <w:lsdException w:name="List Table 3 Accent 6" w:uiPriority="48"/>
-    <w:lsdException w:name="List Table 4 Accent 6" w:uiPriority="49"/>
-    <w:lsdException w:name="List Table 5 Dark Accent 6" w:uiPriority="50"/>
-    <w:lsdException w:name="List Table 6 Colorful Accent 6" w:uiPriority="51"/>
-    <w:lsdException w:name="List Table 7 Colorful Accent 6" w:uiPriority="52"/>
+  <w:latentStyles w:defLockedState="0" w:defUIPriority="99" w:defSemiHidden="1" w:defUnhideWhenUsed="1" w:defQFormat="0" w:count="267">
+    <w:lsdException w:name="Normal" w:semiHidden="0" w:uiPriority="0" w:unhideWhenUsed="0" w:qFormat="1"/>
+    <w:lsdException w:name="heading 1" w:semiHidden="0" w:uiPriority="9" w:unhideWhenUsed="0" w:qFormat="1"/>
+    <w:lsdException w:name="heading 2" w:uiPriority="9" w:qFormat="1"/>
+    <w:lsdException w:name="heading 3" w:uiPriority="9" w:qFormat="1"/>
+    <w:lsdException w:name="heading 4" w:uiPriority="9" w:qFormat="1"/>
+    <w:lsdException w:name="heading 5" w:uiPriority="9" w:qFormat="1"/>
+    <w:lsdException w:name="heading 6" w:uiPriority="9" w:qFormat="1"/>
+    <w:lsdException w:name="heading 7" w:uiPriority="9" w:qFormat="1"/>
+    <w:lsdException w:name="heading 8" w:uiPriority="9" w:qFormat="1"/>
+    <w:lsdException w:name="heading 9" w:uiPriority="9" w:qFormat="1"/>
+    <w:lsdException w:name="toc 1" w:uiPriority="39"/>
+    <w:lsdException w:name="toc 2" w:uiPriority="39"/>
+    <w:lsdException w:name="toc 3" w:uiPriority="39"/>
+    <w:lsdException w:name="toc 4" w:uiPriority="39"/>
+    <w:lsdException w:name="toc 5" w:uiPriority="39"/>
+    <w:lsdException w:name="toc 6" w:uiPriority="39"/>
+    <w:lsdException w:name="toc 7" w:uiPriority="39"/>
+    <w:lsdException w:name="toc 8" w:uiPriority="39"/>
+    <w:lsdException w:name="toc 9" w:uiPriority="39"/>
+    <w:lsdException w:name="caption" w:uiPriority="35" w:qFormat="1"/>
+    <w:lsdException w:name="Title" w:semiHidden="0" w:uiPriority="10" w:unhideWhenUsed="0" w:qFormat="1"/>
+    <w:lsdException w:name="Default Paragraph Font" w:uiPriority="1"/>
+    <w:lsdException w:name="Subtitle" w:semiHidden="0" w:uiPriority="11" w:unhideWhenUsed="0" w:qFormat="1"/>
+    <w:lsdException w:name="Strong" w:semiHidden="0" w:uiPriority="22" w:unhideWhenUsed="0" w:qFormat="1"/>
+    <w:lsdException w:name="Emphasis" w:semiHidden="0" w:uiPriority="20" w:unhideWhenUsed="0" w:qFormat="1"/>
+    <w:lsdException w:name="Table Grid" w:semiHidden="0" w:uiPriority="39" w:unhideWhenUsed="0"/>
+    <w:lsdException w:name="Placeholder Text" w:unhideWhenUsed="0"/>
+    <w:lsdException w:name="No Spacing" w:semiHidden="0" w:uiPriority="1" w:unhideWhenUsed="0" w:qFormat="1"/>
+    <w:lsdException w:name="Light Shading" w:semiHidden="0" w:uiPriority="60" w:unhideWhenUsed="0"/>
+    <w:lsdException w:name="Light List" w:semiHidden="0" w:uiPriority="61" w:unhideWhenUsed="0"/>
+    <w:lsdException w:name="Light Grid" w:semiHidden="0" w:uiPriority="62" w:unhideWhenUsed="0"/>
+    <w:lsdException w:name="Medium Shading 1" w:semiHidden="0" w:uiPriority="63" w:unhideWhenUsed="0"/>
+    <w:lsdException w:name="Medium Shading 2" w:semiHidden="0" w:uiPriority="64" w:unhideWhenUsed="0"/>
+    <w:lsdException w:name="Medium List 1" w:semiHidden="0" w:uiPriority="65" w:unhideWhenUsed="0"/>
+    <w:lsdException w:name="Medium List 2" w:semiHidden="0" w:uiPriority="66" w:unhideWhenUsed="0"/>
+    <w:lsdException w:name="Medium Grid 1" w:semiHidden="0" w:uiPriority="67" w:unhideWhenUsed="0"/>
+    <w:lsdException w:name="Medium Grid 2" w:semiHidden="0" w:uiPriority="68" w:unhideWhenUsed="0"/>
+    <w:lsdException w:name="Medium Grid 3" w:semiHidden="0" w:uiPriority="69" w:unhideWhenUsed="0"/>
+    <w:lsdException w:name="Dark List" w:semiHidden="0" w:uiPriority="70" w:unhideWhenUsed="0"/>
+    <w:lsdException w:name="Colorful Shading" w:semiHidden="0" w:uiPriority="71" w:unhideWhenUsed="0"/>
+    <w:lsdException w:name="Colorful List" w:semiHidden="0" w:uiPriority="72" w:unhideWhenUsed="0"/>
+    <w:lsdException w:name="Colorful Grid" w:semiHidden="0" w:uiPriority="73" w:unhideWhenUsed="0"/>
+    <w:lsdException w:name="Light Shading Accent 1" w:semiHidden="0" w:uiPriority="60" w:unhideWhenUsed="0"/>
+    <w:lsdException w:name="Light List Accent 1" w:semiHidden="0" w:uiPriority="61" w:unhideWhenUsed="0"/>
+    <w:lsdException w:name="Light Grid Accent 1" w:semiHidden="0" w:uiPriority="62" w:unhideWhenUsed="0"/>
+    <w:lsdException w:name="Medium Shading 1 Accent 1" w:semiHidden="0" w:uiPriority="63" w:unhideWhenUsed="0"/>
+    <w:lsdException w:name="Medium Shading 2 Accent 1" w:semiHidden="0" w:uiPriority="64" w:unhideWhenUsed="0"/>
+    <w:lsdException w:name="Medium List 1 Accent 1" w:semiHidden="0" w:uiPriority="65" w:unhideWhenUsed="0"/>
+    <w:lsdException w:name="Revision" w:unhideWhenUsed="0"/>
+    <w:lsdException w:name="List Paragraph" w:semiHidden="0" w:uiPriority="34" w:unhideWhenUsed="0" w:qFormat="1"/>
+    <w:lsdException w:name="Quote" w:semiHidden="0" w:uiPriority="29" w:unhideWhenUsed="0" w:qFormat="1"/>
+    <w:lsdException w:name="Intense Quote" w:semiHidden="0" w:uiPriority="30" w:unhideWhenUsed="0" w:qFormat="1"/>
+    <w:lsdException w:name="Medium List 2 Accent 1" w:semiHidden="0" w:uiPriority="66" w:unhideWhenUsed="0"/>
+    <w:lsdException w:name="Medium Grid 1 Accent 1" w:semiHidden="0" w:uiPriority="67" w:unhideWhenUsed="0"/>
+    <w:lsdException w:name="Medium Grid 2 Accent 1" w:semiHidden="0" w:uiPriority="68" w:unhideWhenUsed="0"/>
+    <w:lsdException w:name="Medium Grid 3 Accent 1" w:semiHidden="0" w:uiPriority="69" w:unhideWhenUsed="0"/>
+    <w:lsdException w:name="Dark List Accent 1" w:semiHidden="0" w:uiPriority="70" w:unhideWhenUsed="0"/>
+    <w:lsdException w:name="Colorful Shading Accent 1" w:semiHidden="0" w:uiPriority="71" w:unhideWhenUsed="0"/>
+    <w:lsdException w:name="Colorful List Accent 1" w:semiHidden="0" w:uiPriority="72" w:unhideWhenUsed="0"/>
+    <w:lsdException w:name="Colorful Grid Accent 1" w:semiHidden="0" w:uiPriority="73" w:unhideWhenUsed="0"/>
+    <w:lsdException w:name="Light Shading Accent 2" w:semiHidden="0" w:uiPriority="60" w:unhideWhenUsed="0"/>
+    <w:lsdException w:name="Light List Accent 2" w:semiHidden="0" w:uiPriority="61" w:unhideWhenUsed="0"/>
+    <w:lsdException w:name="Light Grid Accent 2" w:semiHidden="0" w:uiPriority="62" w:unhideWhenUsed="0"/>
+    <w:lsdException w:name="Medium Shading 1 Accent 2" w:semiHidden="0" w:uiPriority="63" w:unhideWhenUsed="0"/>
+    <w:lsdException w:name="Medium Shading 2 Accent 2" w:semiHidden="0" w:uiPriority="64" w:unhideWhenUsed="0"/>
+    <w:lsdException w:name="Medium List 1 Accent 2" w:semiHidden="0" w:uiPriority="65" w:unhideWhenUsed="0"/>
+    <w:lsdException w:name="Medium List 2 Accent 2" w:semiHidden="0" w:uiPriority="66" w:unhideWhenUsed="0"/>
+    <w:lsdException w:name="Medium Grid 1 Accent 2" w:semiHidden="0" w:uiPriority="67" w:unhideWhenUsed="0"/>
+    <w:lsdException w:name="Medium Grid 2 Accent 2" w:semiHidden="0" w:uiPriority="68" w:unhideWhenUsed="0"/>
+    <w:lsdException w:name="Medium Grid 3 Accent 2" w:semiHidden="0" w:uiPriority="69" w:unhideWhenUsed="0"/>
+    <w:lsdException w:name="Dark List Accent 2" w:semiHidden="0" w:uiPriority="70" w:unhideWhenUsed="0"/>
+    <w:lsdException w:name="Colorful Shading Accent 2" w:semiHidden="0" w:uiPriority="71" w:unhideWhenUsed="0"/>
+    <w:lsdException w:name="Colorful List Accent 2" w:semiHidden="0" w:uiPriority="72" w:unhideWhenUsed="0"/>
+    <w:lsdException w:name="Colorful Grid Accent 2" w:semiHidden="0" w:uiPriority="73" w:unhideWhenUsed="0"/>
+    <w:lsdException w:name="Light Shading Accent 3" w:semiHidden="0" w:uiPriority="60" w:unhideWhenUsed="0"/>
+    <w:lsdException w:name="Light List Accent 3" w:semiHidden="0" w:uiPriority="61" w:unhideWhenUsed="0"/>
+    <w:lsdException w:name="Light Grid Accent 3" w:semiHidden="0" w:uiPriority="62" w:unhideWhenUsed="0"/>
+    <w:lsdException w:name="Medium Shading 1 Accent 3" w:semiHidden="0" w:uiPriority="63" w:unhideWhenUsed="0"/>
+    <w:lsdException w:name="Medium Shading 2 Accent 3" w:semiHidden="0" w:uiPriority="64" w:unhideWhenUsed="0"/>
+    <w:lsdException w:name="Medium List 1 Accent 3" w:semiHidden="0" w:uiPriority="65" w:unhideWhenUsed="0"/>
+    <w:lsdException w:name="Medium List 2 Accent 3" w:semiHidden="0" w:uiPriority="66" w:unhideWhenUsed="0"/>
+    <w:lsdException w:name="Medium Grid 1 Accent 3" w:semiHidden="0" w:uiPriority="67" w:unhideWhenUsed="0"/>
+    <w:lsdException w:name="Medium Grid 2 Accent 3" w:semiHidden="0" w:uiPriority="68" w:unhideWhenUsed="0"/>
+    <w:lsdException w:name="Medium Grid 3 Accent 3" w:semiHidden="0" w:uiPriority="69" w:unhideWhenUsed="0"/>
+    <w:lsdException w:name="Dark List Accent 3" w:semiHidden="0" w:uiPriority="70" w:unhideWhenUsed="0"/>
+    <w:lsdException w:name="Colorful Shading Accent 3" w:semiHidden="0" w:uiPriority="71" w:unhideWhenUsed="0"/>
+    <w:lsdException w:name="Colorful List Accent 3" w:semiHidden="0" w:uiPriority="72" w:unhideWhenUsed="0"/>
+    <w:lsdException w:name="Colorful Grid Accent 3" w:semiHidden="0" w:uiPriority="73" w:unhideWhenUsed="0"/>
+    <w:lsdException w:name="Light Shading Accent 4" w:semiHidden="0" w:uiPriority="60" w:unhideWhenUsed="0"/>
+    <w:lsdException w:name="Light List Accent 4" w:semiHidden="0" w:uiPriority="61" w:unhideWhenUsed="0"/>
+    <w:lsdException w:name="Light Grid Accent 4" w:semiHidden="0" w:uiPriority="62" w:unhideWhenUsed="0"/>
+    <w:lsdException w:name="Medium Shading 1 Accent 4" w:semiHidden="0" w:uiPriority="63" w:unhideWhenUsed="0"/>
+    <w:lsdException w:name="Medium Shading 2 Accent 4" w:semiHidden="0" w:uiPriority="64" w:unhideWhenUsed="0"/>
+    <w:lsdException w:name="Medium List 1 Accent 4" w:semiHidden="0" w:uiPriority="65" w:unhideWhenUsed="0"/>
+    <w:lsdException w:name="Medium List 2 Accent 4" w:semiHidden="0" w:uiPriority="66" w:unhideWhenUsed="0"/>
+    <w:lsdException w:name="Medium Grid 1 Accent 4" w:semiHidden="0" w:uiPriority="67" w:unhideWhenUsed="0"/>
+    <w:lsdException w:name="Medium Grid 2 Accent 4" w:semiHidden="0" w:uiPriority="68" w:unhideWhenUsed="0"/>
+    <w:lsdException w:name="Medium Grid 3 Accent 4" w:semiHidden="0" w:uiPriority="69" w:unhideWhenUsed="0"/>
+    <w:lsdException w:name="Dark List Accent 4" w:semiHidden="0" w:uiPriority="70" w:unhideWhenUsed="0"/>
+    <w:lsdException w:name="Colorful Shading Accent 4" w:semiHidden="0" w:uiPriority="71" w:unhideWhenUsed="0"/>
+    <w:lsdException w:name="Colorful List Accent 4" w:semiHidden="0" w:uiPriority="72" w:unhideWhenUsed="0"/>
+    <w:lsdException w:name="Colorful Grid Accent 4" w:semiHidden="0" w:uiPriority="73" w:unhideWhenUsed="0"/>
+    <w:lsdException w:name="Light Shading Accent 5" w:semiHidden="0" w:uiPriority="60" w:unhideWhenUsed="0"/>
+    <w:lsdException w:name="Light List Accent 5" w:semiHidden="0" w:uiPriority="61" w:unhideWhenUsed="0"/>
+    <w:lsdException w:name="Light Grid Accent 5" w:semiHidden="0" w:uiPriority="62" w:unhideWhenUsed="0"/>
+    <w:lsdException w:name="Medium Shading 1 Accent 5" w:semiHidden="0" w:uiPriority="63" w:unhideWhenUsed="0"/>
+    <w:lsdException w:name="Medium Shading 2 Accent 5" w:semiHidden="0" w:uiPriority="64" w:unhideWhenUsed="0"/>
+    <w:lsdException w:name="Medium List 1 Accent 5" w:semiHidden="0" w:uiPriority="65" w:unhideWhenUsed="0"/>
+    <w:lsdException w:name="Medium List 2 Accent 5" w:semiHidden="0" w:uiPriority="66" w:unhideWhenUsed="0"/>
+    <w:lsdException w:name="Medium Grid 1 Accent 5" w:semiHidden="0" w:uiPriority="67" w:unhideWhenUsed="0"/>
+    <w:lsdException w:name="Medium Grid 2 Accent 5" w:semiHidden="0" w:uiPriority="68" w:unhideWhenUsed="0"/>
+    <w:lsdException w:name="Medium Grid 3 Accent 5" w:semiHidden="0" w:uiPriority="69" w:unhideWhenUsed="0"/>
+    <w:lsdException w:name="Dark List Accent 5" w:semiHidden="0" w:uiPriority="70" w:unhideWhenUsed="0"/>
+    <w:lsdException w:name="Colorful Shading Accent 5" w:semiHidden="0" w:uiPriority="71" w:unhideWhenUsed="0"/>
+    <w:lsdException w:name="Colorful List Accent 5" w:semiHidden="0" w:uiPriority="72" w:unhideWhenUsed="0"/>
+    <w:lsdException w:name="Colorful Grid Accent 5" w:semiHidden="0" w:uiPriority="73" w:unhideWhenUsed="0"/>
+    <w:lsdException w:name="Light Shading Accent 6" w:semiHidden="0" w:uiPriority="60" w:unhideWhenUsed="0"/>
+    <w:lsdException w:name="Light List Accent 6" w:semiHidden="0" w:uiPriority="61" w:unhideWhenUsed="0"/>
+    <w:lsdException w:name="Light Grid Accent 6" w:semiHidden="0" w:uiPriority="62" w:unhideWhenUsed="0"/>
+    <w:lsdException w:name="Medium Shading 1 Accent 6" w:semiHidden="0" w:uiPriority="63" w:unhideWhenUsed="0"/>
+    <w:lsdException w:name="Medium Shading 2 Accent 6" w:semiHidden="0" w:uiPriority="64" w:unhideWhenUsed="0"/>
+    <w:lsdException w:name="Medium List 1 Accent 6" w:semiHidden="0" w:uiPriority="65" w:unhideWhenUsed="0"/>
+    <w:lsdException w:name="Medium List 2 Accent 6" w:semiHidden="0" w:uiPriority="66" w:unhideWhenUsed="0"/>
+    <w:lsdException w:name="Medium Grid 1 Accent 6" w:semiHidden="0" w:uiPriority="67" w:unhideWhenUsed="0"/>
+    <w:lsdException w:name="Medium Grid 2 Accent 6" w:semiHidden="0" w:uiPriority="68" w:unhideWhenUsed="0"/>
+    <w:lsdException w:name="Medium Grid 3 Accent 6" w:semiHidden="0" w:uiPriority="69" w:unhideWhenUsed="0"/>
+    <w:lsdException w:name="Dark List Accent 6" w:semiHidden="0" w:uiPriority="70" w:unhideWhenUsed="0"/>
+    <w:lsdException w:name="Colorful Shading Accent 6" w:semiHidden="0" w:uiPriority="71" w:unhideWhenUsed="0"/>
+    <w:lsdException w:name="Colorful List Accent 6" w:semiHidden="0" w:uiPriority="72" w:unhideWhenUsed="0"/>
+    <w:lsdException w:name="Colorful Grid Accent 6" w:semiHidden="0" w:uiPriority="73" w:unhideWhenUsed="0"/>
+    <w:lsdException w:name="Subtle Emphasis" w:semiHidden="0" w:uiPriority="19" w:unhideWhenUsed="0" w:qFormat="1"/>
+    <w:lsdException w:name="Intense Emphasis" w:semiHidden="0" w:uiPriority="21" w:unhideWhenUsed="0" w:qFormat="1"/>
+    <w:lsdException w:name="Subtle Reference" w:semiHidden="0" w:uiPriority="31" w:unhideWhenUsed="0" w:qFormat="1"/>
+    <w:lsdException w:name="Intense Reference" w:semiHidden="0" w:uiPriority="32" w:unhideWhenUsed="0" w:qFormat="1"/>
+    <w:lsdException w:name="Book Title" w:semiHidden="0" w:uiPriority="33" w:unhideWhenUsed="0" w:qFormat="1"/>
+    <w:lsdException w:name="Bibliography" w:uiPriority="37"/>
+    <w:lsdException w:name="TOC Heading" w:uiPriority="39" w:qFormat="1"/>
+  </w:latentStyles>
+  <w:style w:type="paragraph" w:default="1" w:styleId="Normal">
+    <w:name w:val="Normal"/>
+    <w:qFormat/>
+  </w:style>
+  <w:style w:type="character" w:default="1" w:styleId="DefaultParagraphFont">
+    <w:name w:val="Default Paragraph Font"/>
+    <w:uiPriority w:val="1"/>
+    <w:semiHidden/>
+    <w:unhideWhenUsed/>
+  </w:style>
+  <w:style w:type="table" w:default="1" w:styleId="TableNormal">
+    <w:name w:val="Normal Table"/>
+    <w:uiPriority w:val="99"/>
+    <w:semiHidden/>
+    <w:unhideWhenUsed/>
+    <w:tblPr>
+      <w:tblInd w:w="0" w:type="dxa"/>
+      <w:tblCellMar>
+        <w:top w:w="0" w:type="dxa"/>
+        <w:left w:w="108" w:type="dxa"/>
+        <w:bottom w:w="0" w:type="dxa"/>
+        <w:right w:w="108" w:type="dxa"/>
+      </w:tblCellMar>
+    </w:tblPr>
+  </w:style>
+  <w:style w:type="numbering" w:default="1" w:styleId="NoList">
+    <w:name w:val="No List"/>
+    <w:uiPriority w:val="99"/>
+    <w:semiHidden/>
+    <w:unhideWhenUsed/>
+  </w:style>
+  <w:style w:type="paragraph" w:styleId="ListParagraph">
+    <w:name w:val="List Paragraph"/>
+    <w:basedOn w:val="Normal"/>
+    <w:uiPriority w:val="34"/>
+    <w:qFormat/>
+    <w:rsid w:val="0086495E"/>
+    <w:pPr>
+      <w:ind w:left="720"/>
+      <w:contextualSpacing/>
+    </w:pPr>
+  </w:style>
+</w:styles>
+</file>
+
+<file path=word/stylesWithEffects.xml><?xml version="1.0" encoding="utf-8"?>
+<w:styles xmlns:wpc="http://schemas.microsoft.com/office/word/2010/wordprocessingCanvas" xmlns:mc="http://schemas.openxmlformats.org/markup-compatibility/2006" xmlns:o="urn:schemas-microsoft-com:office:office" xmlns:r="http://schemas.openxmlformats.org/officeDocument/2006/relationships" xmlns:m="http://schemas.openxmlformats.org/officeDocument/2006/math" xmlns:v="urn:schemas-microsoft-com:vml" xmlns:wp14="http://schemas.microsoft.com/office/word/2010/wordprocessingDrawing" xmlns:wp="http://schemas.openxmlformats.org/drawingml/2006/wordprocessingDrawing" xmlns:w10="urn:schemas-microsoft-com:office:word" xmlns:w="http://schemas.openxmlformats.org/wordprocessingml/2006/main" xmlns:w14="http://schemas.microsoft.com/office/word/2010/wordml" xmlns:wpg="http://schemas.microsoft.com/office/word/2010/wordprocessingGroup" xmlns:wpi="http://schemas.microsoft.com/office/word/2010/wordprocessingInk" xmlns:wne="http://schemas.microsoft.com/office/word/2006/wordml" xmlns:wps="http://schemas.microsoft.com/office/word/2010/wordprocessingShape" mc:Ignorable="w14 wp14">
+  <w:docDefaults>
+    <w:rPrDefault>
+      <w:rPr>
+        <w:rFonts w:asciiTheme="minorHAnsi" w:eastAsiaTheme="minorHAnsi" w:hAnsiTheme="minorHAnsi" w:cstheme="minorBidi"/>
+        <w:sz w:val="22"/>
+        <w:szCs w:val="22"/>
+        <w:lang w:val="en-US" w:eastAsia="en-US" w:bidi="ar-SA"/>
+      </w:rPr>
+    </w:rPrDefault>
+    <w:pPrDefault>
+      <w:pPr>
+        <w:spacing w:after="160" w:line="259" w:lineRule="auto"/>
+      </w:pPr>
+    </w:pPrDefault>
+  </w:docDefaults>
+  <w:latentStyles w:defLockedState="0" w:defUIPriority="99" w:defSemiHidden="1" w:defUnhideWhenUsed="1" w:defQFormat="0" w:count="267">
+    <w:lsdException w:name="Normal" w:semiHidden="0" w:uiPriority="0" w:unhideWhenUsed="0" w:qFormat="1"/>
+    <w:lsdException w:name="heading 1" w:semiHidden="0" w:uiPriority="9" w:unhideWhenUsed="0" w:qFormat="1"/>
+    <w:lsdException w:name="heading 2" w:uiPriority="9" w:qFormat="1"/>
+    <w:lsdException w:name="heading 3" w:uiPriority="9" w:qFormat="1"/>
+    <w:lsdException w:name="heading 4" w:uiPriority="9" w:qFormat="1"/>
+    <w:lsdException w:name="heading 5" w:uiPriority="9" w:qFormat="1"/>
+    <w:lsdException w:name="heading 6" w:uiPriority="9" w:qFormat="1"/>
+    <w:lsdException w:name="heading 7" w:uiPriority="9" w:qFormat="1"/>
+    <w:lsdException w:name="heading 8" w:uiPriority="9" w:qFormat="1"/>
+    <w:lsdException w:name="heading 9" w:uiPriority="9" w:qFormat="1"/>
+    <w:lsdException w:name="toc 1" w:uiPriority="39"/>
+    <w:lsdException w:name="toc 2" w:uiPriority="39"/>
+    <w:lsdException w:name="toc 3" w:uiPriority="39"/>
+    <w:lsdException w:name="toc 4" w:uiPriority="39"/>
+    <w:lsdException w:name="toc 5" w:uiPriority="39"/>
+    <w:lsdException w:name="toc 6" w:uiPriority="39"/>
+    <w:lsdException w:name="toc 7" w:uiPriority="39"/>
+    <w:lsdException w:name="toc 8" w:uiPriority="39"/>
+    <w:lsdException w:name="toc 9" w:uiPriority="39"/>
+    <w:lsdException w:name="caption" w:uiPriority="35" w:qFormat="1"/>
+    <w:lsdException w:name="Title" w:semiHidden="0" w:uiPriority="10" w:unhideWhenUsed="0" w:qFormat="1"/>
+    <w:lsdException w:name="Default Paragraph Font" w:uiPriority="1"/>
+    <w:lsdException w:name="Subtitle" w:semiHidden="0" w:uiPriority="11" w:unhideWhenUsed="0" w:qFormat="1"/>
+    <w:lsdException w:name="Strong" w:semiHidden="0" w:uiPriority="22" w:unhideWhenUsed="0" w:qFormat="1"/>
+    <w:lsdException w:name="Emphasis" w:semiHidden="0" w:uiPriority="20" w:unhideWhenUsed="0" w:qFormat="1"/>
+    <w:lsdException w:name="Table Grid" w:semiHidden="0" w:uiPriority="39" w:unhideWhenUsed="0"/>
+    <w:lsdException w:name="Placeholder Text" w:unhideWhenUsed="0"/>
+    <w:lsdException w:name="No Spacing" w:semiHidden="0" w:uiPriority="1" w:unhideWhenUsed="0" w:qFormat="1"/>
+    <w:lsdException w:name="Light Shading" w:semiHidden="0" w:uiPriority="60" w:unhideWhenUsed="0"/>
+    <w:lsdException w:name="Light List" w:semiHidden="0" w:uiPriority="61" w:unhideWhenUsed="0"/>
+    <w:lsdException w:name="Light Grid" w:semiHidden="0" w:uiPriority="62" w:unhideWhenUsed="0"/>
+    <w:lsdException w:name="Medium Shading 1" w:semiHidden="0" w:uiPriority="63" w:unhideWhenUsed="0"/>
+    <w:lsdException w:name="Medium Shading 2" w:semiHidden="0" w:uiPriority="64" w:unhideWhenUsed="0"/>
+    <w:lsdException w:name="Medium List 1" w:semiHidden="0" w:uiPriority="65" w:unhideWhenUsed="0"/>
+    <w:lsdException w:name="Medium List 2" w:semiHidden="0" w:uiPriority="66" w:unhideWhenUsed="0"/>
+    <w:lsdException w:name="Medium Grid 1" w:semiHidden="0" w:uiPriority="67" w:unhideWhenUsed="0"/>
+    <w:lsdException w:name="Medium Grid 2" w:semiHidden="0" w:uiPriority="68" w:unhideWhenUsed="0"/>
+    <w:lsdException w:name="Medium Grid 3" w:semiHidden="0" w:uiPriority="69" w:unhideWhenUsed="0"/>
+    <w:lsdException w:name="Dark List" w:semiHidden="0" w:uiPriority="70" w:unhideWhenUsed="0"/>
+    <w:lsdException w:name="Colorful Shading" w:semiHidden="0" w:uiPriority="71" w:unhideWhenUsed="0"/>
+    <w:lsdException w:name="Colorful List" w:semiHidden="0" w:uiPriority="72" w:unhideWhenUsed="0"/>
+    <w:lsdException w:name="Colorful Grid" w:semiHidden="0" w:uiPriority="73" w:unhideWhenUsed="0"/>
+    <w:lsdException w:name="Light Shading Accent 1" w:semiHidden="0" w:uiPriority="60" w:unhideWhenUsed="0"/>
+    <w:lsdException w:name="Light List Accent 1" w:semiHidden="0" w:uiPriority="61" w:unhideWhenUsed="0"/>
+    <w:lsdException w:name="Light Grid Accent 1" w:semiHidden="0" w:uiPriority="62" w:unhideWhenUsed="0"/>
+    <w:lsdException w:name="Medium Shading 1 Accent 1" w:semiHidden="0" w:uiPriority="63" w:unhideWhenUsed="0"/>
+    <w:lsdException w:name="Medium Shading 2 Accent 1" w:semiHidden="0" w:uiPriority="64" w:unhideWhenUsed="0"/>
+    <w:lsdException w:name="Medium List 1 Accent 1" w:semiHidden="0" w:uiPriority="65" w:unhideWhenUsed="0"/>
+    <w:lsdException w:name="Revision" w:unhideWhenUsed="0"/>
+    <w:lsdException w:name="List Paragraph" w:semiHidden="0" w:uiPriority="34" w:unhideWhenUsed="0" w:qFormat="1"/>
+    <w:lsdException w:name="Quote" w:semiHidden="0" w:uiPriority="29" w:unhideWhenUsed="0" w:qFormat="1"/>
+    <w:lsdException w:name="Intense Quote" w:semiHidden="0" w:uiPriority="30" w:unhideWhenUsed="0" w:qFormat="1"/>
+    <w:lsdException w:name="Medium List 2 Accent 1" w:semiHidden="0" w:uiPriority="66" w:unhideWhenUsed="0"/>
+    <w:lsdException w:name="Medium Grid 1 Accent 1" w:semiHidden="0" w:uiPriority="67" w:unhideWhenUsed="0"/>
+    <w:lsdException w:name="Medium Grid 2 Accent 1" w:semiHidden="0" w:uiPriority="68" w:unhideWhenUsed="0"/>
+    <w:lsdException w:name="Medium Grid 3 Accent 1" w:semiHidden="0" w:uiPriority="69" w:unhideWhenUsed="0"/>
+    <w:lsdException w:name="Dark List Accent 1" w:semiHidden="0" w:uiPriority="70" w:unhideWhenUsed="0"/>
+    <w:lsdException w:name="Colorful Shading Accent 1" w:semiHidden="0" w:uiPriority="71" w:unhideWhenUsed="0"/>
+    <w:lsdException w:name="Colorful List Accent 1" w:semiHidden="0" w:uiPriority="72" w:unhideWhenUsed="0"/>
+    <w:lsdException w:name="Colorful Grid Accent 1" w:semiHidden="0" w:uiPriority="73" w:unhideWhenUsed="0"/>
+    <w:lsdException w:name="Light Shading Accent 2" w:semiHidden="0" w:uiPriority="60" w:unhideWhenUsed="0"/>
+    <w:lsdException w:name="Light List Accent 2" w:semiHidden="0" w:uiPriority="61" w:unhideWhenUsed="0"/>
+    <w:lsdException w:name="Light Grid Accent 2" w:semiHidden="0" w:uiPriority="62" w:unhideWhenUsed="0"/>
+    <w:lsdException w:name="Medium Shading 1 Accent 2" w:semiHidden="0" w:uiPriority="63" w:unhideWhenUsed="0"/>
+    <w:lsdException w:name="Medium Shading 2 Accent 2" w:semiHidden="0" w:uiPriority="64" w:unhideWhenUsed="0"/>
+    <w:lsdException w:name="Medium List 1 Accent 2" w:semiHidden="0" w:uiPriority="65" w:unhideWhenUsed="0"/>
+    <w:lsdException w:name="Medium List 2 Accent 2" w:semiHidden="0" w:uiPriority="66" w:unhideWhenUsed="0"/>
+    <w:lsdException w:name="Medium Grid 1 Accent 2" w:semiHidden="0" w:uiPriority="67" w:unhideWhenUsed="0"/>
+    <w:lsdException w:name="Medium Grid 2 Accent 2" w:semiHidden="0" w:uiPriority="68" w:unhideWhenUsed="0"/>
+    <w:lsdException w:name="Medium Grid 3 Accent 2" w:semiHidden="0" w:uiPriority="69" w:unhideWhenUsed="0"/>
+    <w:lsdException w:name="Dark List Accent 2" w:semiHidden="0" w:uiPriority="70" w:unhideWhenUsed="0"/>
+    <w:lsdException w:name="Colorful Shading Accent 2" w:semiHidden="0" w:uiPriority="71" w:unhideWhenUsed="0"/>
+    <w:lsdException w:name="Colorful List Accent 2" w:semiHidden="0" w:uiPriority="72" w:unhideWhenUsed="0"/>
+    <w:lsdException w:name="Colorful Grid Accent 2" w:semiHidden="0" w:uiPriority="73" w:unhideWhenUsed="0"/>
+    <w:lsdException w:name="Light Shading Accent 3" w:semiHidden="0" w:uiPriority="60" w:unhideWhenUsed="0"/>
+    <w:lsdException w:name="Light List Accent 3" w:semiHidden="0" w:uiPriority="61" w:unhideWhenUsed="0"/>
+    <w:lsdException w:name="Light Grid Accent 3" w:semiHidden="0" w:uiPriority="62" w:unhideWhenUsed="0"/>
+    <w:lsdException w:name="Medium Shading 1 Accent 3" w:semiHidden="0" w:uiPriority="63" w:unhideWhenUsed="0"/>
+    <w:lsdException w:name="Medium Shading 2 Accent 3" w:semiHidden="0" w:uiPriority="64" w:unhideWhenUsed="0"/>
+    <w:lsdException w:name="Medium List 1 Accent 3" w:semiHidden="0" w:uiPriority="65" w:unhideWhenUsed="0"/>
+    <w:lsdException w:name="Medium List 2 Accent 3" w:semiHidden="0" w:uiPriority="66" w:unhideWhenUsed="0"/>
+    <w:lsdException w:name="Medium Grid 1 Accent 3" w:semiHidden="0" w:uiPriority="67" w:unhideWhenUsed="0"/>
+    <w:lsdException w:name="Medium Grid 2 Accent 3" w:semiHidden="0" w:uiPriority="68" w:unhideWhenUsed="0"/>
+    <w:lsdException w:name="Medium Grid 3 Accent 3" w:semiHidden="0" w:uiPriority="69" w:unhideWhenUsed="0"/>
+    <w:lsdException w:name="Dark List Accent 3" w:semiHidden="0" w:uiPriority="70" w:unhideWhenUsed="0"/>
+    <w:lsdException w:name="Colorful Shading Accent 3" w:semiHidden="0" w:uiPriority="71" w:unhideWhenUsed="0"/>
+    <w:lsdException w:name="Colorful List Accent 3" w:semiHidden="0" w:uiPriority="72" w:unhideWhenUsed="0"/>
+    <w:lsdException w:name="Colorful Grid Accent 3" w:semiHidden="0" w:uiPriority="73" w:unhideWhenUsed="0"/>
+    <w:lsdException w:name="Light Shading Accent 4" w:semiHidden="0" w:uiPriority="60" w:unhideWhenUsed="0"/>
+    <w:lsdException w:name="Light List Accent 4" w:semiHidden="0" w:uiPriority="61" w:unhideWhenUsed="0"/>
+    <w:lsdException w:name="Light Grid Accent 4" w:semiHidden="0" w:uiPriority="62" w:unhideWhenUsed="0"/>
+    <w:lsdException w:name="Medium Shading 1 Accent 4" w:semiHidden="0" w:uiPriority="63" w:unhideWhenUsed="0"/>
+    <w:lsdException w:name="Medium Shading 2 Accent 4" w:semiHidden="0" w:uiPriority="64" w:unhideWhenUsed="0"/>
+    <w:lsdException w:name="Medium List 1 Accent 4" w:semiHidden="0" w:uiPriority="65" w:unhideWhenUsed="0"/>
+    <w:lsdException w:name="Medium List 2 Accent 4" w:semiHidden="0" w:uiPriority="66" w:unhideWhenUsed="0"/>
+    <w:lsdException w:name="Medium Grid 1 Accent 4" w:semiHidden="0" w:uiPriority="67" w:unhideWhenUsed="0"/>
+    <w:lsdException w:name="Medium Grid 2 Accent 4" w:semiHidden="0" w:uiPriority="68" w:unhideWhenUsed="0"/>
+    <w:lsdException w:name="Medium Grid 3 Accent 4" w:semiHidden="0" w:uiPriority="69" w:unhideWhenUsed="0"/>
+    <w:lsdException w:name="Dark List Accent 4" w:semiHidden="0" w:uiPriority="70" w:unhideWhenUsed="0"/>
+    <w:lsdException w:name="Colorful Shading Accent 4" w:semiHidden="0" w:uiPriority="71" w:unhideWhenUsed="0"/>
+    <w:lsdException w:name="Colorful List Accent 4" w:semiHidden="0" w:uiPriority="72" w:unhideWhenUsed="0"/>
+    <w:lsdException w:name="Colorful Grid Accent 4" w:semiHidden="0" w:uiPriority="73" w:unhideWhenUsed="0"/>
+    <w:lsdException w:name="Light Shading Accent 5" w:semiHidden="0" w:uiPriority="60" w:unhideWhenUsed="0"/>
+    <w:lsdException w:name="Light List Accent 5" w:semiHidden="0" w:uiPriority="61" w:unhideWhenUsed="0"/>
+    <w:lsdException w:name="Light Grid Accent 5" w:semiHidden="0" w:uiPriority="62" w:unhideWhenUsed="0"/>
+    <w:lsdException w:name="Medium Shading 1 Accent 5" w:semiHidden="0" w:uiPriority="63" w:unhideWhenUsed="0"/>
+    <w:lsdException w:name="Medium Shading 2 Accent 5" w:semiHidden="0" w:uiPriority="64" w:unhideWhenUsed="0"/>
+    <w:lsdException w:name="Medium List 1 Accent 5" w:semiHidden="0" w:uiPriority="65" w:unhideWhenUsed="0"/>
+    <w:lsdException w:name="Medium List 2 Accent 5" w:semiHidden="0" w:uiPriority="66" w:unhideWhenUsed="0"/>
+    <w:lsdException w:name="Medium Grid 1 Accent 5" w:semiHidden="0" w:uiPriority="67" w:unhideWhenUsed="0"/>
+    <w:lsdException w:name="Medium Grid 2 Accent 5" w:semiHidden="0" w:uiPriority="68" w:unhideWhenUsed="0"/>
+    <w:lsdException w:name="Medium Grid 3 Accent 5" w:semiHidden="0" w:uiPriority="69" w:unhideWhenUsed="0"/>
+    <w:lsdException w:name="Dark List Accent 5" w:semiHidden="0" w:uiPriority="70" w:unhideWhenUsed="0"/>
+    <w:lsdException w:name="Colorful Shading Accent 5" w:semiHidden="0" w:uiPriority="71" w:unhideWhenUsed="0"/>
+    <w:lsdException w:name="Colorful List Accent 5" w:semiHidden="0" w:uiPriority="72" w:unhideWhenUsed="0"/>
+    <w:lsdException w:name="Colorful Grid Accent 5" w:semiHidden="0" w:uiPriority="73" w:unhideWhenUsed="0"/>
+    <w:lsdException w:name="Light Shading Accent 6" w:semiHidden="0" w:uiPriority="60" w:unhideWhenUsed="0"/>
+    <w:lsdException w:name="Light List Accent 6" w:semiHidden="0" w:uiPriority="61" w:unhideWhenUsed="0"/>
+    <w:lsdException w:name="Light Grid Accent 6" w:semiHidden="0" w:uiPriority="62" w:unhideWhenUsed="0"/>
+    <w:lsdException w:name="Medium Shading 1 Accent 6" w:semiHidden="0" w:uiPriority="63" w:unhideWhenUsed="0"/>
+    <w:lsdException w:name="Medium Shading 2 Accent 6" w:semiHidden="0" w:uiPriority="64" w:unhideWhenUsed="0"/>
+    <w:lsdException w:name="Medium List 1 Accent 6" w:semiHidden="0" w:uiPriority="65" w:unhideWhenUsed="0"/>
+    <w:lsdException w:name="Medium List 2 Accent 6" w:semiHidden="0" w:uiPriority="66" w:unhideWhenUsed="0"/>
+    <w:lsdException w:name="Medium Grid 1 Accent 6" w:semiHidden="0" w:uiPriority="67" w:unhideWhenUsed="0"/>
+    <w:lsdException w:name="Medium Grid 2 Accent 6" w:semiHidden="0" w:uiPriority="68" w:unhideWhenUsed="0"/>
+    <w:lsdException w:name="Medium Grid 3 Accent 6" w:semiHidden="0" w:uiPriority="69" w:unhideWhenUsed="0"/>
+    <w:lsdException w:name="Dark List Accent 6" w:semiHidden="0" w:uiPriority="70" w:unhideWhenUsed="0"/>
+    <w:lsdException w:name="Colorful Shading Accent 6" w:semiHidden="0" w:uiPriority="71" w:unhideWhenUsed="0"/>
+    <w:lsdException w:name="Colorful List Accent 6" w:semiHidden="0" w:uiPriority="72" w:unhideWhenUsed="0"/>
+    <w:lsdException w:name="Colorful Grid Accent 6" w:semiHidden="0" w:uiPriority="73" w:unhideWhenUsed="0"/>
+    <w:lsdException w:name="Subtle Emphasis" w:semiHidden="0" w:uiPriority="19" w:unhideWhenUsed="0" w:qFormat="1"/>
+    <w:lsdException w:name="Intense Emphasis" w:semiHidden="0" w:uiPriority="21" w:unhideWhenUsed="0" w:qFormat="1"/>
+    <w:lsdException w:name="Subtle Reference" w:semiHidden="0" w:uiPriority="31" w:unhideWhenUsed="0" w:qFormat="1"/>
+    <w:lsdException w:name="Intense Reference" w:semiHidden="0" w:uiPriority="32" w:unhideWhenUsed="0" w:qFormat="1"/>
+    <w:lsdException w:name="Book Title" w:semiHidden="0" w:uiPriority="33" w:unhideWhenUsed="0" w:qFormat="1"/>
+    <w:lsdException w:name="Bibliography" w:uiPriority="37"/>
+    <w:lsdException w:name="TOC Heading" w:uiPriority="39" w:qFormat="1"/>
   </w:latentStyles>
   <w:style w:type="paragraph" w:default="1" w:styleId="Normal">
     <w:name w:val="Normal"/>
@@ -1356,7 +1497,7 @@
     </a:clrScheme>
     <a:fontScheme name="Office">
       <a:majorFont>
-        <a:latin typeface="Calibri Light" panose="020F0302020204030204"/>
+        <a:latin typeface="Calibri Light"/>
         <a:ea typeface=""/>
         <a:cs typeface=""/>
         <a:font script="Jpan" typeface="ＭＳ ゴシック"/>
@@ -1391,7 +1532,7 @@
         <a:font script="Geor" typeface="Sylfaen"/>
       </a:majorFont>
       <a:minorFont>
-        <a:latin typeface="Calibri" panose="020F0502020204030204"/>
+        <a:latin typeface="Calibri"/>
         <a:ea typeface=""/>
         <a:cs typeface=""/>
         <a:font script="Jpan" typeface="ＭＳ 明朝"/>
@@ -1568,7 +1709,7 @@
   <a:extraClrSchemeLst/>
   <a:extLst>
     <a:ext uri="{05A4C25C-085E-4340-85A3-A5531E510DB2}">
-      <thm15:themeFamily xmlns:thm15="http://schemas.microsoft.com/office/thememl/2012/main" name="Office Theme" id="{62F939B6-93AF-4DB8-9C6B-D6C7DFDC589F}" vid="{4A3C46E8-61CC-4603-A589-7422A47A8E4A}"/>
+      <thm15:themeFamily xmlns:thm15="http://schemas.microsoft.com/office/thememl/2012/main" xmlns="" name="Office Theme" id="{62F939B6-93AF-4DB8-9C6B-D6C7DFDC589F}" vid="{4A3C46E8-61CC-4603-A589-7422A47A8E4A}"/>
     </a:ext>
   </a:extLst>
 </a:theme>

</xml_diff>

<commit_message>
Compiled Assignment1 and added Carisheas doc
</commit_message>
<xml_diff>
--- a/DeadLine_7_10_2015/Assignment1.docx
+++ b/DeadLine_7_10_2015/Assignment1.docx
@@ -3,11 +3,1764 @@
 <w:document xmlns:wpc="http://schemas.microsoft.com/office/word/2010/wordprocessingCanvas" xmlns:mc="http://schemas.openxmlformats.org/markup-compatibility/2006" xmlns:o="urn:schemas-microsoft-com:office:office" xmlns:r="http://schemas.openxmlformats.org/officeDocument/2006/relationships" xmlns:m="http://schemas.openxmlformats.org/officeDocument/2006/math" xmlns:v="urn:schemas-microsoft-com:vml" xmlns:wp14="http://schemas.microsoft.com/office/word/2010/wordprocessingDrawing" xmlns:wp="http://schemas.openxmlformats.org/drawingml/2006/wordprocessingDrawing" xmlns:w10="urn:schemas-microsoft-com:office:word" xmlns:w="http://schemas.openxmlformats.org/wordprocessingml/2006/main" xmlns:w14="http://schemas.microsoft.com/office/word/2010/wordml" xmlns:wpg="http://schemas.microsoft.com/office/word/2010/wordprocessingGroup" xmlns:wpi="http://schemas.microsoft.com/office/word/2010/wordprocessingInk" xmlns:wne="http://schemas.microsoft.com/office/word/2006/wordml" xmlns:wps="http://schemas.microsoft.com/office/word/2010/wordprocessingShape" mc:Ignorable="w14 wp14">
   <w:body>
     <w:p>
-      <w:r>
+      <w:pPr>
+        <w:spacing w:after="200" w:line="480" w:lineRule="auto"/>
+        <w:rPr>
+          <w:rFonts w:ascii="Times New Roman" w:hAnsi="Times New Roman" w:cs="Times New Roman"/>
+          <w:b/>
+          <w:sz w:val="28"/>
+          <w:szCs w:val="28"/>
+        </w:rPr>
+      </w:pPr>
+      <w:r>
+        <w:rPr>
+          <w:rFonts w:ascii="Times New Roman" w:hAnsi="Times New Roman" w:cs="Times New Roman"/>
+          <w:b/>
+          <w:sz w:val="28"/>
+          <w:szCs w:val="28"/>
+        </w:rPr>
+        <w:t>Executive Summary:</w:t>
+      </w:r>
+    </w:p>
+    <w:p>
+      <w:pPr>
+        <w:spacing w:after="200" w:line="480" w:lineRule="auto"/>
+        <w:ind w:firstLine="720"/>
+        <w:rPr>
+          <w:rFonts w:ascii="Times New Roman" w:hAnsi="Times New Roman" w:cs="Times New Roman"/>
+          <w:sz w:val="24"/>
+          <w:szCs w:val="24"/>
+        </w:rPr>
+      </w:pPr>
+      <w:proofErr w:type="spellStart"/>
+      <w:r>
+        <w:rPr>
+          <w:rFonts w:ascii="Times New Roman" w:hAnsi="Times New Roman" w:cs="Times New Roman"/>
+          <w:sz w:val="24"/>
+          <w:szCs w:val="24"/>
+        </w:rPr>
+        <w:t>GetTrippy</w:t>
+      </w:r>
+      <w:proofErr w:type="spellEnd"/>
+      <w:r>
+        <w:rPr>
+          <w:rFonts w:ascii="Times New Roman" w:hAnsi="Times New Roman" w:cs="Times New Roman"/>
+          <w:sz w:val="24"/>
+          <w:szCs w:val="24"/>
+        </w:rPr>
+        <w:t xml:space="preserve"> is a web site base application that is targeting individuals of all ages that are simply just trying to explore with oneself or with friends, a quick vacation for friends/family, and dates. </w:t>
+      </w:r>
+      <w:proofErr w:type="spellStart"/>
+      <w:r>
+        <w:rPr>
+          <w:rFonts w:ascii="Times New Roman" w:hAnsi="Times New Roman" w:cs="Times New Roman"/>
+          <w:sz w:val="24"/>
+          <w:szCs w:val="24"/>
+        </w:rPr>
+        <w:t>GetTrippy</w:t>
+      </w:r>
+      <w:proofErr w:type="spellEnd"/>
+      <w:r>
+        <w:rPr>
+          <w:rFonts w:ascii="Times New Roman" w:hAnsi="Times New Roman" w:cs="Times New Roman"/>
+          <w:sz w:val="24"/>
+          <w:szCs w:val="24"/>
+        </w:rPr>
+        <w:t xml:space="preserve"> is using the explore/travel industry to bring all types of individuals together and at the same time helping companies see how they are ranking up against their competitors. </w:t>
+      </w:r>
+      <w:proofErr w:type="spellStart"/>
+      <w:r>
+        <w:rPr>
+          <w:rFonts w:ascii="Times New Roman" w:hAnsi="Times New Roman" w:cs="Times New Roman"/>
+          <w:sz w:val="24"/>
+          <w:szCs w:val="24"/>
+        </w:rPr>
+        <w:t>GetTrippy</w:t>
+      </w:r>
+      <w:proofErr w:type="spellEnd"/>
+      <w:r>
+        <w:rPr>
+          <w:rFonts w:ascii="Times New Roman" w:hAnsi="Times New Roman" w:cs="Times New Roman"/>
+          <w:sz w:val="24"/>
+          <w:szCs w:val="24"/>
+        </w:rPr>
+        <w:t xml:space="preserve"> will be a very user friendly web site that even someone that isn’t good with computers will be able to navigate through the site with no problem. By being a registered user on </w:t>
+      </w:r>
+      <w:proofErr w:type="spellStart"/>
+      <w:r>
+        <w:rPr>
+          <w:rFonts w:ascii="Times New Roman" w:hAnsi="Times New Roman" w:cs="Times New Roman"/>
+          <w:sz w:val="24"/>
+          <w:szCs w:val="24"/>
+        </w:rPr>
+        <w:t>GetTrippy</w:t>
+      </w:r>
+      <w:proofErr w:type="spellEnd"/>
+      <w:r>
+        <w:rPr>
+          <w:rFonts w:ascii="Times New Roman" w:hAnsi="Times New Roman" w:cs="Times New Roman"/>
+          <w:sz w:val="24"/>
+          <w:szCs w:val="24"/>
+        </w:rPr>
+        <w:t xml:space="preserve"> finding a site/museum to explore and travel to will be a walk in the park. You will be able to see the top ranked sites/museums in your local area with reviews from other registered users and the most talked about place around you.</w:t>
+      </w:r>
+    </w:p>
+    <w:p>
+      <w:pPr>
+        <w:spacing w:after="200" w:line="480" w:lineRule="auto"/>
+        <w:ind w:firstLine="720"/>
+        <w:rPr>
+          <w:rFonts w:ascii="Times New Roman" w:hAnsi="Times New Roman" w:cs="Times New Roman"/>
+          <w:sz w:val="24"/>
+          <w:szCs w:val="24"/>
+        </w:rPr>
+      </w:pPr>
+      <w:r>
+        <w:rPr>
+          <w:rFonts w:ascii="Times New Roman" w:hAnsi="Times New Roman" w:cs="Times New Roman"/>
+          <w:sz w:val="24"/>
+          <w:szCs w:val="24"/>
+        </w:rPr>
+        <w:t xml:space="preserve">Registered users will have a ranking. The ranking will be according to each time a person on the site thinks a user’s review is helpful to them. This will help people feel more at ease when they are reading a review given by the user about a place. </w:t>
+      </w:r>
+      <w:proofErr w:type="spellStart"/>
+      <w:r>
+        <w:rPr>
+          <w:rFonts w:ascii="Times New Roman" w:hAnsi="Times New Roman" w:cs="Times New Roman"/>
+          <w:sz w:val="24"/>
+          <w:szCs w:val="24"/>
+        </w:rPr>
+        <w:t>GetTrippy</w:t>
+      </w:r>
+      <w:proofErr w:type="spellEnd"/>
+      <w:r>
+        <w:rPr>
+          <w:rFonts w:ascii="Times New Roman" w:hAnsi="Times New Roman" w:cs="Times New Roman"/>
+          <w:sz w:val="24"/>
+          <w:szCs w:val="24"/>
+        </w:rPr>
+        <w:t xml:space="preserve"> will also be able to display the most current photos of a place that a registered user is visiting by giving registered users the feature of being able to upload a pic with a description about the location and being able to rank the place right away. Other registered users will be able to comment on these posts as well. The most important thing to </w:t>
+      </w:r>
+      <w:proofErr w:type="spellStart"/>
+      <w:r>
+        <w:rPr>
+          <w:rFonts w:ascii="Times New Roman" w:hAnsi="Times New Roman" w:cs="Times New Roman"/>
+          <w:sz w:val="24"/>
+          <w:szCs w:val="24"/>
+        </w:rPr>
+        <w:t>GetTrippy</w:t>
+      </w:r>
+      <w:proofErr w:type="spellEnd"/>
+      <w:r>
+        <w:rPr>
+          <w:rFonts w:ascii="Times New Roman" w:hAnsi="Times New Roman" w:cs="Times New Roman"/>
+          <w:sz w:val="24"/>
+          <w:szCs w:val="24"/>
+        </w:rPr>
+        <w:t xml:space="preserve"> is being able to help people figure out where to explore with ease and time efficiency so they can spend more time exploring and socializing out of their work and home environment.</w:t>
+      </w:r>
+    </w:p>
+    <w:p>
+      <w:pPr>
+        <w:spacing w:after="200" w:line="480" w:lineRule="auto"/>
+        <w:rPr>
+          <w:rFonts w:ascii="Times New Roman" w:hAnsi="Times New Roman" w:cs="Times New Roman"/>
+          <w:sz w:val="24"/>
+        </w:rPr>
+      </w:pPr>
+    </w:p>
+    <w:p>
+      <w:pPr>
+        <w:spacing w:after="200" w:line="480" w:lineRule="auto"/>
+        <w:rPr>
+          <w:rFonts w:ascii="Times New Roman" w:hAnsi="Times New Roman" w:cs="Times New Roman"/>
+          <w:sz w:val="24"/>
+        </w:rPr>
+      </w:pPr>
+    </w:p>
+    <w:p>
+      <w:pPr>
+        <w:spacing w:after="200" w:line="480" w:lineRule="auto"/>
+        <w:rPr>
+          <w:rFonts w:ascii="Times New Roman" w:hAnsi="Times New Roman" w:cs="Times New Roman"/>
+          <w:sz w:val="24"/>
+        </w:rPr>
+      </w:pPr>
+    </w:p>
+    <w:p>
+      <w:pPr>
+        <w:pStyle w:val="BodyA"/>
+        <w:spacing w:after="200" w:line="480" w:lineRule="auto"/>
+        <w:rPr>
+          <w:rFonts w:ascii="Times New Roman" w:hAnsi="Times New Roman" w:cs="Times New Roman"/>
+          <w:b/>
+          <w:sz w:val="28"/>
+          <w:szCs w:val="28"/>
+        </w:rPr>
+      </w:pPr>
+      <w:r>
+        <w:rPr>
+          <w:rFonts w:ascii="Times New Roman" w:hAnsi="Times New Roman" w:cs="Times New Roman"/>
+          <w:b/>
+          <w:sz w:val="28"/>
+          <w:szCs w:val="28"/>
+        </w:rPr>
+        <w:lastRenderedPageBreak/>
+        <w:t>Competitive Analysis</w:t>
+      </w:r>
+      <w:r>
+        <w:rPr>
+          <w:rFonts w:ascii="Times New Roman" w:hAnsi="Times New Roman" w:cs="Times New Roman"/>
+          <w:b/>
+          <w:sz w:val="28"/>
+          <w:szCs w:val="28"/>
+        </w:rPr>
+        <w:t>:</w:t>
+      </w:r>
+    </w:p>
+    <w:tbl>
+      <w:tblPr>
+        <w:tblW w:w="9350" w:type="dxa"/>
+        <w:tblInd w:w="108" w:type="dxa"/>
+        <w:tblBorders>
+          <w:top w:val="single" w:sz="2" w:space="0" w:color="000000"/>
+          <w:left w:val="single" w:sz="2" w:space="0" w:color="000000"/>
+          <w:bottom w:val="single" w:sz="2" w:space="0" w:color="000000"/>
+          <w:right w:val="single" w:sz="2" w:space="0" w:color="000000"/>
+          <w:insideH w:val="single" w:sz="2" w:space="0" w:color="000000"/>
+          <w:insideV w:val="single" w:sz="2" w:space="0" w:color="000000"/>
+        </w:tblBorders>
+        <w:tblLayout w:type="fixed"/>
+        <w:tblLook w:val="04A0" w:firstRow="1" w:lastRow="0" w:firstColumn="1" w:lastColumn="0" w:noHBand="0" w:noVBand="1"/>
+      </w:tblPr>
+      <w:tblGrid>
+        <w:gridCol w:w="1870"/>
+        <w:gridCol w:w="1870"/>
+        <w:gridCol w:w="1870"/>
+        <w:gridCol w:w="1870"/>
+        <w:gridCol w:w="1870"/>
+      </w:tblGrid>
+      <w:tr>
+        <w:trPr>
+          <w:trHeight w:val="260"/>
+        </w:trPr>
+        <w:tc>
+          <w:tcPr>
+            <w:tcW w:w="1870" w:type="dxa"/>
+            <w:tcBorders>
+              <w:top w:val="single" w:sz="4" w:space="0" w:color="000000"/>
+              <w:left w:val="single" w:sz="4" w:space="0" w:color="000000"/>
+              <w:bottom w:val="single" w:sz="4" w:space="0" w:color="000000"/>
+              <w:right w:val="single" w:sz="4" w:space="0" w:color="000000"/>
+            </w:tcBorders>
+            <w:shd w:val="clear" w:color="auto" w:fill="auto"/>
+            <w:tcMar>
+              <w:top w:w="80" w:type="dxa"/>
+              <w:left w:w="80" w:type="dxa"/>
+              <w:bottom w:w="80" w:type="dxa"/>
+              <w:right w:w="80" w:type="dxa"/>
+            </w:tcMar>
+          </w:tcPr>
+          <w:p>
+            <w:pPr>
+              <w:spacing w:after="200" w:line="480" w:lineRule="auto"/>
+              <w:rPr>
+                <w:rFonts w:ascii="Times New Roman" w:hAnsi="Times New Roman" w:cs="Times New Roman"/>
+                <w:sz w:val="24"/>
+              </w:rPr>
+            </w:pPr>
+          </w:p>
+        </w:tc>
+        <w:tc>
+          <w:tcPr>
+            <w:tcW w:w="1870" w:type="dxa"/>
+            <w:tcBorders>
+              <w:top w:val="single" w:sz="4" w:space="0" w:color="000000"/>
+              <w:left w:val="single" w:sz="4" w:space="0" w:color="000000"/>
+              <w:bottom w:val="single" w:sz="4" w:space="0" w:color="000000"/>
+              <w:right w:val="single" w:sz="4" w:space="0" w:color="000000"/>
+            </w:tcBorders>
+            <w:shd w:val="clear" w:color="auto" w:fill="auto"/>
+            <w:tcMar>
+              <w:top w:w="80" w:type="dxa"/>
+              <w:left w:w="80" w:type="dxa"/>
+              <w:bottom w:w="80" w:type="dxa"/>
+              <w:right w:w="80" w:type="dxa"/>
+            </w:tcMar>
+          </w:tcPr>
+          <w:p>
+            <w:pPr>
+              <w:pStyle w:val="BodyA"/>
+              <w:spacing w:after="200" w:line="480" w:lineRule="auto"/>
+              <w:rPr>
+                <w:rFonts w:ascii="Times New Roman" w:hAnsi="Times New Roman" w:cs="Times New Roman"/>
+                <w:sz w:val="24"/>
+              </w:rPr>
+            </w:pPr>
+            <w:proofErr w:type="spellStart"/>
+            <w:r>
+              <w:rPr>
+                <w:rFonts w:ascii="Times New Roman" w:hAnsi="Times New Roman" w:cs="Times New Roman"/>
+                <w:sz w:val="24"/>
+              </w:rPr>
+              <w:t>GetTrippy</w:t>
+            </w:r>
+            <w:proofErr w:type="spellEnd"/>
+          </w:p>
+        </w:tc>
+        <w:tc>
+          <w:tcPr>
+            <w:tcW w:w="1870" w:type="dxa"/>
+            <w:tcBorders>
+              <w:top w:val="single" w:sz="4" w:space="0" w:color="000000"/>
+              <w:left w:val="single" w:sz="4" w:space="0" w:color="000000"/>
+              <w:bottom w:val="single" w:sz="4" w:space="0" w:color="000000"/>
+              <w:right w:val="single" w:sz="4" w:space="0" w:color="000000"/>
+            </w:tcBorders>
+            <w:shd w:val="clear" w:color="auto" w:fill="auto"/>
+            <w:tcMar>
+              <w:top w:w="80" w:type="dxa"/>
+              <w:left w:w="80" w:type="dxa"/>
+              <w:bottom w:w="80" w:type="dxa"/>
+              <w:right w:w="80" w:type="dxa"/>
+            </w:tcMar>
+          </w:tcPr>
+          <w:p>
+            <w:pPr>
+              <w:pStyle w:val="BodyA"/>
+              <w:spacing w:after="200" w:line="480" w:lineRule="auto"/>
+              <w:rPr>
+                <w:rFonts w:ascii="Times New Roman" w:hAnsi="Times New Roman" w:cs="Times New Roman"/>
+                <w:sz w:val="24"/>
+              </w:rPr>
+            </w:pPr>
+            <w:proofErr w:type="spellStart"/>
+            <w:r>
+              <w:rPr>
+                <w:rFonts w:ascii="Times New Roman" w:hAnsi="Times New Roman" w:cs="Times New Roman"/>
+                <w:sz w:val="24"/>
+              </w:rPr>
+              <w:t>TravelAdvisor</w:t>
+            </w:r>
+            <w:proofErr w:type="spellEnd"/>
+          </w:p>
+        </w:tc>
+        <w:tc>
+          <w:tcPr>
+            <w:tcW w:w="1870" w:type="dxa"/>
+            <w:tcBorders>
+              <w:top w:val="single" w:sz="4" w:space="0" w:color="000000"/>
+              <w:left w:val="single" w:sz="4" w:space="0" w:color="000000"/>
+              <w:bottom w:val="single" w:sz="4" w:space="0" w:color="000000"/>
+              <w:right w:val="single" w:sz="4" w:space="0" w:color="000000"/>
+            </w:tcBorders>
+            <w:shd w:val="clear" w:color="auto" w:fill="auto"/>
+            <w:tcMar>
+              <w:top w:w="80" w:type="dxa"/>
+              <w:left w:w="80" w:type="dxa"/>
+              <w:bottom w:w="80" w:type="dxa"/>
+              <w:right w:w="80" w:type="dxa"/>
+            </w:tcMar>
+          </w:tcPr>
+          <w:p>
+            <w:pPr>
+              <w:pStyle w:val="BodyA"/>
+              <w:spacing w:after="200" w:line="480" w:lineRule="auto"/>
+              <w:rPr>
+                <w:rFonts w:ascii="Times New Roman" w:hAnsi="Times New Roman" w:cs="Times New Roman"/>
+                <w:sz w:val="24"/>
+              </w:rPr>
+            </w:pPr>
+            <w:proofErr w:type="spellStart"/>
+            <w:r>
+              <w:rPr>
+                <w:rFonts w:ascii="Times New Roman" w:hAnsi="Times New Roman" w:cs="Times New Roman"/>
+                <w:sz w:val="24"/>
+              </w:rPr>
+              <w:t>TravelZoo</w:t>
+            </w:r>
+            <w:proofErr w:type="spellEnd"/>
+          </w:p>
+        </w:tc>
+        <w:tc>
+          <w:tcPr>
+            <w:tcW w:w="1870" w:type="dxa"/>
+            <w:tcBorders>
+              <w:top w:val="single" w:sz="4" w:space="0" w:color="000000"/>
+              <w:left w:val="single" w:sz="4" w:space="0" w:color="000000"/>
+              <w:bottom w:val="single" w:sz="4" w:space="0" w:color="000000"/>
+              <w:right w:val="single" w:sz="4" w:space="0" w:color="000000"/>
+            </w:tcBorders>
+            <w:shd w:val="clear" w:color="auto" w:fill="auto"/>
+            <w:tcMar>
+              <w:top w:w="80" w:type="dxa"/>
+              <w:left w:w="80" w:type="dxa"/>
+              <w:bottom w:w="80" w:type="dxa"/>
+              <w:right w:w="80" w:type="dxa"/>
+            </w:tcMar>
+          </w:tcPr>
+          <w:p>
+            <w:pPr>
+              <w:pStyle w:val="BodyA"/>
+              <w:spacing w:after="200" w:line="480" w:lineRule="auto"/>
+              <w:rPr>
+                <w:rFonts w:ascii="Times New Roman" w:hAnsi="Times New Roman" w:cs="Times New Roman"/>
+                <w:sz w:val="24"/>
+              </w:rPr>
+            </w:pPr>
+            <w:r>
+              <w:rPr>
+                <w:rFonts w:ascii="Times New Roman" w:hAnsi="Times New Roman" w:cs="Times New Roman"/>
+                <w:sz w:val="24"/>
+              </w:rPr>
+              <w:t>Expedia</w:t>
+            </w:r>
+          </w:p>
+        </w:tc>
+      </w:tr>
+      <w:tr>
+        <w:trPr>
+          <w:trHeight w:val="500"/>
+        </w:trPr>
+        <w:tc>
+          <w:tcPr>
+            <w:tcW w:w="1870" w:type="dxa"/>
+            <w:tcBorders>
+              <w:top w:val="single" w:sz="4" w:space="0" w:color="000000"/>
+              <w:left w:val="single" w:sz="4" w:space="0" w:color="000000"/>
+              <w:bottom w:val="single" w:sz="4" w:space="0" w:color="000000"/>
+              <w:right w:val="single" w:sz="4" w:space="0" w:color="000000"/>
+            </w:tcBorders>
+            <w:shd w:val="clear" w:color="auto" w:fill="auto"/>
+            <w:tcMar>
+              <w:top w:w="80" w:type="dxa"/>
+              <w:left w:w="80" w:type="dxa"/>
+              <w:bottom w:w="80" w:type="dxa"/>
+              <w:right w:w="80" w:type="dxa"/>
+            </w:tcMar>
+          </w:tcPr>
+          <w:p>
+            <w:pPr>
+              <w:pStyle w:val="BodyA"/>
+              <w:spacing w:after="200" w:line="480" w:lineRule="auto"/>
+              <w:rPr>
+                <w:rFonts w:ascii="Times New Roman" w:hAnsi="Times New Roman" w:cs="Times New Roman"/>
+                <w:sz w:val="24"/>
+              </w:rPr>
+            </w:pPr>
+            <w:r>
+              <w:rPr>
+                <w:rFonts w:ascii="Times New Roman" w:hAnsi="Times New Roman" w:cs="Times New Roman"/>
+                <w:sz w:val="24"/>
+              </w:rPr>
+              <w:t>Approximate Pri</w:t>
+            </w:r>
+            <w:r>
+              <w:rPr>
+                <w:rFonts w:ascii="Times New Roman" w:hAnsi="Times New Roman" w:cs="Times New Roman"/>
+                <w:sz w:val="24"/>
+              </w:rPr>
+              <w:t>c</w:t>
+            </w:r>
+            <w:r>
+              <w:rPr>
+                <w:rFonts w:ascii="Times New Roman" w:hAnsi="Times New Roman" w:cs="Times New Roman"/>
+                <w:sz w:val="24"/>
+              </w:rPr>
+              <w:t xml:space="preserve">ing </w:t>
+            </w:r>
+          </w:p>
+        </w:tc>
+        <w:tc>
+          <w:tcPr>
+            <w:tcW w:w="1870" w:type="dxa"/>
+            <w:tcBorders>
+              <w:top w:val="single" w:sz="4" w:space="0" w:color="000000"/>
+              <w:left w:val="single" w:sz="4" w:space="0" w:color="000000"/>
+              <w:bottom w:val="single" w:sz="4" w:space="0" w:color="000000"/>
+              <w:right w:val="single" w:sz="4" w:space="0" w:color="000000"/>
+            </w:tcBorders>
+            <w:shd w:val="clear" w:color="auto" w:fill="auto"/>
+            <w:tcMar>
+              <w:top w:w="80" w:type="dxa"/>
+              <w:left w:w="80" w:type="dxa"/>
+              <w:bottom w:w="80" w:type="dxa"/>
+              <w:right w:w="80" w:type="dxa"/>
+            </w:tcMar>
+          </w:tcPr>
+          <w:p>
+            <w:pPr>
+              <w:pStyle w:val="BodyA"/>
+              <w:spacing w:after="200" w:line="480" w:lineRule="auto"/>
+              <w:jc w:val="center"/>
+              <w:rPr>
+                <w:rFonts w:ascii="Times New Roman" w:hAnsi="Times New Roman" w:cs="Times New Roman"/>
+                <w:sz w:val="24"/>
+              </w:rPr>
+            </w:pPr>
+            <w:r>
+              <w:rPr>
+                <w:rFonts w:ascii="Times New Roman" w:hAnsi="Times New Roman" w:cs="Times New Roman"/>
+                <w:sz w:val="24"/>
+              </w:rPr>
+              <w:t>x</w:t>
+            </w:r>
+          </w:p>
+        </w:tc>
+        <w:tc>
+          <w:tcPr>
+            <w:tcW w:w="1870" w:type="dxa"/>
+            <w:tcBorders>
+              <w:top w:val="single" w:sz="4" w:space="0" w:color="000000"/>
+              <w:left w:val="single" w:sz="4" w:space="0" w:color="000000"/>
+              <w:bottom w:val="single" w:sz="4" w:space="0" w:color="000000"/>
+              <w:right w:val="single" w:sz="4" w:space="0" w:color="000000"/>
+            </w:tcBorders>
+            <w:shd w:val="clear" w:color="auto" w:fill="auto"/>
+            <w:tcMar>
+              <w:top w:w="80" w:type="dxa"/>
+              <w:left w:w="80" w:type="dxa"/>
+              <w:bottom w:w="80" w:type="dxa"/>
+              <w:right w:w="80" w:type="dxa"/>
+            </w:tcMar>
+          </w:tcPr>
+          <w:p>
+            <w:pPr>
+              <w:pStyle w:val="BodyA"/>
+              <w:spacing w:after="200" w:line="480" w:lineRule="auto"/>
+              <w:jc w:val="center"/>
+              <w:rPr>
+                <w:rFonts w:ascii="Times New Roman" w:hAnsi="Times New Roman" w:cs="Times New Roman"/>
+                <w:sz w:val="24"/>
+              </w:rPr>
+            </w:pPr>
+            <w:r>
+              <w:rPr>
+                <w:rFonts w:ascii="Times New Roman" w:hAnsi="Times New Roman" w:cs="Times New Roman"/>
+                <w:sz w:val="24"/>
+              </w:rPr>
+              <w:t>x</w:t>
+            </w:r>
+          </w:p>
+        </w:tc>
+        <w:tc>
+          <w:tcPr>
+            <w:tcW w:w="1870" w:type="dxa"/>
+            <w:tcBorders>
+              <w:top w:val="single" w:sz="4" w:space="0" w:color="000000"/>
+              <w:left w:val="single" w:sz="4" w:space="0" w:color="000000"/>
+              <w:bottom w:val="single" w:sz="4" w:space="0" w:color="000000"/>
+              <w:right w:val="single" w:sz="4" w:space="0" w:color="000000"/>
+            </w:tcBorders>
+            <w:shd w:val="clear" w:color="auto" w:fill="auto"/>
+            <w:tcMar>
+              <w:top w:w="80" w:type="dxa"/>
+              <w:left w:w="80" w:type="dxa"/>
+              <w:bottom w:w="80" w:type="dxa"/>
+              <w:right w:w="80" w:type="dxa"/>
+            </w:tcMar>
+          </w:tcPr>
+          <w:p>
+            <w:pPr>
+              <w:pStyle w:val="BodyA"/>
+              <w:spacing w:after="200" w:line="480" w:lineRule="auto"/>
+              <w:jc w:val="center"/>
+              <w:rPr>
+                <w:rFonts w:ascii="Times New Roman" w:hAnsi="Times New Roman" w:cs="Times New Roman"/>
+                <w:sz w:val="24"/>
+              </w:rPr>
+            </w:pPr>
+            <w:r>
+              <w:rPr>
+                <w:rFonts w:ascii="Times New Roman" w:hAnsi="Times New Roman" w:cs="Times New Roman"/>
+                <w:sz w:val="24"/>
+              </w:rPr>
+              <w:t>x</w:t>
+            </w:r>
+          </w:p>
+        </w:tc>
+        <w:tc>
+          <w:tcPr>
+            <w:tcW w:w="1870" w:type="dxa"/>
+            <w:tcBorders>
+              <w:top w:val="single" w:sz="4" w:space="0" w:color="000000"/>
+              <w:left w:val="single" w:sz="4" w:space="0" w:color="000000"/>
+              <w:bottom w:val="single" w:sz="4" w:space="0" w:color="000000"/>
+              <w:right w:val="single" w:sz="4" w:space="0" w:color="000000"/>
+            </w:tcBorders>
+            <w:shd w:val="clear" w:color="auto" w:fill="auto"/>
+            <w:tcMar>
+              <w:top w:w="80" w:type="dxa"/>
+              <w:left w:w="80" w:type="dxa"/>
+              <w:bottom w:w="80" w:type="dxa"/>
+              <w:right w:w="80" w:type="dxa"/>
+            </w:tcMar>
+          </w:tcPr>
+          <w:p>
+            <w:pPr>
+              <w:pStyle w:val="BodyA"/>
+              <w:spacing w:after="200" w:line="480" w:lineRule="auto"/>
+              <w:jc w:val="center"/>
+              <w:rPr>
+                <w:rFonts w:ascii="Times New Roman" w:hAnsi="Times New Roman" w:cs="Times New Roman"/>
+                <w:sz w:val="24"/>
+              </w:rPr>
+            </w:pPr>
+            <w:r>
+              <w:rPr>
+                <w:rFonts w:ascii="Times New Roman" w:hAnsi="Times New Roman" w:cs="Times New Roman"/>
+                <w:sz w:val="24"/>
+              </w:rPr>
+              <w:t>x</w:t>
+            </w:r>
+          </w:p>
+        </w:tc>
+      </w:tr>
+      <w:tr>
+        <w:trPr>
+          <w:trHeight w:val="260"/>
+        </w:trPr>
+        <w:tc>
+          <w:tcPr>
+            <w:tcW w:w="1870" w:type="dxa"/>
+            <w:tcBorders>
+              <w:top w:val="single" w:sz="4" w:space="0" w:color="000000"/>
+              <w:left w:val="single" w:sz="4" w:space="0" w:color="000000"/>
+              <w:bottom w:val="single" w:sz="4" w:space="0" w:color="000000"/>
+              <w:right w:val="single" w:sz="4" w:space="0" w:color="000000"/>
+            </w:tcBorders>
+            <w:shd w:val="clear" w:color="auto" w:fill="auto"/>
+            <w:tcMar>
+              <w:top w:w="80" w:type="dxa"/>
+              <w:left w:w="80" w:type="dxa"/>
+              <w:bottom w:w="80" w:type="dxa"/>
+              <w:right w:w="80" w:type="dxa"/>
+            </w:tcMar>
+          </w:tcPr>
+          <w:p>
+            <w:pPr>
+              <w:pStyle w:val="BodyA"/>
+              <w:spacing w:after="200" w:line="480" w:lineRule="auto"/>
+              <w:rPr>
+                <w:rFonts w:ascii="Times New Roman" w:hAnsi="Times New Roman" w:cs="Times New Roman"/>
+                <w:sz w:val="24"/>
+              </w:rPr>
+            </w:pPr>
+            <w:r>
+              <w:rPr>
+                <w:rFonts w:ascii="Times New Roman" w:hAnsi="Times New Roman" w:cs="Times New Roman"/>
+                <w:sz w:val="24"/>
+              </w:rPr>
+              <w:t>Offer Deals</w:t>
+            </w:r>
+          </w:p>
+        </w:tc>
+        <w:tc>
+          <w:tcPr>
+            <w:tcW w:w="1870" w:type="dxa"/>
+            <w:tcBorders>
+              <w:top w:val="single" w:sz="4" w:space="0" w:color="000000"/>
+              <w:left w:val="single" w:sz="4" w:space="0" w:color="000000"/>
+              <w:bottom w:val="single" w:sz="4" w:space="0" w:color="000000"/>
+              <w:right w:val="single" w:sz="4" w:space="0" w:color="000000"/>
+            </w:tcBorders>
+            <w:shd w:val="clear" w:color="auto" w:fill="auto"/>
+            <w:tcMar>
+              <w:top w:w="80" w:type="dxa"/>
+              <w:left w:w="80" w:type="dxa"/>
+              <w:bottom w:w="80" w:type="dxa"/>
+              <w:right w:w="80" w:type="dxa"/>
+            </w:tcMar>
+          </w:tcPr>
+          <w:p>
+            <w:pPr>
+              <w:spacing w:after="200" w:line="480" w:lineRule="auto"/>
+              <w:rPr>
+                <w:rFonts w:ascii="Times New Roman" w:hAnsi="Times New Roman" w:cs="Times New Roman"/>
+                <w:sz w:val="24"/>
+              </w:rPr>
+            </w:pPr>
+          </w:p>
+        </w:tc>
+        <w:tc>
+          <w:tcPr>
+            <w:tcW w:w="1870" w:type="dxa"/>
+            <w:tcBorders>
+              <w:top w:val="single" w:sz="4" w:space="0" w:color="000000"/>
+              <w:left w:val="single" w:sz="4" w:space="0" w:color="000000"/>
+              <w:bottom w:val="single" w:sz="4" w:space="0" w:color="000000"/>
+              <w:right w:val="single" w:sz="4" w:space="0" w:color="000000"/>
+            </w:tcBorders>
+            <w:shd w:val="clear" w:color="auto" w:fill="auto"/>
+            <w:tcMar>
+              <w:top w:w="80" w:type="dxa"/>
+              <w:left w:w="80" w:type="dxa"/>
+              <w:bottom w:w="80" w:type="dxa"/>
+              <w:right w:w="80" w:type="dxa"/>
+            </w:tcMar>
+          </w:tcPr>
+          <w:p>
+            <w:pPr>
+              <w:spacing w:after="200" w:line="480" w:lineRule="auto"/>
+              <w:rPr>
+                <w:rFonts w:ascii="Times New Roman" w:hAnsi="Times New Roman" w:cs="Times New Roman"/>
+                <w:sz w:val="24"/>
+              </w:rPr>
+            </w:pPr>
+          </w:p>
+        </w:tc>
+        <w:tc>
+          <w:tcPr>
+            <w:tcW w:w="1870" w:type="dxa"/>
+            <w:tcBorders>
+              <w:top w:val="single" w:sz="4" w:space="0" w:color="000000"/>
+              <w:left w:val="single" w:sz="4" w:space="0" w:color="000000"/>
+              <w:bottom w:val="single" w:sz="4" w:space="0" w:color="000000"/>
+              <w:right w:val="single" w:sz="4" w:space="0" w:color="000000"/>
+            </w:tcBorders>
+            <w:shd w:val="clear" w:color="auto" w:fill="auto"/>
+            <w:tcMar>
+              <w:top w:w="80" w:type="dxa"/>
+              <w:left w:w="80" w:type="dxa"/>
+              <w:bottom w:w="80" w:type="dxa"/>
+              <w:right w:w="80" w:type="dxa"/>
+            </w:tcMar>
+          </w:tcPr>
+          <w:p>
+            <w:pPr>
+              <w:pStyle w:val="BodyA"/>
+              <w:spacing w:after="200" w:line="480" w:lineRule="auto"/>
+              <w:jc w:val="center"/>
+              <w:rPr>
+                <w:rFonts w:ascii="Times New Roman" w:hAnsi="Times New Roman" w:cs="Times New Roman"/>
+                <w:sz w:val="24"/>
+              </w:rPr>
+            </w:pPr>
+            <w:r>
+              <w:rPr>
+                <w:rFonts w:ascii="Times New Roman" w:hAnsi="Times New Roman" w:cs="Times New Roman"/>
+                <w:sz w:val="24"/>
+              </w:rPr>
+              <w:t>x</w:t>
+            </w:r>
+          </w:p>
+        </w:tc>
+        <w:tc>
+          <w:tcPr>
+            <w:tcW w:w="1870" w:type="dxa"/>
+            <w:tcBorders>
+              <w:top w:val="single" w:sz="4" w:space="0" w:color="000000"/>
+              <w:left w:val="single" w:sz="4" w:space="0" w:color="000000"/>
+              <w:bottom w:val="single" w:sz="4" w:space="0" w:color="000000"/>
+              <w:right w:val="single" w:sz="4" w:space="0" w:color="000000"/>
+            </w:tcBorders>
+            <w:shd w:val="clear" w:color="auto" w:fill="auto"/>
+            <w:tcMar>
+              <w:top w:w="80" w:type="dxa"/>
+              <w:left w:w="80" w:type="dxa"/>
+              <w:bottom w:w="80" w:type="dxa"/>
+              <w:right w:w="80" w:type="dxa"/>
+            </w:tcMar>
+          </w:tcPr>
+          <w:p>
+            <w:pPr>
+              <w:pStyle w:val="BodyA"/>
+              <w:spacing w:after="200" w:line="480" w:lineRule="auto"/>
+              <w:jc w:val="center"/>
+              <w:rPr>
+                <w:rFonts w:ascii="Times New Roman" w:hAnsi="Times New Roman" w:cs="Times New Roman"/>
+                <w:sz w:val="24"/>
+              </w:rPr>
+            </w:pPr>
+            <w:r>
+              <w:rPr>
+                <w:rFonts w:ascii="Times New Roman" w:hAnsi="Times New Roman" w:cs="Times New Roman"/>
+                <w:sz w:val="24"/>
+              </w:rPr>
+              <w:t>x</w:t>
+            </w:r>
+          </w:p>
+        </w:tc>
+      </w:tr>
+      <w:tr>
+        <w:trPr>
+          <w:trHeight w:val="260"/>
+        </w:trPr>
+        <w:tc>
+          <w:tcPr>
+            <w:tcW w:w="1870" w:type="dxa"/>
+            <w:tcBorders>
+              <w:top w:val="single" w:sz="4" w:space="0" w:color="000000"/>
+              <w:left w:val="single" w:sz="4" w:space="0" w:color="000000"/>
+              <w:bottom w:val="single" w:sz="4" w:space="0" w:color="000000"/>
+              <w:right w:val="single" w:sz="4" w:space="0" w:color="000000"/>
+            </w:tcBorders>
+            <w:shd w:val="clear" w:color="auto" w:fill="auto"/>
+            <w:tcMar>
+              <w:top w:w="80" w:type="dxa"/>
+              <w:left w:w="80" w:type="dxa"/>
+              <w:bottom w:w="80" w:type="dxa"/>
+              <w:right w:w="80" w:type="dxa"/>
+            </w:tcMar>
+          </w:tcPr>
+          <w:p>
+            <w:pPr>
+              <w:pStyle w:val="BodyA"/>
+              <w:spacing w:after="200" w:line="480" w:lineRule="auto"/>
+              <w:rPr>
+                <w:rFonts w:ascii="Times New Roman" w:hAnsi="Times New Roman" w:cs="Times New Roman"/>
+                <w:sz w:val="24"/>
+              </w:rPr>
+            </w:pPr>
+            <w:r>
+              <w:rPr>
+                <w:rFonts w:ascii="Times New Roman" w:hAnsi="Times New Roman" w:cs="Times New Roman"/>
+                <w:sz w:val="24"/>
+              </w:rPr>
+              <w:t>Add New Items</w:t>
+            </w:r>
+          </w:p>
+        </w:tc>
+        <w:tc>
+          <w:tcPr>
+            <w:tcW w:w="1870" w:type="dxa"/>
+            <w:tcBorders>
+              <w:top w:val="single" w:sz="4" w:space="0" w:color="000000"/>
+              <w:left w:val="single" w:sz="4" w:space="0" w:color="000000"/>
+              <w:bottom w:val="single" w:sz="4" w:space="0" w:color="000000"/>
+              <w:right w:val="single" w:sz="4" w:space="0" w:color="000000"/>
+            </w:tcBorders>
+            <w:shd w:val="clear" w:color="auto" w:fill="auto"/>
+            <w:tcMar>
+              <w:top w:w="80" w:type="dxa"/>
+              <w:left w:w="80" w:type="dxa"/>
+              <w:bottom w:w="80" w:type="dxa"/>
+              <w:right w:w="80" w:type="dxa"/>
+            </w:tcMar>
+          </w:tcPr>
+          <w:p>
+            <w:pPr>
+              <w:pStyle w:val="BodyA"/>
+              <w:spacing w:after="200" w:line="480" w:lineRule="auto"/>
+              <w:jc w:val="center"/>
+              <w:rPr>
+                <w:rFonts w:ascii="Times New Roman" w:hAnsi="Times New Roman" w:cs="Times New Roman"/>
+                <w:sz w:val="24"/>
+              </w:rPr>
+            </w:pPr>
+            <w:r>
+              <w:rPr>
+                <w:rFonts w:ascii="Times New Roman" w:hAnsi="Times New Roman" w:cs="Times New Roman"/>
+                <w:sz w:val="24"/>
+              </w:rPr>
+              <w:t>x</w:t>
+            </w:r>
+          </w:p>
+        </w:tc>
+        <w:tc>
+          <w:tcPr>
+            <w:tcW w:w="1870" w:type="dxa"/>
+            <w:tcBorders>
+              <w:top w:val="single" w:sz="4" w:space="0" w:color="000000"/>
+              <w:left w:val="single" w:sz="4" w:space="0" w:color="000000"/>
+              <w:bottom w:val="single" w:sz="4" w:space="0" w:color="000000"/>
+              <w:right w:val="single" w:sz="4" w:space="0" w:color="000000"/>
+            </w:tcBorders>
+            <w:shd w:val="clear" w:color="auto" w:fill="auto"/>
+            <w:tcMar>
+              <w:top w:w="80" w:type="dxa"/>
+              <w:left w:w="80" w:type="dxa"/>
+              <w:bottom w:w="80" w:type="dxa"/>
+              <w:right w:w="80" w:type="dxa"/>
+            </w:tcMar>
+          </w:tcPr>
+          <w:p>
+            <w:pPr>
+              <w:spacing w:after="200" w:line="480" w:lineRule="auto"/>
+              <w:rPr>
+                <w:rFonts w:ascii="Times New Roman" w:hAnsi="Times New Roman" w:cs="Times New Roman"/>
+                <w:sz w:val="24"/>
+              </w:rPr>
+            </w:pPr>
+          </w:p>
+        </w:tc>
+        <w:tc>
+          <w:tcPr>
+            <w:tcW w:w="1870" w:type="dxa"/>
+            <w:tcBorders>
+              <w:top w:val="single" w:sz="4" w:space="0" w:color="000000"/>
+              <w:left w:val="single" w:sz="4" w:space="0" w:color="000000"/>
+              <w:bottom w:val="single" w:sz="4" w:space="0" w:color="000000"/>
+              <w:right w:val="single" w:sz="4" w:space="0" w:color="000000"/>
+            </w:tcBorders>
+            <w:shd w:val="clear" w:color="auto" w:fill="auto"/>
+            <w:tcMar>
+              <w:top w:w="80" w:type="dxa"/>
+              <w:left w:w="80" w:type="dxa"/>
+              <w:bottom w:w="80" w:type="dxa"/>
+              <w:right w:w="80" w:type="dxa"/>
+            </w:tcMar>
+          </w:tcPr>
+          <w:p>
+            <w:pPr>
+              <w:spacing w:after="200" w:line="480" w:lineRule="auto"/>
+              <w:rPr>
+                <w:rFonts w:ascii="Times New Roman" w:hAnsi="Times New Roman" w:cs="Times New Roman"/>
+                <w:sz w:val="24"/>
+              </w:rPr>
+            </w:pPr>
+          </w:p>
+        </w:tc>
+        <w:tc>
+          <w:tcPr>
+            <w:tcW w:w="1870" w:type="dxa"/>
+            <w:tcBorders>
+              <w:top w:val="single" w:sz="4" w:space="0" w:color="000000"/>
+              <w:left w:val="single" w:sz="4" w:space="0" w:color="000000"/>
+              <w:bottom w:val="single" w:sz="4" w:space="0" w:color="000000"/>
+              <w:right w:val="single" w:sz="4" w:space="0" w:color="000000"/>
+            </w:tcBorders>
+            <w:shd w:val="clear" w:color="auto" w:fill="auto"/>
+            <w:tcMar>
+              <w:top w:w="80" w:type="dxa"/>
+              <w:left w:w="80" w:type="dxa"/>
+              <w:bottom w:w="80" w:type="dxa"/>
+              <w:right w:w="80" w:type="dxa"/>
+            </w:tcMar>
+          </w:tcPr>
+          <w:p>
+            <w:pPr>
+              <w:spacing w:after="200" w:line="480" w:lineRule="auto"/>
+              <w:rPr>
+                <w:rFonts w:ascii="Times New Roman" w:hAnsi="Times New Roman" w:cs="Times New Roman"/>
+                <w:sz w:val="24"/>
+              </w:rPr>
+            </w:pPr>
+          </w:p>
+        </w:tc>
+      </w:tr>
+      <w:tr>
+        <w:trPr>
+          <w:trHeight w:val="260"/>
+        </w:trPr>
+        <w:tc>
+          <w:tcPr>
+            <w:tcW w:w="1870" w:type="dxa"/>
+            <w:tcBorders>
+              <w:top w:val="single" w:sz="4" w:space="0" w:color="000000"/>
+              <w:left w:val="single" w:sz="4" w:space="0" w:color="000000"/>
+              <w:bottom w:val="single" w:sz="4" w:space="0" w:color="000000"/>
+              <w:right w:val="single" w:sz="4" w:space="0" w:color="000000"/>
+            </w:tcBorders>
+            <w:shd w:val="clear" w:color="auto" w:fill="auto"/>
+            <w:tcMar>
+              <w:top w:w="80" w:type="dxa"/>
+              <w:left w:w="80" w:type="dxa"/>
+              <w:bottom w:w="80" w:type="dxa"/>
+              <w:right w:w="80" w:type="dxa"/>
+            </w:tcMar>
+          </w:tcPr>
+          <w:p>
+            <w:pPr>
+              <w:pStyle w:val="BodyA"/>
+              <w:spacing w:after="200" w:line="480" w:lineRule="auto"/>
+              <w:rPr>
+                <w:rFonts w:ascii="Times New Roman" w:hAnsi="Times New Roman" w:cs="Times New Roman"/>
+                <w:sz w:val="24"/>
+              </w:rPr>
+            </w:pPr>
+            <w:r>
+              <w:rPr>
+                <w:rFonts w:ascii="Times New Roman" w:hAnsi="Times New Roman" w:cs="Times New Roman"/>
+                <w:sz w:val="24"/>
+              </w:rPr>
+              <w:t>Attractions</w:t>
+            </w:r>
+          </w:p>
+        </w:tc>
+        <w:tc>
+          <w:tcPr>
+            <w:tcW w:w="1870" w:type="dxa"/>
+            <w:tcBorders>
+              <w:top w:val="single" w:sz="4" w:space="0" w:color="000000"/>
+              <w:left w:val="single" w:sz="4" w:space="0" w:color="000000"/>
+              <w:bottom w:val="single" w:sz="4" w:space="0" w:color="000000"/>
+              <w:right w:val="single" w:sz="4" w:space="0" w:color="000000"/>
+            </w:tcBorders>
+            <w:shd w:val="clear" w:color="auto" w:fill="auto"/>
+            <w:tcMar>
+              <w:top w:w="80" w:type="dxa"/>
+              <w:left w:w="80" w:type="dxa"/>
+              <w:bottom w:w="80" w:type="dxa"/>
+              <w:right w:w="80" w:type="dxa"/>
+            </w:tcMar>
+          </w:tcPr>
+          <w:p>
+            <w:pPr>
+              <w:pStyle w:val="BodyA"/>
+              <w:spacing w:after="200" w:line="480" w:lineRule="auto"/>
+              <w:jc w:val="center"/>
+              <w:rPr>
+                <w:rFonts w:ascii="Times New Roman" w:hAnsi="Times New Roman" w:cs="Times New Roman"/>
+                <w:sz w:val="24"/>
+              </w:rPr>
+            </w:pPr>
+            <w:r>
+              <w:rPr>
+                <w:rFonts w:ascii="Times New Roman" w:hAnsi="Times New Roman" w:cs="Times New Roman"/>
+                <w:sz w:val="24"/>
+              </w:rPr>
+              <w:t>x</w:t>
+            </w:r>
+          </w:p>
+        </w:tc>
+        <w:tc>
+          <w:tcPr>
+            <w:tcW w:w="1870" w:type="dxa"/>
+            <w:tcBorders>
+              <w:top w:val="single" w:sz="4" w:space="0" w:color="000000"/>
+              <w:left w:val="single" w:sz="4" w:space="0" w:color="000000"/>
+              <w:bottom w:val="single" w:sz="4" w:space="0" w:color="000000"/>
+              <w:right w:val="single" w:sz="4" w:space="0" w:color="000000"/>
+            </w:tcBorders>
+            <w:shd w:val="clear" w:color="auto" w:fill="auto"/>
+            <w:tcMar>
+              <w:top w:w="80" w:type="dxa"/>
+              <w:left w:w="80" w:type="dxa"/>
+              <w:bottom w:w="80" w:type="dxa"/>
+              <w:right w:w="80" w:type="dxa"/>
+            </w:tcMar>
+          </w:tcPr>
+          <w:p>
+            <w:pPr>
+              <w:pStyle w:val="BodyA"/>
+              <w:spacing w:after="200" w:line="480" w:lineRule="auto"/>
+              <w:jc w:val="center"/>
+              <w:rPr>
+                <w:rFonts w:ascii="Times New Roman" w:hAnsi="Times New Roman" w:cs="Times New Roman"/>
+                <w:sz w:val="24"/>
+              </w:rPr>
+            </w:pPr>
+            <w:r>
+              <w:rPr>
+                <w:rFonts w:ascii="Times New Roman" w:hAnsi="Times New Roman" w:cs="Times New Roman"/>
+                <w:sz w:val="24"/>
+              </w:rPr>
+              <w:t>x</w:t>
+            </w:r>
+          </w:p>
+        </w:tc>
+        <w:tc>
+          <w:tcPr>
+            <w:tcW w:w="1870" w:type="dxa"/>
+            <w:tcBorders>
+              <w:top w:val="single" w:sz="4" w:space="0" w:color="000000"/>
+              <w:left w:val="single" w:sz="4" w:space="0" w:color="000000"/>
+              <w:bottom w:val="single" w:sz="4" w:space="0" w:color="000000"/>
+              <w:right w:val="single" w:sz="4" w:space="0" w:color="000000"/>
+            </w:tcBorders>
+            <w:shd w:val="clear" w:color="auto" w:fill="auto"/>
+            <w:tcMar>
+              <w:top w:w="80" w:type="dxa"/>
+              <w:left w:w="80" w:type="dxa"/>
+              <w:bottom w:w="80" w:type="dxa"/>
+              <w:right w:w="80" w:type="dxa"/>
+            </w:tcMar>
+          </w:tcPr>
+          <w:p>
+            <w:pPr>
+              <w:pStyle w:val="BodyA"/>
+              <w:spacing w:after="200" w:line="480" w:lineRule="auto"/>
+              <w:jc w:val="center"/>
+              <w:rPr>
+                <w:rFonts w:ascii="Times New Roman" w:hAnsi="Times New Roman" w:cs="Times New Roman"/>
+                <w:sz w:val="24"/>
+              </w:rPr>
+            </w:pPr>
+            <w:r>
+              <w:rPr>
+                <w:rFonts w:ascii="Times New Roman" w:hAnsi="Times New Roman" w:cs="Times New Roman"/>
+                <w:sz w:val="24"/>
+              </w:rPr>
+              <w:t>x</w:t>
+            </w:r>
+          </w:p>
+        </w:tc>
+        <w:tc>
+          <w:tcPr>
+            <w:tcW w:w="1870" w:type="dxa"/>
+            <w:tcBorders>
+              <w:top w:val="single" w:sz="4" w:space="0" w:color="000000"/>
+              <w:left w:val="single" w:sz="4" w:space="0" w:color="000000"/>
+              <w:bottom w:val="single" w:sz="4" w:space="0" w:color="000000"/>
+              <w:right w:val="single" w:sz="4" w:space="0" w:color="000000"/>
+            </w:tcBorders>
+            <w:shd w:val="clear" w:color="auto" w:fill="auto"/>
+            <w:tcMar>
+              <w:top w:w="80" w:type="dxa"/>
+              <w:left w:w="80" w:type="dxa"/>
+              <w:bottom w:w="80" w:type="dxa"/>
+              <w:right w:w="80" w:type="dxa"/>
+            </w:tcMar>
+          </w:tcPr>
+          <w:p>
+            <w:pPr>
+              <w:pStyle w:val="BodyA"/>
+              <w:spacing w:after="200" w:line="480" w:lineRule="auto"/>
+              <w:jc w:val="center"/>
+              <w:rPr>
+                <w:rFonts w:ascii="Times New Roman" w:hAnsi="Times New Roman" w:cs="Times New Roman"/>
+                <w:sz w:val="24"/>
+              </w:rPr>
+            </w:pPr>
+            <w:r>
+              <w:rPr>
+                <w:rFonts w:ascii="Times New Roman" w:hAnsi="Times New Roman" w:cs="Times New Roman"/>
+                <w:sz w:val="24"/>
+              </w:rPr>
+              <w:t>x</w:t>
+            </w:r>
+          </w:p>
+        </w:tc>
+      </w:tr>
+      <w:tr>
+        <w:trPr>
+          <w:trHeight w:val="500"/>
+        </w:trPr>
+        <w:tc>
+          <w:tcPr>
+            <w:tcW w:w="1870" w:type="dxa"/>
+            <w:tcBorders>
+              <w:top w:val="single" w:sz="4" w:space="0" w:color="000000"/>
+              <w:left w:val="single" w:sz="4" w:space="0" w:color="000000"/>
+              <w:bottom w:val="single" w:sz="4" w:space="0" w:color="000000"/>
+              <w:right w:val="single" w:sz="4" w:space="0" w:color="000000"/>
+            </w:tcBorders>
+            <w:shd w:val="clear" w:color="auto" w:fill="auto"/>
+            <w:tcMar>
+              <w:top w:w="80" w:type="dxa"/>
+              <w:left w:w="80" w:type="dxa"/>
+              <w:bottom w:w="80" w:type="dxa"/>
+              <w:right w:w="80" w:type="dxa"/>
+            </w:tcMar>
+          </w:tcPr>
+          <w:p>
+            <w:pPr>
+              <w:pStyle w:val="BodyA"/>
+              <w:spacing w:after="200" w:line="480" w:lineRule="auto"/>
+              <w:rPr>
+                <w:rFonts w:ascii="Times New Roman" w:hAnsi="Times New Roman" w:cs="Times New Roman"/>
+                <w:sz w:val="24"/>
+              </w:rPr>
+            </w:pPr>
+            <w:r>
+              <w:rPr>
+                <w:rFonts w:ascii="Times New Roman" w:hAnsi="Times New Roman" w:cs="Times New Roman"/>
+                <w:sz w:val="24"/>
+              </w:rPr>
+              <w:t>Offer Transport</w:t>
+            </w:r>
+            <w:r>
+              <w:rPr>
+                <w:rFonts w:ascii="Times New Roman" w:hAnsi="Times New Roman" w:cs="Times New Roman"/>
+                <w:sz w:val="24"/>
+              </w:rPr>
+              <w:t>a</w:t>
+            </w:r>
+            <w:r>
+              <w:rPr>
+                <w:rFonts w:ascii="Times New Roman" w:hAnsi="Times New Roman" w:cs="Times New Roman"/>
+                <w:sz w:val="24"/>
+              </w:rPr>
+              <w:t>tion</w:t>
+            </w:r>
+          </w:p>
+        </w:tc>
+        <w:tc>
+          <w:tcPr>
+            <w:tcW w:w="1870" w:type="dxa"/>
+            <w:tcBorders>
+              <w:top w:val="single" w:sz="4" w:space="0" w:color="000000"/>
+              <w:left w:val="single" w:sz="4" w:space="0" w:color="000000"/>
+              <w:bottom w:val="single" w:sz="4" w:space="0" w:color="000000"/>
+              <w:right w:val="single" w:sz="4" w:space="0" w:color="000000"/>
+            </w:tcBorders>
+            <w:shd w:val="clear" w:color="auto" w:fill="auto"/>
+            <w:tcMar>
+              <w:top w:w="80" w:type="dxa"/>
+              <w:left w:w="80" w:type="dxa"/>
+              <w:bottom w:w="80" w:type="dxa"/>
+              <w:right w:w="80" w:type="dxa"/>
+            </w:tcMar>
+          </w:tcPr>
+          <w:p>
+            <w:pPr>
+              <w:spacing w:after="200" w:line="480" w:lineRule="auto"/>
+              <w:rPr>
+                <w:rFonts w:ascii="Times New Roman" w:hAnsi="Times New Roman" w:cs="Times New Roman"/>
+                <w:sz w:val="24"/>
+              </w:rPr>
+            </w:pPr>
+          </w:p>
+        </w:tc>
+        <w:tc>
+          <w:tcPr>
+            <w:tcW w:w="1870" w:type="dxa"/>
+            <w:tcBorders>
+              <w:top w:val="single" w:sz="4" w:space="0" w:color="000000"/>
+              <w:left w:val="single" w:sz="4" w:space="0" w:color="000000"/>
+              <w:bottom w:val="single" w:sz="4" w:space="0" w:color="000000"/>
+              <w:right w:val="single" w:sz="4" w:space="0" w:color="000000"/>
+            </w:tcBorders>
+            <w:shd w:val="clear" w:color="auto" w:fill="auto"/>
+            <w:tcMar>
+              <w:top w:w="80" w:type="dxa"/>
+              <w:left w:w="80" w:type="dxa"/>
+              <w:bottom w:w="80" w:type="dxa"/>
+              <w:right w:w="80" w:type="dxa"/>
+            </w:tcMar>
+          </w:tcPr>
+          <w:p>
+            <w:pPr>
+              <w:spacing w:after="200" w:line="480" w:lineRule="auto"/>
+              <w:rPr>
+                <w:rFonts w:ascii="Times New Roman" w:hAnsi="Times New Roman" w:cs="Times New Roman"/>
+                <w:sz w:val="24"/>
+              </w:rPr>
+            </w:pPr>
+          </w:p>
+        </w:tc>
+        <w:tc>
+          <w:tcPr>
+            <w:tcW w:w="1870" w:type="dxa"/>
+            <w:tcBorders>
+              <w:top w:val="single" w:sz="4" w:space="0" w:color="000000"/>
+              <w:left w:val="single" w:sz="4" w:space="0" w:color="000000"/>
+              <w:bottom w:val="single" w:sz="4" w:space="0" w:color="000000"/>
+              <w:right w:val="single" w:sz="4" w:space="0" w:color="000000"/>
+            </w:tcBorders>
+            <w:shd w:val="clear" w:color="auto" w:fill="auto"/>
+            <w:tcMar>
+              <w:top w:w="80" w:type="dxa"/>
+              <w:left w:w="80" w:type="dxa"/>
+              <w:bottom w:w="80" w:type="dxa"/>
+              <w:right w:w="80" w:type="dxa"/>
+            </w:tcMar>
+          </w:tcPr>
+          <w:p>
+            <w:pPr>
+              <w:pStyle w:val="BodyA"/>
+              <w:spacing w:after="200" w:line="480" w:lineRule="auto"/>
+              <w:jc w:val="center"/>
+              <w:rPr>
+                <w:rFonts w:ascii="Times New Roman" w:hAnsi="Times New Roman" w:cs="Times New Roman"/>
+                <w:sz w:val="24"/>
+              </w:rPr>
+            </w:pPr>
+            <w:r>
+              <w:rPr>
+                <w:rFonts w:ascii="Times New Roman" w:hAnsi="Times New Roman" w:cs="Times New Roman"/>
+                <w:sz w:val="24"/>
+              </w:rPr>
+              <w:t>x</w:t>
+            </w:r>
+          </w:p>
+        </w:tc>
+        <w:tc>
+          <w:tcPr>
+            <w:tcW w:w="1870" w:type="dxa"/>
+            <w:tcBorders>
+              <w:top w:val="single" w:sz="4" w:space="0" w:color="000000"/>
+              <w:left w:val="single" w:sz="4" w:space="0" w:color="000000"/>
+              <w:bottom w:val="single" w:sz="4" w:space="0" w:color="000000"/>
+              <w:right w:val="single" w:sz="4" w:space="0" w:color="000000"/>
+            </w:tcBorders>
+            <w:shd w:val="clear" w:color="auto" w:fill="auto"/>
+            <w:tcMar>
+              <w:top w:w="80" w:type="dxa"/>
+              <w:left w:w="80" w:type="dxa"/>
+              <w:bottom w:w="80" w:type="dxa"/>
+              <w:right w:w="80" w:type="dxa"/>
+            </w:tcMar>
+          </w:tcPr>
+          <w:p>
+            <w:pPr>
+              <w:pStyle w:val="BodyA"/>
+              <w:spacing w:after="200" w:line="480" w:lineRule="auto"/>
+              <w:jc w:val="center"/>
+              <w:rPr>
+                <w:rFonts w:ascii="Times New Roman" w:hAnsi="Times New Roman" w:cs="Times New Roman"/>
+                <w:sz w:val="24"/>
+              </w:rPr>
+            </w:pPr>
+            <w:r>
+              <w:rPr>
+                <w:rFonts w:ascii="Times New Roman" w:hAnsi="Times New Roman" w:cs="Times New Roman"/>
+                <w:sz w:val="24"/>
+              </w:rPr>
+              <w:t>x</w:t>
+            </w:r>
+          </w:p>
+        </w:tc>
+      </w:tr>
+      <w:tr>
+        <w:trPr>
+          <w:trHeight w:val="260"/>
+        </w:trPr>
+        <w:tc>
+          <w:tcPr>
+            <w:tcW w:w="1870" w:type="dxa"/>
+            <w:tcBorders>
+              <w:top w:val="single" w:sz="4" w:space="0" w:color="000000"/>
+              <w:left w:val="single" w:sz="4" w:space="0" w:color="000000"/>
+              <w:bottom w:val="single" w:sz="4" w:space="0" w:color="000000"/>
+              <w:right w:val="single" w:sz="4" w:space="0" w:color="000000"/>
+            </w:tcBorders>
+            <w:shd w:val="clear" w:color="auto" w:fill="auto"/>
+            <w:tcMar>
+              <w:top w:w="80" w:type="dxa"/>
+              <w:left w:w="80" w:type="dxa"/>
+              <w:bottom w:w="80" w:type="dxa"/>
+              <w:right w:w="80" w:type="dxa"/>
+            </w:tcMar>
+          </w:tcPr>
+          <w:p>
+            <w:pPr>
+              <w:pStyle w:val="BodyA"/>
+              <w:spacing w:after="200" w:line="480" w:lineRule="auto"/>
+              <w:rPr>
+                <w:rFonts w:ascii="Times New Roman" w:hAnsi="Times New Roman" w:cs="Times New Roman"/>
+                <w:sz w:val="24"/>
+              </w:rPr>
+            </w:pPr>
+            <w:r>
+              <w:rPr>
+                <w:rFonts w:ascii="Times New Roman" w:hAnsi="Times New Roman" w:cs="Times New Roman"/>
+                <w:sz w:val="24"/>
+              </w:rPr>
+              <w:t>User Login</w:t>
+            </w:r>
+          </w:p>
+        </w:tc>
+        <w:tc>
+          <w:tcPr>
+            <w:tcW w:w="1870" w:type="dxa"/>
+            <w:tcBorders>
+              <w:top w:val="single" w:sz="4" w:space="0" w:color="000000"/>
+              <w:left w:val="single" w:sz="4" w:space="0" w:color="000000"/>
+              <w:bottom w:val="single" w:sz="4" w:space="0" w:color="000000"/>
+              <w:right w:val="single" w:sz="4" w:space="0" w:color="000000"/>
+            </w:tcBorders>
+            <w:shd w:val="clear" w:color="auto" w:fill="auto"/>
+            <w:tcMar>
+              <w:top w:w="80" w:type="dxa"/>
+              <w:left w:w="80" w:type="dxa"/>
+              <w:bottom w:w="80" w:type="dxa"/>
+              <w:right w:w="80" w:type="dxa"/>
+            </w:tcMar>
+          </w:tcPr>
+          <w:p>
+            <w:pPr>
+              <w:pStyle w:val="BodyA"/>
+              <w:spacing w:after="200" w:line="480" w:lineRule="auto"/>
+              <w:jc w:val="center"/>
+              <w:rPr>
+                <w:rFonts w:ascii="Times New Roman" w:hAnsi="Times New Roman" w:cs="Times New Roman"/>
+                <w:sz w:val="24"/>
+              </w:rPr>
+            </w:pPr>
+            <w:r>
+              <w:rPr>
+                <w:rFonts w:ascii="Times New Roman" w:hAnsi="Times New Roman" w:cs="Times New Roman"/>
+                <w:sz w:val="24"/>
+              </w:rPr>
+              <w:t>x</w:t>
+            </w:r>
+          </w:p>
+        </w:tc>
+        <w:tc>
+          <w:tcPr>
+            <w:tcW w:w="1870" w:type="dxa"/>
+            <w:tcBorders>
+              <w:top w:val="single" w:sz="4" w:space="0" w:color="000000"/>
+              <w:left w:val="single" w:sz="4" w:space="0" w:color="000000"/>
+              <w:bottom w:val="single" w:sz="4" w:space="0" w:color="000000"/>
+              <w:right w:val="single" w:sz="4" w:space="0" w:color="000000"/>
+            </w:tcBorders>
+            <w:shd w:val="clear" w:color="auto" w:fill="auto"/>
+            <w:tcMar>
+              <w:top w:w="80" w:type="dxa"/>
+              <w:left w:w="80" w:type="dxa"/>
+              <w:bottom w:w="80" w:type="dxa"/>
+              <w:right w:w="80" w:type="dxa"/>
+            </w:tcMar>
+          </w:tcPr>
+          <w:p>
+            <w:pPr>
+              <w:pStyle w:val="BodyA"/>
+              <w:spacing w:after="200" w:line="480" w:lineRule="auto"/>
+              <w:jc w:val="center"/>
+              <w:rPr>
+                <w:rFonts w:ascii="Times New Roman" w:hAnsi="Times New Roman" w:cs="Times New Roman"/>
+                <w:sz w:val="24"/>
+              </w:rPr>
+            </w:pPr>
+            <w:r>
+              <w:rPr>
+                <w:rFonts w:ascii="Times New Roman" w:hAnsi="Times New Roman" w:cs="Times New Roman"/>
+                <w:sz w:val="24"/>
+              </w:rPr>
+              <w:t>x</w:t>
+            </w:r>
+          </w:p>
+        </w:tc>
+        <w:tc>
+          <w:tcPr>
+            <w:tcW w:w="1870" w:type="dxa"/>
+            <w:tcBorders>
+              <w:top w:val="single" w:sz="4" w:space="0" w:color="000000"/>
+              <w:left w:val="single" w:sz="4" w:space="0" w:color="000000"/>
+              <w:bottom w:val="single" w:sz="4" w:space="0" w:color="000000"/>
+              <w:right w:val="single" w:sz="4" w:space="0" w:color="000000"/>
+            </w:tcBorders>
+            <w:shd w:val="clear" w:color="auto" w:fill="auto"/>
+            <w:tcMar>
+              <w:top w:w="80" w:type="dxa"/>
+              <w:left w:w="80" w:type="dxa"/>
+              <w:bottom w:w="80" w:type="dxa"/>
+              <w:right w:w="80" w:type="dxa"/>
+            </w:tcMar>
+          </w:tcPr>
+          <w:p>
+            <w:pPr>
+              <w:pStyle w:val="BodyA"/>
+              <w:spacing w:after="200" w:line="480" w:lineRule="auto"/>
+              <w:jc w:val="center"/>
+              <w:rPr>
+                <w:rFonts w:ascii="Times New Roman" w:hAnsi="Times New Roman" w:cs="Times New Roman"/>
+                <w:sz w:val="24"/>
+              </w:rPr>
+            </w:pPr>
+            <w:r>
+              <w:rPr>
+                <w:rFonts w:ascii="Times New Roman" w:hAnsi="Times New Roman" w:cs="Times New Roman"/>
+                <w:sz w:val="24"/>
+              </w:rPr>
+              <w:t>x</w:t>
+            </w:r>
+          </w:p>
+        </w:tc>
+        <w:tc>
+          <w:tcPr>
+            <w:tcW w:w="1870" w:type="dxa"/>
+            <w:tcBorders>
+              <w:top w:val="single" w:sz="4" w:space="0" w:color="000000"/>
+              <w:left w:val="single" w:sz="4" w:space="0" w:color="000000"/>
+              <w:bottom w:val="single" w:sz="4" w:space="0" w:color="000000"/>
+              <w:right w:val="single" w:sz="4" w:space="0" w:color="000000"/>
+            </w:tcBorders>
+            <w:shd w:val="clear" w:color="auto" w:fill="auto"/>
+            <w:tcMar>
+              <w:top w:w="80" w:type="dxa"/>
+              <w:left w:w="80" w:type="dxa"/>
+              <w:bottom w:w="80" w:type="dxa"/>
+              <w:right w:w="80" w:type="dxa"/>
+            </w:tcMar>
+          </w:tcPr>
+          <w:p>
+            <w:pPr>
+              <w:pStyle w:val="BodyA"/>
+              <w:spacing w:after="200" w:line="480" w:lineRule="auto"/>
+              <w:jc w:val="center"/>
+              <w:rPr>
+                <w:rFonts w:ascii="Times New Roman" w:hAnsi="Times New Roman" w:cs="Times New Roman"/>
+                <w:sz w:val="24"/>
+              </w:rPr>
+            </w:pPr>
+            <w:r>
+              <w:rPr>
+                <w:rFonts w:ascii="Times New Roman" w:hAnsi="Times New Roman" w:cs="Times New Roman"/>
+                <w:sz w:val="24"/>
+              </w:rPr>
+              <w:t>x</w:t>
+            </w:r>
+          </w:p>
+        </w:tc>
+      </w:tr>
+    </w:tbl>
+    <w:p>
+      <w:pPr>
+        <w:pStyle w:val="BodyA"/>
+        <w:spacing w:after="200" w:line="480" w:lineRule="auto"/>
+        <w:rPr>
+          <w:rFonts w:ascii="Times New Roman" w:hAnsi="Times New Roman" w:cs="Times New Roman"/>
+          <w:sz w:val="24"/>
+        </w:rPr>
+      </w:pPr>
+    </w:p>
+    <w:p>
+      <w:pPr>
+        <w:pStyle w:val="BodyA"/>
+        <w:spacing w:after="200" w:line="480" w:lineRule="auto"/>
+        <w:rPr>
+          <w:rFonts w:ascii="Times New Roman" w:hAnsi="Times New Roman" w:cs="Times New Roman"/>
+          <w:sz w:val="24"/>
+        </w:rPr>
+      </w:pPr>
+      <w:r>
+        <w:rPr>
+          <w:rFonts w:ascii="Times New Roman" w:hAnsi="Times New Roman" w:cs="Times New Roman"/>
+          <w:sz w:val="24"/>
+        </w:rPr>
+        <w:tab/>
+        <w:t xml:space="preserve">There are several different travel advisory sites already in exists. </w:t>
+      </w:r>
+      <w:proofErr w:type="gramStart"/>
+      <w:r>
+        <w:rPr>
+          <w:rFonts w:ascii="Times New Roman" w:hAnsi="Times New Roman" w:cs="Times New Roman"/>
+          <w:sz w:val="24"/>
+        </w:rPr>
+        <w:t xml:space="preserve">To name a few competitors, </w:t>
+      </w:r>
+      <w:proofErr w:type="spellStart"/>
+      <w:r>
+        <w:rPr>
+          <w:rFonts w:ascii="Times New Roman" w:hAnsi="Times New Roman" w:cs="Times New Roman"/>
+          <w:sz w:val="24"/>
+        </w:rPr>
+        <w:t>TravelAdvisor</w:t>
+      </w:r>
+      <w:proofErr w:type="spellEnd"/>
+      <w:r>
+        <w:rPr>
+          <w:rFonts w:ascii="Times New Roman" w:hAnsi="Times New Roman" w:cs="Times New Roman"/>
+          <w:sz w:val="24"/>
+        </w:rPr>
+        <w:t xml:space="preserve">, </w:t>
+      </w:r>
+      <w:proofErr w:type="spellStart"/>
+      <w:r>
+        <w:rPr>
+          <w:rFonts w:ascii="Times New Roman" w:hAnsi="Times New Roman" w:cs="Times New Roman"/>
+          <w:sz w:val="24"/>
+        </w:rPr>
+        <w:t>TravelZoo</w:t>
+      </w:r>
+      <w:proofErr w:type="spellEnd"/>
+      <w:r>
+        <w:rPr>
+          <w:rFonts w:ascii="Times New Roman" w:hAnsi="Times New Roman" w:cs="Times New Roman"/>
+          <w:sz w:val="24"/>
+        </w:rPr>
+        <w:t>, and Expedia.</w:t>
+      </w:r>
+      <w:proofErr w:type="gramEnd"/>
+      <w:r>
+        <w:rPr>
+          <w:rFonts w:ascii="Times New Roman" w:hAnsi="Times New Roman" w:cs="Times New Roman"/>
+          <w:sz w:val="24"/>
+        </w:rPr>
+        <w:t xml:space="preserve"> In comparison, all of these sites like our site, </w:t>
+      </w:r>
+      <w:proofErr w:type="spellStart"/>
+      <w:r>
+        <w:rPr>
+          <w:rFonts w:ascii="Times New Roman" w:hAnsi="Times New Roman" w:cs="Times New Roman"/>
+          <w:sz w:val="24"/>
+        </w:rPr>
+        <w:t>GetTrippy</w:t>
+      </w:r>
+      <w:proofErr w:type="spellEnd"/>
+      <w:r>
+        <w:rPr>
+          <w:rFonts w:ascii="Times New Roman" w:hAnsi="Times New Roman" w:cs="Times New Roman"/>
+          <w:sz w:val="24"/>
+        </w:rPr>
+        <w:t xml:space="preserve">, </w:t>
+      </w:r>
+      <w:proofErr w:type="gramStart"/>
+      <w:r>
+        <w:rPr>
+          <w:rFonts w:ascii="Times New Roman" w:hAnsi="Times New Roman" w:cs="Times New Roman"/>
+          <w:sz w:val="24"/>
+        </w:rPr>
+        <w:t>offers</w:t>
+      </w:r>
+      <w:proofErr w:type="gramEnd"/>
+      <w:r>
+        <w:rPr>
+          <w:rFonts w:ascii="Times New Roman" w:hAnsi="Times New Roman" w:cs="Times New Roman"/>
+          <w:sz w:val="24"/>
+        </w:rPr>
+        <w:t xml:space="preserve"> approximate pricing for activities and places, displays different attractions, as well as user login. Unlike our competitors, </w:t>
+      </w:r>
+      <w:proofErr w:type="spellStart"/>
+      <w:r>
+        <w:rPr>
+          <w:rFonts w:ascii="Times New Roman" w:hAnsi="Times New Roman" w:cs="Times New Roman"/>
+          <w:sz w:val="24"/>
+        </w:rPr>
+        <w:t>GetTrippy</w:t>
+      </w:r>
+      <w:proofErr w:type="spellEnd"/>
+      <w:r>
+        <w:rPr>
+          <w:rFonts w:ascii="Times New Roman" w:hAnsi="Times New Roman" w:cs="Times New Roman"/>
+          <w:sz w:val="24"/>
+        </w:rPr>
+        <w:t xml:space="preserve"> offers the features to be able to add new attractions and places, once verified. This feature allows for any attraction or place that is not already presented on the site the oppo</w:t>
+      </w:r>
+      <w:r>
+        <w:rPr>
+          <w:rFonts w:ascii="Times New Roman" w:hAnsi="Times New Roman" w:cs="Times New Roman"/>
+          <w:sz w:val="24"/>
+        </w:rPr>
+        <w:t>r</w:t>
+      </w:r>
+      <w:r>
+        <w:rPr>
+          <w:rFonts w:ascii="Times New Roman" w:hAnsi="Times New Roman" w:cs="Times New Roman"/>
+          <w:sz w:val="24"/>
+        </w:rPr>
+        <w:t xml:space="preserve">tunity to be added. Some of the competitors do </w:t>
+      </w:r>
+      <w:r>
+        <w:rPr>
+          <w:rFonts w:ascii="Times New Roman" w:hAnsi="Times New Roman" w:cs="Times New Roman"/>
+          <w:sz w:val="24"/>
+        </w:rPr>
+        <w:lastRenderedPageBreak/>
+        <w:t xml:space="preserve">have some features that </w:t>
+      </w:r>
+      <w:proofErr w:type="spellStart"/>
+      <w:r>
+        <w:rPr>
+          <w:rFonts w:ascii="Times New Roman" w:hAnsi="Times New Roman" w:cs="Times New Roman"/>
+          <w:sz w:val="24"/>
+        </w:rPr>
+        <w:t>GetTrippy</w:t>
+      </w:r>
+      <w:proofErr w:type="spellEnd"/>
+      <w:r>
+        <w:rPr>
+          <w:rFonts w:ascii="Times New Roman" w:hAnsi="Times New Roman" w:cs="Times New Roman"/>
+          <w:sz w:val="24"/>
+        </w:rPr>
+        <w:t xml:space="preserve"> does not, such as the feature to offer deals or the ability to offer transportation. These are features that </w:t>
+      </w:r>
+      <w:proofErr w:type="spellStart"/>
+      <w:r>
+        <w:rPr>
+          <w:rFonts w:ascii="Times New Roman" w:hAnsi="Times New Roman" w:cs="Times New Roman"/>
+          <w:sz w:val="24"/>
+        </w:rPr>
+        <w:t>GetTrippy</w:t>
+      </w:r>
+      <w:proofErr w:type="spellEnd"/>
+      <w:r>
+        <w:rPr>
+          <w:rFonts w:ascii="Times New Roman" w:hAnsi="Times New Roman" w:cs="Times New Roman"/>
+          <w:sz w:val="24"/>
+        </w:rPr>
+        <w:t xml:space="preserve"> are not opposed to eventually adding. </w:t>
+      </w:r>
+    </w:p>
+    <w:p>
+      <w:pPr>
+        <w:pStyle w:val="BodyA"/>
+        <w:spacing w:after="200" w:line="480" w:lineRule="auto"/>
+        <w:rPr>
+          <w:rFonts w:ascii="Times New Roman" w:hAnsi="Times New Roman" w:cs="Times New Roman"/>
+          <w:sz w:val="24"/>
+        </w:rPr>
+      </w:pPr>
+      <w:bookmarkStart w:id="0" w:name="_GoBack"/>
+      <w:bookmarkEnd w:id="0"/>
+    </w:p>
+    <w:p>
+      <w:pPr>
+        <w:spacing w:after="200" w:line="480" w:lineRule="auto"/>
+        <w:rPr>
+          <w:rFonts w:ascii="Times New Roman" w:hAnsi="Times New Roman" w:cs="Times New Roman"/>
+          <w:b/>
+          <w:sz w:val="28"/>
+          <w:szCs w:val="28"/>
+        </w:rPr>
+      </w:pPr>
+      <w:r>
+        <w:rPr>
+          <w:rFonts w:ascii="Times New Roman" w:hAnsi="Times New Roman" w:cs="Times New Roman"/>
+          <w:b/>
+          <w:sz w:val="28"/>
+          <w:szCs w:val="28"/>
+        </w:rPr>
+        <w:t>Overview and Scenarios:</w:t>
+      </w:r>
+    </w:p>
+    <w:p>
+      <w:pPr>
+        <w:spacing w:after="200" w:line="480" w:lineRule="auto"/>
+        <w:ind w:firstLine="720"/>
+        <w:rPr>
+          <w:rFonts w:ascii="Times New Roman" w:hAnsi="Times New Roman" w:cs="Times New Roman"/>
+          <w:sz w:val="24"/>
+        </w:rPr>
+      </w:pPr>
+      <w:r>
+        <w:rPr>
+          <w:rFonts w:ascii="Times New Roman" w:hAnsi="Times New Roman" w:cs="Times New Roman"/>
+          <w:sz w:val="24"/>
+        </w:rPr>
+        <w:t>The site provides users the ability to interact with users to help discover new places to go, and exciting activities to do. A user can simply pull up our website and search for a specific place or activity and it will provide them a list of items that we have that match their criteria with a brief description of the item. Then they can click on the one that they feel interest them most. A new page will load for the specific item and provide more details about it. The user then can review the ratings that have been provided by other users, and also explore the comments other users have left. They can even leave comments under other users comments to engage in a small discussion about the item. If a user wants to add a place or activity that doesn’t already exist then they can use the add feature. It would ask for the name, location, category, description and optionally a picture of the location. This would submit their request to be reviewed by an admin who can determine if the site would benefit from adding it.</w:t>
+      </w:r>
+    </w:p>
+    <w:p>
+      <w:pPr>
+        <w:spacing w:after="200" w:line="480" w:lineRule="auto"/>
+        <w:ind w:firstLine="720"/>
+        <w:rPr>
+          <w:rFonts w:ascii="Times New Roman" w:hAnsi="Times New Roman" w:cs="Times New Roman"/>
+          <w:sz w:val="24"/>
+        </w:rPr>
+      </w:pPr>
+    </w:p>
+    <w:p>
+      <w:pPr>
+        <w:spacing w:after="200" w:line="480" w:lineRule="auto"/>
+        <w:rPr>
+          <w:rFonts w:ascii="Times New Roman" w:hAnsi="Times New Roman" w:cs="Times New Roman"/>
+          <w:b/>
+          <w:sz w:val="28"/>
+          <w:szCs w:val="28"/>
+        </w:rPr>
+      </w:pPr>
+      <w:r>
+        <w:rPr>
+          <w:rFonts w:ascii="Times New Roman" w:hAnsi="Times New Roman" w:cs="Times New Roman"/>
+          <w:b/>
+          <w:sz w:val="28"/>
+          <w:szCs w:val="28"/>
+        </w:rPr>
         <w:t xml:space="preserve">High-level </w:t>
       </w:r>
       <w:r>
+        <w:rPr>
+          <w:rFonts w:ascii="Times New Roman" w:hAnsi="Times New Roman" w:cs="Times New Roman"/>
+          <w:b/>
+          <w:sz w:val="28"/>
+          <w:szCs w:val="28"/>
+        </w:rPr>
         <w:t>Functional Requirements</w:t>
+      </w:r>
+      <w:r>
+        <w:rPr>
+          <w:rFonts w:ascii="Times New Roman" w:hAnsi="Times New Roman" w:cs="Times New Roman"/>
+          <w:b/>
+          <w:sz w:val="28"/>
+          <w:szCs w:val="28"/>
+        </w:rPr>
+        <w:t>:</w:t>
       </w:r>
     </w:p>
     <w:p>
@@ -17,8 +1770,17 @@
           <w:ilvl w:val="0"/>
           <w:numId w:val="1"/>
         </w:numPr>
-      </w:pPr>
-      <w:r>
+        <w:spacing w:after="200" w:line="480" w:lineRule="auto"/>
+        <w:rPr>
+          <w:rFonts w:ascii="Times New Roman" w:hAnsi="Times New Roman" w:cs="Times New Roman"/>
+          <w:sz w:val="24"/>
+        </w:rPr>
+      </w:pPr>
+      <w:r>
+        <w:rPr>
+          <w:rFonts w:ascii="Times New Roman" w:hAnsi="Times New Roman" w:cs="Times New Roman"/>
+          <w:sz w:val="24"/>
+        </w:rPr>
         <w:t>User login/register</w:t>
       </w:r>
     </w:p>
@@ -29,32 +1791,73 @@
           <w:ilvl w:val="1"/>
           <w:numId w:val="1"/>
         </w:numPr>
-      </w:pPr>
-      <w:r>
+        <w:spacing w:after="200" w:line="480" w:lineRule="auto"/>
+        <w:rPr>
+          <w:rFonts w:ascii="Times New Roman" w:hAnsi="Times New Roman" w:cs="Times New Roman"/>
+          <w:sz w:val="24"/>
+        </w:rPr>
+      </w:pPr>
+      <w:r>
+        <w:rPr>
+          <w:rFonts w:ascii="Times New Roman" w:hAnsi="Times New Roman" w:cs="Times New Roman"/>
+          <w:sz w:val="24"/>
+        </w:rPr>
         <w:t>User is able to create a username/password.</w:t>
       </w:r>
       <w:r>
+        <w:rPr>
+          <w:rFonts w:ascii="Times New Roman" w:hAnsi="Times New Roman" w:cs="Times New Roman"/>
+          <w:sz w:val="24"/>
+        </w:rPr>
         <w:t xml:space="preserve"> The user will have to provide the following</w:t>
       </w:r>
       <w:r>
+        <w:rPr>
+          <w:rFonts w:ascii="Times New Roman" w:hAnsi="Times New Roman" w:cs="Times New Roman"/>
+          <w:sz w:val="24"/>
+        </w:rPr>
         <w:t xml:space="preserve">: </w:t>
       </w:r>
       <w:r>
+        <w:rPr>
+          <w:rFonts w:ascii="Times New Roman" w:hAnsi="Times New Roman" w:cs="Times New Roman"/>
+          <w:sz w:val="24"/>
+        </w:rPr>
         <w:t>Username, password, their n</w:t>
       </w:r>
       <w:r>
+        <w:rPr>
+          <w:rFonts w:ascii="Times New Roman" w:hAnsi="Times New Roman" w:cs="Times New Roman"/>
+          <w:sz w:val="24"/>
+        </w:rPr>
         <w:t>ame,</w:t>
       </w:r>
       <w:r>
+        <w:rPr>
+          <w:rFonts w:ascii="Times New Roman" w:hAnsi="Times New Roman" w:cs="Times New Roman"/>
+          <w:sz w:val="24"/>
+        </w:rPr>
         <w:t xml:space="preserve"> and</w:t>
       </w:r>
       <w:r>
+        <w:rPr>
+          <w:rFonts w:ascii="Times New Roman" w:hAnsi="Times New Roman" w:cs="Times New Roman"/>
+          <w:sz w:val="24"/>
+        </w:rPr>
         <w:t xml:space="preserve"> e-mail addres</w:t>
       </w:r>
       <w:r>
+        <w:rPr>
+          <w:rFonts w:ascii="Times New Roman" w:hAnsi="Times New Roman" w:cs="Times New Roman"/>
+          <w:sz w:val="24"/>
+        </w:rPr>
         <w:t>s</w:t>
       </w:r>
       <w:r>
+        <w:rPr>
+          <w:rFonts w:ascii="Times New Roman" w:hAnsi="Times New Roman" w:cs="Times New Roman"/>
+          <w:sz w:val="24"/>
+        </w:rPr>
         <w:t>.</w:t>
       </w:r>
     </w:p>
@@ -65,8 +1868,18 @@
           <w:ilvl w:val="1"/>
           <w:numId w:val="1"/>
         </w:numPr>
-      </w:pPr>
-      <w:r>
+        <w:spacing w:after="200" w:line="480" w:lineRule="auto"/>
+        <w:rPr>
+          <w:rFonts w:ascii="Times New Roman" w:hAnsi="Times New Roman" w:cs="Times New Roman"/>
+          <w:sz w:val="24"/>
+        </w:rPr>
+      </w:pPr>
+      <w:r>
+        <w:rPr>
+          <w:rFonts w:ascii="Times New Roman" w:hAnsi="Times New Roman" w:cs="Times New Roman"/>
+          <w:sz w:val="24"/>
+        </w:rPr>
+        <w:lastRenderedPageBreak/>
         <w:t>Constraint: The username and e-mail must not already exist in our database. The password has to be at least 6 characters, and can only contact numbers &amp; letters.</w:t>
       </w:r>
     </w:p>
@@ -77,26 +1890,59 @@
           <w:ilvl w:val="0"/>
           <w:numId w:val="1"/>
         </w:numPr>
-      </w:pPr>
-      <w:r>
+        <w:spacing w:after="200" w:line="480" w:lineRule="auto"/>
+        <w:rPr>
+          <w:rFonts w:ascii="Times New Roman" w:hAnsi="Times New Roman" w:cs="Times New Roman"/>
+          <w:sz w:val="24"/>
+        </w:rPr>
+      </w:pPr>
+      <w:r>
+        <w:rPr>
+          <w:rFonts w:ascii="Times New Roman" w:hAnsi="Times New Roman" w:cs="Times New Roman"/>
+          <w:sz w:val="24"/>
+        </w:rPr>
         <w:t xml:space="preserve">User </w:t>
       </w:r>
       <w:r>
+        <w:rPr>
+          <w:rFonts w:ascii="Times New Roman" w:hAnsi="Times New Roman" w:cs="Times New Roman"/>
+          <w:sz w:val="24"/>
+        </w:rPr>
         <w:t xml:space="preserve">can </w:t>
       </w:r>
       <w:r>
+        <w:rPr>
+          <w:rFonts w:ascii="Times New Roman" w:hAnsi="Times New Roman" w:cs="Times New Roman"/>
+          <w:sz w:val="24"/>
+        </w:rPr>
         <w:t>s</w:t>
       </w:r>
       <w:r>
+        <w:rPr>
+          <w:rFonts w:ascii="Times New Roman" w:hAnsi="Times New Roman" w:cs="Times New Roman"/>
+          <w:sz w:val="24"/>
+        </w:rPr>
         <w:t xml:space="preserve">ubmit new </w:t>
       </w:r>
       <w:r>
+        <w:rPr>
+          <w:rFonts w:ascii="Times New Roman" w:hAnsi="Times New Roman" w:cs="Times New Roman"/>
+          <w:sz w:val="24"/>
+        </w:rPr>
         <w:t>item</w:t>
       </w:r>
       <w:r>
+        <w:rPr>
+          <w:rFonts w:ascii="Times New Roman" w:hAnsi="Times New Roman" w:cs="Times New Roman"/>
+          <w:sz w:val="24"/>
+        </w:rPr>
         <w:t>s</w:t>
       </w:r>
       <w:r>
+        <w:rPr>
+          <w:rFonts w:ascii="Times New Roman" w:hAnsi="Times New Roman" w:cs="Times New Roman"/>
+          <w:sz w:val="24"/>
+        </w:rPr>
         <w:t>.</w:t>
       </w:r>
     </w:p>
@@ -107,14 +1953,31 @@
           <w:ilvl w:val="1"/>
           <w:numId w:val="1"/>
         </w:numPr>
-      </w:pPr>
-      <w:r>
+        <w:spacing w:after="200" w:line="480" w:lineRule="auto"/>
+        <w:rPr>
+          <w:rFonts w:ascii="Times New Roman" w:hAnsi="Times New Roman" w:cs="Times New Roman"/>
+          <w:sz w:val="24"/>
+        </w:rPr>
+      </w:pPr>
+      <w:r>
+        <w:rPr>
+          <w:rFonts w:ascii="Times New Roman" w:hAnsi="Times New Roman" w:cs="Times New Roman"/>
+          <w:sz w:val="24"/>
+        </w:rPr>
         <w:t>Users are able to submit new it</w:t>
       </w:r>
       <w:r>
+        <w:rPr>
+          <w:rFonts w:ascii="Times New Roman" w:hAnsi="Times New Roman" w:cs="Times New Roman"/>
+          <w:sz w:val="24"/>
+        </w:rPr>
         <w:t>ems that currently do not exist</w:t>
       </w:r>
       <w:r>
+        <w:rPr>
+          <w:rFonts w:ascii="Times New Roman" w:hAnsi="Times New Roman" w:cs="Times New Roman"/>
+          <w:sz w:val="24"/>
+        </w:rPr>
         <w:t>. This way the content of the site will be community based.</w:t>
       </w:r>
     </w:p>
@@ -125,12 +1988,18 @@
           <w:ilvl w:val="1"/>
           <w:numId w:val="1"/>
         </w:numPr>
-      </w:pPr>
-      <w:r>
-        <w:t>Constraint:</w:t>
-      </w:r>
-      <w:r>
-        <w:t xml:space="preserve"> The submission isn’t automatic, and must go through an approval process.</w:t>
+        <w:spacing w:after="200" w:line="480" w:lineRule="auto"/>
+        <w:rPr>
+          <w:rFonts w:ascii="Times New Roman" w:hAnsi="Times New Roman" w:cs="Times New Roman"/>
+          <w:sz w:val="24"/>
+        </w:rPr>
+      </w:pPr>
+      <w:r>
+        <w:rPr>
+          <w:rFonts w:ascii="Times New Roman" w:hAnsi="Times New Roman" w:cs="Times New Roman"/>
+          <w:sz w:val="24"/>
+        </w:rPr>
+        <w:t>Constraint: The submission isn’t automatic, and must go through an approval process.</w:t>
       </w:r>
     </w:p>
     <w:p>
@@ -140,11 +2009,24 @@
           <w:ilvl w:val="0"/>
           <w:numId w:val="1"/>
         </w:numPr>
-      </w:pPr>
-      <w:r>
+        <w:spacing w:after="200" w:line="480" w:lineRule="auto"/>
+        <w:rPr>
+          <w:rFonts w:ascii="Times New Roman" w:hAnsi="Times New Roman" w:cs="Times New Roman"/>
+          <w:sz w:val="24"/>
+        </w:rPr>
+      </w:pPr>
+      <w:r>
+        <w:rPr>
+          <w:rFonts w:ascii="Times New Roman" w:hAnsi="Times New Roman" w:cs="Times New Roman"/>
+          <w:sz w:val="24"/>
+        </w:rPr>
         <w:t>Read comments and information on items</w:t>
       </w:r>
       <w:r>
+        <w:rPr>
+          <w:rFonts w:ascii="Times New Roman" w:hAnsi="Times New Roman" w:cs="Times New Roman"/>
+          <w:sz w:val="24"/>
+        </w:rPr>
         <w:t>.</w:t>
       </w:r>
     </w:p>
@@ -155,8 +2037,17 @@
           <w:ilvl w:val="1"/>
           <w:numId w:val="1"/>
         </w:numPr>
-      </w:pPr>
-      <w:r>
+        <w:spacing w:after="200" w:line="480" w:lineRule="auto"/>
+        <w:rPr>
+          <w:rFonts w:ascii="Times New Roman" w:hAnsi="Times New Roman" w:cs="Times New Roman"/>
+          <w:sz w:val="24"/>
+        </w:rPr>
+      </w:pPr>
+      <w:r>
+        <w:rPr>
+          <w:rFonts w:ascii="Times New Roman" w:hAnsi="Times New Roman" w:cs="Times New Roman"/>
+          <w:sz w:val="24"/>
+        </w:rPr>
         <w:t>Users can read the comments that other users have left on each item, as well as the default description, location, and other information about the item.</w:t>
       </w:r>
     </w:p>
@@ -167,14 +2058,31 @@
           <w:ilvl w:val="0"/>
           <w:numId w:val="1"/>
         </w:numPr>
-      </w:pPr>
-      <w:r>
+        <w:spacing w:after="200" w:line="480" w:lineRule="auto"/>
+        <w:rPr>
+          <w:rFonts w:ascii="Times New Roman" w:hAnsi="Times New Roman" w:cs="Times New Roman"/>
+          <w:sz w:val="24"/>
+        </w:rPr>
+      </w:pPr>
+      <w:r>
+        <w:rPr>
+          <w:rFonts w:ascii="Times New Roman" w:hAnsi="Times New Roman" w:cs="Times New Roman"/>
+          <w:sz w:val="24"/>
+        </w:rPr>
         <w:t xml:space="preserve">Comment/Rate on </w:t>
       </w:r>
       <w:r>
+        <w:rPr>
+          <w:rFonts w:ascii="Times New Roman" w:hAnsi="Times New Roman" w:cs="Times New Roman"/>
+          <w:sz w:val="24"/>
+        </w:rPr>
         <w:t>existing items</w:t>
       </w:r>
       <w:r>
+        <w:rPr>
+          <w:rFonts w:ascii="Times New Roman" w:hAnsi="Times New Roman" w:cs="Times New Roman"/>
+          <w:sz w:val="24"/>
+        </w:rPr>
         <w:t>, and comments.</w:t>
       </w:r>
     </w:p>
@@ -185,8 +2093,17 @@
           <w:ilvl w:val="1"/>
           <w:numId w:val="1"/>
         </w:numPr>
-      </w:pPr>
-      <w:r>
+        <w:spacing w:after="200" w:line="480" w:lineRule="auto"/>
+        <w:rPr>
+          <w:rFonts w:ascii="Times New Roman" w:hAnsi="Times New Roman" w:cs="Times New Roman"/>
+          <w:sz w:val="24"/>
+        </w:rPr>
+      </w:pPr>
+      <w:r>
+        <w:rPr>
+          <w:rFonts w:ascii="Times New Roman" w:hAnsi="Times New Roman" w:cs="Times New Roman"/>
+          <w:sz w:val="24"/>
+        </w:rPr>
         <w:t>Users can leave their own comments, and rate items. They can also comment on other user’s comments.</w:t>
       </w:r>
     </w:p>
@@ -197,17 +2114,31 @@
           <w:ilvl w:val="1"/>
           <w:numId w:val="1"/>
         </w:numPr>
-      </w:pPr>
-      <w:r>
-        <w:t>Constraint:</w:t>
-      </w:r>
-      <w:r>
-        <w:t xml:space="preserve"> </w:t>
-      </w:r>
-      <w:r>
+        <w:spacing w:after="200" w:line="480" w:lineRule="auto"/>
+        <w:rPr>
+          <w:rFonts w:ascii="Times New Roman" w:hAnsi="Times New Roman" w:cs="Times New Roman"/>
+          <w:sz w:val="24"/>
+        </w:rPr>
+      </w:pPr>
+      <w:r>
+        <w:rPr>
+          <w:rFonts w:ascii="Times New Roman" w:hAnsi="Times New Roman" w:cs="Times New Roman"/>
+          <w:sz w:val="24"/>
+        </w:rPr>
+        <w:t xml:space="preserve">Constraint: </w:t>
+      </w:r>
+      <w:r>
+        <w:rPr>
+          <w:rFonts w:ascii="Times New Roman" w:hAnsi="Times New Roman" w:cs="Times New Roman"/>
+          <w:sz w:val="24"/>
+        </w:rPr>
         <w:t>You can reply to an original comment, but not to a reply</w:t>
       </w:r>
       <w:r>
+        <w:rPr>
+          <w:rFonts w:ascii="Times New Roman" w:hAnsi="Times New Roman" w:cs="Times New Roman"/>
+          <w:sz w:val="24"/>
+        </w:rPr>
         <w:t>.</w:t>
       </w:r>
     </w:p>
@@ -218,11 +2149,24 @@
           <w:ilvl w:val="0"/>
           <w:numId w:val="1"/>
         </w:numPr>
-      </w:pPr>
-      <w:r>
+        <w:spacing w:after="200" w:line="480" w:lineRule="auto"/>
+        <w:rPr>
+          <w:rFonts w:ascii="Times New Roman" w:hAnsi="Times New Roman" w:cs="Times New Roman"/>
+          <w:sz w:val="24"/>
+        </w:rPr>
+      </w:pPr>
+      <w:r>
+        <w:rPr>
+          <w:rFonts w:ascii="Times New Roman" w:hAnsi="Times New Roman" w:cs="Times New Roman"/>
+          <w:sz w:val="24"/>
+        </w:rPr>
         <w:t xml:space="preserve">Submit </w:t>
       </w:r>
       <w:r>
+        <w:rPr>
+          <w:rFonts w:ascii="Times New Roman" w:hAnsi="Times New Roman" w:cs="Times New Roman"/>
+          <w:sz w:val="24"/>
+        </w:rPr>
         <w:t>pictures, and videos for items.</w:t>
       </w:r>
     </w:p>
@@ -233,8 +2177,17 @@
           <w:ilvl w:val="1"/>
           <w:numId w:val="1"/>
         </w:numPr>
-      </w:pPr>
-      <w:r>
+        <w:spacing w:after="200" w:line="480" w:lineRule="auto"/>
+        <w:rPr>
+          <w:rFonts w:ascii="Times New Roman" w:hAnsi="Times New Roman" w:cs="Times New Roman"/>
+          <w:sz w:val="24"/>
+        </w:rPr>
+      </w:pPr>
+      <w:r>
+        <w:rPr>
+          <w:rFonts w:ascii="Times New Roman" w:hAnsi="Times New Roman" w:cs="Times New Roman"/>
+          <w:sz w:val="24"/>
+        </w:rPr>
         <w:t>Users can submit different media on an item. Like pictures and videos of the item.</w:t>
       </w:r>
     </w:p>
@@ -245,12 +2198,18 @@
           <w:ilvl w:val="1"/>
           <w:numId w:val="1"/>
         </w:numPr>
-      </w:pPr>
-      <w:r>
-        <w:t>Constraint:</w:t>
-      </w:r>
-      <w:r>
-        <w:t xml:space="preserve"> Media has to go through an approval process.</w:t>
+        <w:spacing w:after="200" w:line="480" w:lineRule="auto"/>
+        <w:rPr>
+          <w:rFonts w:ascii="Times New Roman" w:hAnsi="Times New Roman" w:cs="Times New Roman"/>
+          <w:sz w:val="24"/>
+        </w:rPr>
+      </w:pPr>
+      <w:r>
+        <w:rPr>
+          <w:rFonts w:ascii="Times New Roman" w:hAnsi="Times New Roman" w:cs="Times New Roman"/>
+          <w:sz w:val="24"/>
+        </w:rPr>
+        <w:t>Constraint: Media has to go through an approval process.</w:t>
       </w:r>
     </w:p>
     <w:p>
@@ -260,8 +2219,17 @@
           <w:ilvl w:val="0"/>
           <w:numId w:val="1"/>
         </w:numPr>
-      </w:pPr>
-      <w:r>
+        <w:spacing w:after="200" w:line="480" w:lineRule="auto"/>
+        <w:rPr>
+          <w:rFonts w:ascii="Times New Roman" w:hAnsi="Times New Roman" w:cs="Times New Roman"/>
+          <w:sz w:val="24"/>
+        </w:rPr>
+      </w:pPr>
+      <w:r>
+        <w:rPr>
+          <w:rFonts w:ascii="Times New Roman" w:hAnsi="Times New Roman" w:cs="Times New Roman"/>
+          <w:sz w:val="24"/>
+        </w:rPr>
         <w:t>Search items.</w:t>
       </w:r>
     </w:p>
@@ -272,8 +2240,17 @@
           <w:ilvl w:val="1"/>
           <w:numId w:val="1"/>
         </w:numPr>
-      </w:pPr>
-      <w:r>
+        <w:spacing w:after="200" w:line="480" w:lineRule="auto"/>
+        <w:rPr>
+          <w:rFonts w:ascii="Times New Roman" w:hAnsi="Times New Roman" w:cs="Times New Roman"/>
+          <w:sz w:val="24"/>
+        </w:rPr>
+      </w:pPr>
+      <w:r>
+        <w:rPr>
+          <w:rFonts w:ascii="Times New Roman" w:hAnsi="Times New Roman" w:cs="Times New Roman"/>
+          <w:sz w:val="24"/>
+        </w:rPr>
         <w:t>Users can search for items based on its name, or keywords.</w:t>
       </w:r>
     </w:p>
@@ -284,12 +2261,18 @@
           <w:ilvl w:val="1"/>
           <w:numId w:val="1"/>
         </w:numPr>
-      </w:pPr>
-      <w:r>
-        <w:t>Constraint:</w:t>
-      </w:r>
-      <w:r>
-        <w:t xml:space="preserve"> The spelling has to be correct, and match existing keywords that were made for the items.</w:t>
+        <w:spacing w:after="200" w:line="480" w:lineRule="auto"/>
+        <w:rPr>
+          <w:rFonts w:ascii="Times New Roman" w:hAnsi="Times New Roman" w:cs="Times New Roman"/>
+          <w:sz w:val="24"/>
+        </w:rPr>
+      </w:pPr>
+      <w:r>
+        <w:rPr>
+          <w:rFonts w:ascii="Times New Roman" w:hAnsi="Times New Roman" w:cs="Times New Roman"/>
+          <w:sz w:val="24"/>
+        </w:rPr>
+        <w:t>Constraint: The spelling has to be correct, and match existing keywords that were made for the items.</w:t>
       </w:r>
     </w:p>
     <w:p>
@@ -299,8 +2282,17 @@
           <w:ilvl w:val="0"/>
           <w:numId w:val="1"/>
         </w:numPr>
-      </w:pPr>
-      <w:r>
+        <w:spacing w:after="200" w:line="480" w:lineRule="auto"/>
+        <w:rPr>
+          <w:rFonts w:ascii="Times New Roman" w:hAnsi="Times New Roman" w:cs="Times New Roman"/>
+          <w:sz w:val="24"/>
+        </w:rPr>
+      </w:pPr>
+      <w:r>
+        <w:rPr>
+          <w:rFonts w:ascii="Times New Roman" w:hAnsi="Times New Roman" w:cs="Times New Roman"/>
+          <w:sz w:val="24"/>
+        </w:rPr>
         <w:t>Delete comment made by user.</w:t>
       </w:r>
     </w:p>
@@ -311,11 +2303,25 @@
           <w:ilvl w:val="1"/>
           <w:numId w:val="1"/>
         </w:numPr>
-      </w:pPr>
-      <w:r>
+        <w:spacing w:after="200" w:line="480" w:lineRule="auto"/>
+        <w:rPr>
+          <w:rFonts w:ascii="Times New Roman" w:hAnsi="Times New Roman" w:cs="Times New Roman"/>
+          <w:sz w:val="24"/>
+        </w:rPr>
+      </w:pPr>
+      <w:r>
+        <w:rPr>
+          <w:rFonts w:ascii="Times New Roman" w:hAnsi="Times New Roman" w:cs="Times New Roman"/>
+          <w:sz w:val="24"/>
+        </w:rPr>
+        <w:lastRenderedPageBreak/>
         <w:t>Users have the ability to delete their comments by just clicking a delete button on their comment that only they’d see</w:t>
       </w:r>
       <w:r>
+        <w:rPr>
+          <w:rFonts w:ascii="Times New Roman" w:hAnsi="Times New Roman" w:cs="Times New Roman"/>
+          <w:sz w:val="24"/>
+        </w:rPr>
         <w:t>.</w:t>
       </w:r>
     </w:p>
@@ -326,12 +2332,18 @@
           <w:ilvl w:val="1"/>
           <w:numId w:val="1"/>
         </w:numPr>
-      </w:pPr>
-      <w:r>
-        <w:t>Constraint:</w:t>
-      </w:r>
-      <w:r>
-        <w:t xml:space="preserve"> Can only delete their comment.</w:t>
+        <w:spacing w:after="200" w:line="480" w:lineRule="auto"/>
+        <w:rPr>
+          <w:rFonts w:ascii="Times New Roman" w:hAnsi="Times New Roman" w:cs="Times New Roman"/>
+          <w:sz w:val="24"/>
+        </w:rPr>
+      </w:pPr>
+      <w:r>
+        <w:rPr>
+          <w:rFonts w:ascii="Times New Roman" w:hAnsi="Times New Roman" w:cs="Times New Roman"/>
+          <w:sz w:val="24"/>
+        </w:rPr>
+        <w:t>Constraint: Can only delete their comment.</w:t>
       </w:r>
     </w:p>
     <w:p>
@@ -341,8 +2353,17 @@
           <w:ilvl w:val="0"/>
           <w:numId w:val="1"/>
         </w:numPr>
-      </w:pPr>
-      <w:r>
+        <w:spacing w:after="200" w:line="480" w:lineRule="auto"/>
+        <w:rPr>
+          <w:rFonts w:ascii="Times New Roman" w:hAnsi="Times New Roman" w:cs="Times New Roman"/>
+          <w:sz w:val="24"/>
+        </w:rPr>
+      </w:pPr>
+      <w:r>
+        <w:rPr>
+          <w:rFonts w:ascii="Times New Roman" w:hAnsi="Times New Roman" w:cs="Times New Roman"/>
+          <w:sz w:val="24"/>
+        </w:rPr>
         <w:t>Recommendations</w:t>
       </w:r>
     </w:p>
@@ -353,8 +2374,17 @@
           <w:ilvl w:val="1"/>
           <w:numId w:val="1"/>
         </w:numPr>
-      </w:pPr>
-      <w:r>
+        <w:spacing w:after="200" w:line="480" w:lineRule="auto"/>
+        <w:rPr>
+          <w:rFonts w:ascii="Times New Roman" w:hAnsi="Times New Roman" w:cs="Times New Roman"/>
+          <w:sz w:val="24"/>
+        </w:rPr>
+      </w:pPr>
+      <w:r>
+        <w:rPr>
+          <w:rFonts w:ascii="Times New Roman" w:hAnsi="Times New Roman" w:cs="Times New Roman"/>
+          <w:sz w:val="24"/>
+        </w:rPr>
         <w:t>Based on keywords of the current item the user is looking at, we can create recommendations.</w:t>
       </w:r>
     </w:p>
@@ -365,12 +2395,18 @@
           <w:ilvl w:val="1"/>
           <w:numId w:val="1"/>
         </w:numPr>
-      </w:pPr>
-      <w:r>
-        <w:t>Constraint:</w:t>
-      </w:r>
-      <w:r>
-        <w:t xml:space="preserve"> Recommendations will be based only on tags/keywords that are stored in the database.</w:t>
+        <w:spacing w:after="200" w:line="480" w:lineRule="auto"/>
+        <w:rPr>
+          <w:rFonts w:ascii="Times New Roman" w:hAnsi="Times New Roman" w:cs="Times New Roman"/>
+          <w:sz w:val="24"/>
+        </w:rPr>
+      </w:pPr>
+      <w:r>
+        <w:rPr>
+          <w:rFonts w:ascii="Times New Roman" w:hAnsi="Times New Roman" w:cs="Times New Roman"/>
+          <w:sz w:val="24"/>
+        </w:rPr>
+        <w:t>Constraint: Recommendations will be based only on tags/keywords that are stored in the database.</w:t>
       </w:r>
     </w:p>
     <w:p>
@@ -380,14 +2416,31 @@
           <w:ilvl w:val="0"/>
           <w:numId w:val="1"/>
         </w:numPr>
-      </w:pPr>
-      <w:r>
+        <w:spacing w:after="200" w:line="480" w:lineRule="auto"/>
+        <w:rPr>
+          <w:rFonts w:ascii="Times New Roman" w:hAnsi="Times New Roman" w:cs="Times New Roman"/>
+          <w:sz w:val="24"/>
+        </w:rPr>
+      </w:pPr>
+      <w:r>
+        <w:rPr>
+          <w:rFonts w:ascii="Times New Roman" w:hAnsi="Times New Roman" w:cs="Times New Roman"/>
+          <w:sz w:val="24"/>
+        </w:rPr>
         <w:t>Filter</w:t>
       </w:r>
       <w:r>
+        <w:rPr>
+          <w:rFonts w:ascii="Times New Roman" w:hAnsi="Times New Roman" w:cs="Times New Roman"/>
+          <w:sz w:val="24"/>
+        </w:rPr>
         <w:t>/sort</w:t>
       </w:r>
       <w:r>
+        <w:rPr>
+          <w:rFonts w:ascii="Times New Roman" w:hAnsi="Times New Roman" w:cs="Times New Roman"/>
+          <w:sz w:val="24"/>
+        </w:rPr>
         <w:t xml:space="preserve"> based on ratings</w:t>
       </w:r>
     </w:p>
@@ -398,11 +2451,24 @@
           <w:ilvl w:val="1"/>
           <w:numId w:val="1"/>
         </w:numPr>
-      </w:pPr>
-      <w:r>
+        <w:spacing w:after="200" w:line="480" w:lineRule="auto"/>
+        <w:rPr>
+          <w:rFonts w:ascii="Times New Roman" w:hAnsi="Times New Roman" w:cs="Times New Roman"/>
+          <w:sz w:val="24"/>
+        </w:rPr>
+      </w:pPr>
+      <w:r>
+        <w:rPr>
+          <w:rFonts w:ascii="Times New Roman" w:hAnsi="Times New Roman" w:cs="Times New Roman"/>
+          <w:sz w:val="24"/>
+        </w:rPr>
         <w:t xml:space="preserve">Allow users to filter </w:t>
       </w:r>
       <w:r>
+        <w:rPr>
+          <w:rFonts w:ascii="Times New Roman" w:hAnsi="Times New Roman" w:cs="Times New Roman"/>
+          <w:sz w:val="24"/>
+        </w:rPr>
         <w:t>search results based on ratings and/or sort them by ratings.</w:t>
       </w:r>
     </w:p>
@@ -413,8 +2479,17 @@
           <w:ilvl w:val="0"/>
           <w:numId w:val="1"/>
         </w:numPr>
-      </w:pPr>
-      <w:r>
+        <w:spacing w:after="200" w:line="480" w:lineRule="auto"/>
+        <w:rPr>
+          <w:rFonts w:ascii="Times New Roman" w:hAnsi="Times New Roman" w:cs="Times New Roman"/>
+          <w:sz w:val="24"/>
+        </w:rPr>
+      </w:pPr>
+      <w:r>
+        <w:rPr>
+          <w:rFonts w:ascii="Times New Roman" w:hAnsi="Times New Roman" w:cs="Times New Roman"/>
+          <w:sz w:val="24"/>
+        </w:rPr>
         <w:t>Notify user if someone leaves a comment under their comment via e-mail.</w:t>
       </w:r>
     </w:p>
@@ -425,8 +2500,17 @@
           <w:ilvl w:val="1"/>
           <w:numId w:val="1"/>
         </w:numPr>
-      </w:pPr>
-      <w:r>
+        <w:spacing w:after="200" w:line="480" w:lineRule="auto"/>
+        <w:rPr>
+          <w:rFonts w:ascii="Times New Roman" w:hAnsi="Times New Roman" w:cs="Times New Roman"/>
+          <w:sz w:val="24"/>
+        </w:rPr>
+      </w:pPr>
+      <w:r>
+        <w:rPr>
+          <w:rFonts w:ascii="Times New Roman" w:hAnsi="Times New Roman" w:cs="Times New Roman"/>
+          <w:sz w:val="24"/>
+        </w:rPr>
         <w:t>When a user replies to another user’s comment, it will notify the user of the reply.</w:t>
       </w:r>
     </w:p>
@@ -437,8 +2521,17 @@
           <w:ilvl w:val="0"/>
           <w:numId w:val="1"/>
         </w:numPr>
-      </w:pPr>
-      <w:r>
+        <w:spacing w:after="200" w:line="480" w:lineRule="auto"/>
+        <w:rPr>
+          <w:rFonts w:ascii="Times New Roman" w:hAnsi="Times New Roman" w:cs="Times New Roman"/>
+          <w:sz w:val="24"/>
+        </w:rPr>
+      </w:pPr>
+      <w:r>
+        <w:rPr>
+          <w:rFonts w:ascii="Times New Roman" w:hAnsi="Times New Roman" w:cs="Times New Roman"/>
+          <w:sz w:val="24"/>
+        </w:rPr>
         <w:t>Shows approximate costs of attractions</w:t>
       </w:r>
     </w:p>
@@ -449,8 +2542,17 @@
           <w:ilvl w:val="1"/>
           <w:numId w:val="1"/>
         </w:numPr>
-      </w:pPr>
-      <w:r>
+        <w:spacing w:after="200" w:line="480" w:lineRule="auto"/>
+        <w:rPr>
+          <w:rFonts w:ascii="Times New Roman" w:hAnsi="Times New Roman" w:cs="Times New Roman"/>
+          <w:sz w:val="24"/>
+        </w:rPr>
+      </w:pPr>
+      <w:r>
+        <w:rPr>
+          <w:rFonts w:ascii="Times New Roman" w:hAnsi="Times New Roman" w:cs="Times New Roman"/>
+          <w:sz w:val="24"/>
+        </w:rPr>
         <w:t>If the item has a cost to it, we will show a range or approximation of the last known price.</w:t>
       </w:r>
     </w:p>
@@ -461,18 +2563,56 @@
           <w:ilvl w:val="1"/>
           <w:numId w:val="1"/>
         </w:numPr>
-      </w:pPr>
-      <w:r>
-        <w:t>Constraint:</w:t>
-      </w:r>
-      <w:r>
-        <w:t xml:space="preserve"> Prices will not be live, and will require manually updating.</w:t>
-      </w:r>
-    </w:p>
-    <w:p/>
-    <w:p>
-      <w:r>
+        <w:spacing w:after="200" w:line="480" w:lineRule="auto"/>
+        <w:rPr>
+          <w:rFonts w:ascii="Times New Roman" w:hAnsi="Times New Roman" w:cs="Times New Roman"/>
+          <w:sz w:val="24"/>
+        </w:rPr>
+      </w:pPr>
+      <w:r>
+        <w:rPr>
+          <w:rFonts w:ascii="Times New Roman" w:hAnsi="Times New Roman" w:cs="Times New Roman"/>
+          <w:sz w:val="24"/>
+        </w:rPr>
+        <w:t>Constraint: Prices will not be live, and will require manually updating.</w:t>
+      </w:r>
+    </w:p>
+    <w:p>
+      <w:pPr>
+        <w:spacing w:after="200" w:line="480" w:lineRule="auto"/>
+        <w:rPr>
+          <w:rFonts w:ascii="Times New Roman" w:hAnsi="Times New Roman" w:cs="Times New Roman"/>
+          <w:sz w:val="24"/>
+        </w:rPr>
+      </w:pPr>
+    </w:p>
+    <w:p>
+      <w:pPr>
+        <w:spacing w:after="200" w:line="480" w:lineRule="auto"/>
+        <w:rPr>
+          <w:rFonts w:ascii="Times New Roman" w:hAnsi="Times New Roman" w:cs="Times New Roman"/>
+          <w:b/>
+          <w:sz w:val="28"/>
+          <w:szCs w:val="28"/>
+        </w:rPr>
+      </w:pPr>
+      <w:r>
+        <w:rPr>
+          <w:rFonts w:ascii="Times New Roman" w:hAnsi="Times New Roman" w:cs="Times New Roman"/>
+          <w:b/>
+          <w:sz w:val="28"/>
+          <w:szCs w:val="28"/>
+        </w:rPr>
         <w:t>Non-functional Requirements</w:t>
+      </w:r>
+      <w:r>
+        <w:rPr>
+          <w:rFonts w:ascii="Times New Roman" w:hAnsi="Times New Roman" w:cs="Times New Roman"/>
+          <w:b/>
+          <w:sz w:val="28"/>
+          <w:szCs w:val="28"/>
+        </w:rPr>
+        <w:t>:</w:t>
       </w:r>
     </w:p>
     <w:p>
@@ -482,10 +2622,39 @@
           <w:ilvl w:val="0"/>
           <w:numId w:val="2"/>
         </w:numPr>
-      </w:pPr>
-      <w:r>
-        <w:lastRenderedPageBreak/>
+        <w:spacing w:after="200" w:line="480" w:lineRule="auto"/>
+        <w:rPr>
+          <w:rFonts w:ascii="Times New Roman" w:hAnsi="Times New Roman" w:cs="Times New Roman"/>
+          <w:sz w:val="24"/>
+        </w:rPr>
+      </w:pPr>
+      <w:r>
+        <w:rPr>
+          <w:rFonts w:ascii="Times New Roman" w:hAnsi="Times New Roman" w:cs="Times New Roman"/>
+          <w:sz w:val="24"/>
+        </w:rPr>
         <w:t>Hash/Salt user passwords</w:t>
+      </w:r>
+    </w:p>
+    <w:p>
+      <w:pPr>
+        <w:pStyle w:val="ListParagraph"/>
+        <w:numPr>
+          <w:ilvl w:val="1"/>
+          <w:numId w:val="2"/>
+        </w:numPr>
+        <w:spacing w:after="200" w:line="480" w:lineRule="auto"/>
+        <w:rPr>
+          <w:rFonts w:ascii="Times New Roman" w:hAnsi="Times New Roman" w:cs="Times New Roman"/>
+          <w:sz w:val="24"/>
+        </w:rPr>
+      </w:pPr>
+      <w:r>
+        <w:rPr>
+          <w:rFonts w:ascii="Times New Roman" w:hAnsi="Times New Roman" w:cs="Times New Roman"/>
+          <w:sz w:val="24"/>
+        </w:rPr>
+        <w:t>Constraints: Unable to recover password, only reset.</w:t>
       </w:r>
     </w:p>
     <w:p>
@@ -495,8 +2664,17 @@
           <w:ilvl w:val="0"/>
           <w:numId w:val="2"/>
         </w:numPr>
-      </w:pPr>
-      <w:r>
+        <w:spacing w:after="200" w:line="480" w:lineRule="auto"/>
+        <w:rPr>
+          <w:rFonts w:ascii="Times New Roman" w:hAnsi="Times New Roman" w:cs="Times New Roman"/>
+          <w:sz w:val="24"/>
+        </w:rPr>
+      </w:pPr>
+      <w:r>
+        <w:rPr>
+          <w:rFonts w:ascii="Times New Roman" w:hAnsi="Times New Roman" w:cs="Times New Roman"/>
+          <w:sz w:val="24"/>
+        </w:rPr>
         <w:t>Use sessions to remember users</w:t>
       </w:r>
     </w:p>
@@ -507,16 +2685,31 @@
           <w:ilvl w:val="0"/>
           <w:numId w:val="2"/>
         </w:numPr>
-      </w:pPr>
-      <w:r>
+        <w:spacing w:after="200" w:line="480" w:lineRule="auto"/>
+        <w:rPr>
+          <w:rFonts w:ascii="Times New Roman" w:hAnsi="Times New Roman" w:cs="Times New Roman"/>
+          <w:sz w:val="24"/>
+        </w:rPr>
+      </w:pPr>
+      <w:r>
+        <w:rPr>
+          <w:rFonts w:ascii="Times New Roman" w:hAnsi="Times New Roman" w:cs="Times New Roman"/>
+          <w:sz w:val="24"/>
+        </w:rPr>
         <w:t xml:space="preserve">Search takes less than </w:t>
       </w:r>
       <w:r>
+        <w:rPr>
+          <w:rFonts w:ascii="Times New Roman" w:hAnsi="Times New Roman" w:cs="Times New Roman"/>
+          <w:sz w:val="24"/>
+        </w:rPr>
         <w:t>5</w:t>
       </w:r>
-      <w:bookmarkStart w:id="0" w:name="_GoBack"/>
-      <w:bookmarkEnd w:id="0"/>
-      <w:r>
+      <w:r>
+        <w:rPr>
+          <w:rFonts w:ascii="Times New Roman" w:hAnsi="Times New Roman" w:cs="Times New Roman"/>
+          <w:sz w:val="24"/>
+        </w:rPr>
         <w:t xml:space="preserve"> seconds</w:t>
       </w:r>
     </w:p>
@@ -527,8 +2720,18 @@
           <w:ilvl w:val="0"/>
           <w:numId w:val="2"/>
         </w:numPr>
-      </w:pPr>
-      <w:r>
+        <w:spacing w:after="200" w:line="480" w:lineRule="auto"/>
+        <w:rPr>
+          <w:rFonts w:ascii="Times New Roman" w:hAnsi="Times New Roman" w:cs="Times New Roman"/>
+          <w:sz w:val="24"/>
+        </w:rPr>
+      </w:pPr>
+      <w:r>
+        <w:rPr>
+          <w:rFonts w:ascii="Times New Roman" w:hAnsi="Times New Roman" w:cs="Times New Roman"/>
+          <w:sz w:val="24"/>
+        </w:rPr>
+        <w:lastRenderedPageBreak/>
         <w:t>Implementation: Top-down design</w:t>
       </w:r>
     </w:p>
@@ -539,12 +2742,46 @@
           <w:ilvl w:val="0"/>
           <w:numId w:val="2"/>
         </w:numPr>
-      </w:pPr>
-      <w:r>
+        <w:spacing w:after="200" w:line="480" w:lineRule="auto"/>
+        <w:rPr>
+          <w:rFonts w:ascii="Times New Roman" w:hAnsi="Times New Roman" w:cs="Times New Roman"/>
+          <w:sz w:val="24"/>
+        </w:rPr>
+      </w:pPr>
+      <w:r>
+        <w:rPr>
+          <w:rFonts w:ascii="Times New Roman" w:hAnsi="Times New Roman" w:cs="Times New Roman"/>
+          <w:sz w:val="24"/>
+        </w:rPr>
         <w:t xml:space="preserve">Site works on Google Chrome, and </w:t>
       </w:r>
       <w:r>
+        <w:rPr>
+          <w:rFonts w:ascii="Times New Roman" w:hAnsi="Times New Roman" w:cs="Times New Roman"/>
+          <w:sz w:val="24"/>
+        </w:rPr>
         <w:t>Safari</w:t>
+      </w:r>
+    </w:p>
+    <w:p>
+      <w:pPr>
+        <w:pStyle w:val="ListParagraph"/>
+        <w:numPr>
+          <w:ilvl w:val="1"/>
+          <w:numId w:val="2"/>
+        </w:numPr>
+        <w:spacing w:after="200" w:line="480" w:lineRule="auto"/>
+        <w:rPr>
+          <w:rFonts w:ascii="Times New Roman" w:hAnsi="Times New Roman" w:cs="Times New Roman"/>
+          <w:sz w:val="24"/>
+        </w:rPr>
+      </w:pPr>
+      <w:r>
+        <w:rPr>
+          <w:rFonts w:ascii="Times New Roman" w:hAnsi="Times New Roman" w:cs="Times New Roman"/>
+          <w:sz w:val="24"/>
+        </w:rPr>
+        <w:t>Constraints: No support to other browsers.</w:t>
       </w:r>
     </w:p>
     <w:p>
@@ -554,15 +2791,56 @@
           <w:ilvl w:val="0"/>
           <w:numId w:val="2"/>
         </w:numPr>
-      </w:pPr>
-      <w:r>
+        <w:spacing w:after="200" w:line="480" w:lineRule="auto"/>
+        <w:rPr>
+          <w:rFonts w:ascii="Times New Roman" w:hAnsi="Times New Roman" w:cs="Times New Roman"/>
+          <w:sz w:val="24"/>
+        </w:rPr>
+      </w:pPr>
+      <w:r>
+        <w:rPr>
+          <w:rFonts w:ascii="Times New Roman" w:hAnsi="Times New Roman" w:cs="Times New Roman"/>
+          <w:sz w:val="24"/>
+        </w:rPr>
         <w:t>No training time needed</w:t>
       </w:r>
     </w:p>
-    <w:p/>
-    <w:p>
-      <w:r>
+    <w:p>
+      <w:pPr>
+        <w:spacing w:after="200" w:line="480" w:lineRule="auto"/>
+        <w:rPr>
+          <w:rFonts w:ascii="Times New Roman" w:hAnsi="Times New Roman" w:cs="Times New Roman"/>
+          <w:sz w:val="24"/>
+        </w:rPr>
+      </w:pPr>
+    </w:p>
+    <w:p>
+      <w:pPr>
+        <w:spacing w:after="200" w:line="480" w:lineRule="auto"/>
+        <w:rPr>
+          <w:rFonts w:ascii="Times New Roman" w:hAnsi="Times New Roman" w:cs="Times New Roman"/>
+          <w:b/>
+          <w:sz w:val="28"/>
+          <w:szCs w:val="28"/>
+        </w:rPr>
+      </w:pPr>
+      <w:r>
+        <w:rPr>
+          <w:rFonts w:ascii="Times New Roman" w:hAnsi="Times New Roman" w:cs="Times New Roman"/>
+          <w:b/>
+          <w:sz w:val="28"/>
+          <w:szCs w:val="28"/>
+        </w:rPr>
         <w:t>System Development Infrastructure</w:t>
+      </w:r>
+      <w:r>
+        <w:rPr>
+          <w:rFonts w:ascii="Times New Roman" w:hAnsi="Times New Roman" w:cs="Times New Roman"/>
+          <w:b/>
+          <w:sz w:val="28"/>
+          <w:szCs w:val="28"/>
+        </w:rPr>
+        <w:t>:</w:t>
       </w:r>
     </w:p>
     <w:p>
@@ -572,8 +2850,17 @@
           <w:ilvl w:val="0"/>
           <w:numId w:val="3"/>
         </w:numPr>
-      </w:pPr>
-      <w:r>
+        <w:spacing w:after="200" w:line="480" w:lineRule="auto"/>
+        <w:rPr>
+          <w:rFonts w:ascii="Times New Roman" w:hAnsi="Times New Roman" w:cs="Times New Roman"/>
+          <w:sz w:val="24"/>
+        </w:rPr>
+      </w:pPr>
+      <w:r>
+        <w:rPr>
+          <w:rFonts w:ascii="Times New Roman" w:hAnsi="Times New Roman" w:cs="Times New Roman"/>
+          <w:sz w:val="24"/>
+        </w:rPr>
         <w:t>PHP</w:t>
       </w:r>
     </w:p>
@@ -584,8 +2871,17 @@
           <w:ilvl w:val="0"/>
           <w:numId w:val="3"/>
         </w:numPr>
-      </w:pPr>
-      <w:r>
+        <w:spacing w:after="200" w:line="480" w:lineRule="auto"/>
+        <w:rPr>
+          <w:rFonts w:ascii="Times New Roman" w:hAnsi="Times New Roman" w:cs="Times New Roman"/>
+          <w:sz w:val="24"/>
+        </w:rPr>
+      </w:pPr>
+      <w:r>
+        <w:rPr>
+          <w:rFonts w:ascii="Times New Roman" w:hAnsi="Times New Roman" w:cs="Times New Roman"/>
+          <w:sz w:val="24"/>
+        </w:rPr>
         <w:t>CSS</w:t>
       </w:r>
     </w:p>
@@ -596,8 +2892,17 @@
           <w:ilvl w:val="0"/>
           <w:numId w:val="3"/>
         </w:numPr>
-      </w:pPr>
-      <w:r>
+        <w:spacing w:after="200" w:line="480" w:lineRule="auto"/>
+        <w:rPr>
+          <w:rFonts w:ascii="Times New Roman" w:hAnsi="Times New Roman" w:cs="Times New Roman"/>
+          <w:sz w:val="24"/>
+        </w:rPr>
+      </w:pPr>
+      <w:r>
+        <w:rPr>
+          <w:rFonts w:ascii="Times New Roman" w:hAnsi="Times New Roman" w:cs="Times New Roman"/>
+          <w:sz w:val="24"/>
+        </w:rPr>
         <w:t>Bootstrap</w:t>
       </w:r>
     </w:p>
@@ -608,10 +2913,21 @@
           <w:ilvl w:val="0"/>
           <w:numId w:val="3"/>
         </w:numPr>
-      </w:pPr>
-      <w:r>
+        <w:spacing w:after="200" w:line="480" w:lineRule="auto"/>
+        <w:rPr>
+          <w:rFonts w:ascii="Times New Roman" w:hAnsi="Times New Roman" w:cs="Times New Roman"/>
+          <w:sz w:val="24"/>
+        </w:rPr>
+      </w:pPr>
+      <w:proofErr w:type="spellStart"/>
+      <w:r>
+        <w:rPr>
+          <w:rFonts w:ascii="Times New Roman" w:hAnsi="Times New Roman" w:cs="Times New Roman"/>
+          <w:sz w:val="24"/>
+        </w:rPr>
         <w:t>GitHub</w:t>
       </w:r>
+      <w:proofErr w:type="spellEnd"/>
     </w:p>
     <w:p>
       <w:pPr>
@@ -620,8 +2936,17 @@
           <w:ilvl w:val="0"/>
           <w:numId w:val="3"/>
         </w:numPr>
-      </w:pPr>
-      <w:r>
+        <w:spacing w:after="200" w:line="480" w:lineRule="auto"/>
+        <w:rPr>
+          <w:rFonts w:ascii="Times New Roman" w:hAnsi="Times New Roman" w:cs="Times New Roman"/>
+          <w:sz w:val="24"/>
+        </w:rPr>
+      </w:pPr>
+      <w:r>
+        <w:rPr>
+          <w:rFonts w:ascii="Times New Roman" w:hAnsi="Times New Roman" w:cs="Times New Roman"/>
+          <w:sz w:val="24"/>
+        </w:rPr>
         <w:t>Someone.io</w:t>
       </w:r>
     </w:p>
@@ -632,8 +2957,17 @@
           <w:ilvl w:val="0"/>
           <w:numId w:val="3"/>
         </w:numPr>
-      </w:pPr>
-      <w:r>
+        <w:spacing w:after="200" w:line="480" w:lineRule="auto"/>
+        <w:rPr>
+          <w:rFonts w:ascii="Times New Roman" w:hAnsi="Times New Roman" w:cs="Times New Roman"/>
+          <w:sz w:val="24"/>
+        </w:rPr>
+      </w:pPr>
+      <w:r>
+        <w:rPr>
+          <w:rFonts w:ascii="Times New Roman" w:hAnsi="Times New Roman" w:cs="Times New Roman"/>
+          <w:sz w:val="24"/>
+        </w:rPr>
         <w:t>JavaScript</w:t>
       </w:r>
     </w:p>
@@ -644,8 +2978,17 @@
           <w:ilvl w:val="0"/>
           <w:numId w:val="3"/>
         </w:numPr>
-      </w:pPr>
-      <w:r>
+        <w:spacing w:after="200" w:line="480" w:lineRule="auto"/>
+        <w:rPr>
+          <w:rFonts w:ascii="Times New Roman" w:hAnsi="Times New Roman" w:cs="Times New Roman"/>
+          <w:sz w:val="24"/>
+        </w:rPr>
+      </w:pPr>
+      <w:r>
+        <w:rPr>
+          <w:rFonts w:ascii="Times New Roman" w:hAnsi="Times New Roman" w:cs="Times New Roman"/>
+          <w:sz w:val="24"/>
+        </w:rPr>
         <w:t>MySQL</w:t>
       </w:r>
     </w:p>
@@ -656,8 +2999,17 @@
           <w:ilvl w:val="0"/>
           <w:numId w:val="3"/>
         </w:numPr>
-      </w:pPr>
-      <w:r>
+        <w:spacing w:after="200" w:line="480" w:lineRule="auto"/>
+        <w:rPr>
+          <w:rFonts w:ascii="Times New Roman" w:hAnsi="Times New Roman" w:cs="Times New Roman"/>
+          <w:sz w:val="24"/>
+        </w:rPr>
+      </w:pPr>
+      <w:r>
+        <w:rPr>
+          <w:rFonts w:ascii="Times New Roman" w:hAnsi="Times New Roman" w:cs="Times New Roman"/>
+          <w:sz w:val="24"/>
+        </w:rPr>
         <w:t>Google Maps API</w:t>
       </w:r>
     </w:p>
@@ -668,8 +3020,17 @@
           <w:ilvl w:val="0"/>
           <w:numId w:val="3"/>
         </w:numPr>
-      </w:pPr>
-      <w:r>
+        <w:spacing w:after="200" w:line="480" w:lineRule="auto"/>
+        <w:rPr>
+          <w:rFonts w:ascii="Times New Roman" w:hAnsi="Times New Roman" w:cs="Times New Roman"/>
+          <w:sz w:val="24"/>
+        </w:rPr>
+      </w:pPr>
+      <w:r>
+        <w:rPr>
+          <w:rFonts w:ascii="Times New Roman" w:hAnsi="Times New Roman" w:cs="Times New Roman"/>
+          <w:sz w:val="24"/>
+        </w:rPr>
         <w:t>Notepad++</w:t>
       </w:r>
     </w:p>
@@ -680,15 +3041,530 @@
           <w:ilvl w:val="0"/>
           <w:numId w:val="3"/>
         </w:numPr>
-      </w:pPr>
-      <w:r>
+        <w:spacing w:after="200" w:line="480" w:lineRule="auto"/>
+        <w:rPr>
+          <w:rFonts w:ascii="Times New Roman" w:hAnsi="Times New Roman" w:cs="Times New Roman"/>
+          <w:sz w:val="24"/>
+        </w:rPr>
+      </w:pPr>
+      <w:proofErr w:type="spellStart"/>
+      <w:r>
+        <w:rPr>
+          <w:rFonts w:ascii="Times New Roman" w:hAnsi="Times New Roman" w:cs="Times New Roman"/>
+          <w:sz w:val="24"/>
+        </w:rPr>
         <w:t>WinSCP</w:t>
       </w:r>
-    </w:p>
-    <w:p/>
-    <w:p/>
-    <w:p/>
-    <w:p/>
+      <w:proofErr w:type="spellEnd"/>
+    </w:p>
+    <w:p>
+      <w:pPr>
+        <w:spacing w:after="200" w:line="480" w:lineRule="auto"/>
+        <w:rPr>
+          <w:rFonts w:ascii="Times New Roman" w:hAnsi="Times New Roman" w:cs="Times New Roman"/>
+          <w:sz w:val="24"/>
+        </w:rPr>
+      </w:pPr>
+    </w:p>
+    <w:p>
+      <w:pPr>
+        <w:pStyle w:val="BodyA"/>
+        <w:spacing w:after="200" w:line="480" w:lineRule="auto"/>
+        <w:rPr>
+          <w:rFonts w:ascii="Times New Roman" w:hAnsi="Times New Roman" w:cs="Times New Roman"/>
+          <w:b/>
+          <w:sz w:val="28"/>
+          <w:szCs w:val="28"/>
+        </w:rPr>
+      </w:pPr>
+      <w:r>
+        <w:rPr>
+          <w:rFonts w:ascii="Times New Roman" w:hAnsi="Times New Roman" w:cs="Times New Roman"/>
+          <w:b/>
+          <w:sz w:val="28"/>
+          <w:szCs w:val="28"/>
+        </w:rPr>
+        <w:t>Team Details:</w:t>
+      </w:r>
+    </w:p>
+    <w:p>
+      <w:pPr>
+        <w:pStyle w:val="ListParagraph"/>
+        <w:spacing w:after="200" w:line="480" w:lineRule="auto"/>
+        <w:ind w:left="0"/>
+        <w:rPr>
+          <w:rFonts w:ascii="Times New Roman" w:eastAsia="Helvetica" w:hAnsi="Times New Roman" w:cs="Times New Roman"/>
+          <w:sz w:val="24"/>
+        </w:rPr>
+      </w:pPr>
+      <w:r>
+        <w:rPr>
+          <w:rFonts w:ascii="Times New Roman" w:hAnsi="Times New Roman" w:cs="Times New Roman"/>
+          <w:sz w:val="24"/>
+        </w:rPr>
+        <w:t xml:space="preserve">Name: </w:t>
+      </w:r>
+      <w:r>
+        <w:rPr>
+          <w:rFonts w:ascii="Times New Roman" w:hAnsi="Times New Roman" w:cs="Times New Roman"/>
+          <w:sz w:val="24"/>
+        </w:rPr>
+        <w:t>Syntax Error</w:t>
+      </w:r>
+    </w:p>
+    <w:p>
+      <w:pPr>
+        <w:pStyle w:val="ListParagraph"/>
+        <w:spacing w:after="200" w:line="480" w:lineRule="auto"/>
+        <w:ind w:left="0"/>
+        <w:rPr>
+          <w:rFonts w:ascii="Times New Roman" w:eastAsia="Helvetica" w:hAnsi="Times New Roman" w:cs="Times New Roman"/>
+          <w:sz w:val="24"/>
+        </w:rPr>
+      </w:pPr>
+      <w:r>
+        <w:rPr>
+          <w:rFonts w:ascii="Times New Roman" w:eastAsia="Helvetica" w:hAnsi="Times New Roman" w:cs="Times New Roman"/>
+          <w:sz w:val="24"/>
+        </w:rPr>
+        <w:t>Positions:</w:t>
+      </w:r>
+    </w:p>
+    <w:p>
+      <w:pPr>
+        <w:pStyle w:val="ListParagraph"/>
+        <w:numPr>
+          <w:ilvl w:val="0"/>
+          <w:numId w:val="4"/>
+        </w:numPr>
+        <w:spacing w:after="200" w:line="480" w:lineRule="auto"/>
+        <w:rPr>
+          <w:rFonts w:ascii="Times New Roman" w:eastAsia="Helvetica" w:hAnsi="Times New Roman" w:cs="Times New Roman"/>
+          <w:sz w:val="24"/>
+        </w:rPr>
+      </w:pPr>
+      <w:r>
+        <w:rPr>
+          <w:rFonts w:ascii="Times New Roman" w:hAnsi="Times New Roman" w:cs="Times New Roman"/>
+          <w:sz w:val="24"/>
+        </w:rPr>
+        <w:t>Product Owner: Dustin Owen</w:t>
+      </w:r>
+    </w:p>
+    <w:p>
+      <w:pPr>
+        <w:pStyle w:val="ListParagraph"/>
+        <w:numPr>
+          <w:ilvl w:val="0"/>
+          <w:numId w:val="4"/>
+        </w:numPr>
+        <w:spacing w:after="200" w:line="480" w:lineRule="auto"/>
+        <w:rPr>
+          <w:rFonts w:ascii="Times New Roman" w:eastAsia="Helvetica" w:hAnsi="Times New Roman" w:cs="Times New Roman"/>
+          <w:sz w:val="24"/>
+        </w:rPr>
+      </w:pPr>
+      <w:r>
+        <w:rPr>
+          <w:rFonts w:ascii="Times New Roman" w:hAnsi="Times New Roman" w:cs="Times New Roman"/>
+          <w:sz w:val="24"/>
+        </w:rPr>
+        <w:lastRenderedPageBreak/>
+        <w:t>Scrum Master: Bryan Haskell</w:t>
+      </w:r>
+    </w:p>
+    <w:p>
+      <w:pPr>
+        <w:pStyle w:val="ListParagraph"/>
+        <w:numPr>
+          <w:ilvl w:val="0"/>
+          <w:numId w:val="4"/>
+        </w:numPr>
+        <w:spacing w:after="200" w:line="480" w:lineRule="auto"/>
+        <w:rPr>
+          <w:rFonts w:ascii="Times New Roman" w:eastAsia="Helvetica" w:hAnsi="Times New Roman" w:cs="Times New Roman"/>
+          <w:sz w:val="24"/>
+        </w:rPr>
+      </w:pPr>
+      <w:r>
+        <w:rPr>
+          <w:rFonts w:ascii="Times New Roman" w:hAnsi="Times New Roman" w:cs="Times New Roman"/>
+          <w:sz w:val="24"/>
+        </w:rPr>
+        <w:t xml:space="preserve">Development Team: </w:t>
+      </w:r>
+      <w:proofErr w:type="spellStart"/>
+      <w:r>
+        <w:rPr>
+          <w:rFonts w:ascii="Times New Roman" w:hAnsi="Times New Roman" w:cs="Times New Roman"/>
+          <w:sz w:val="24"/>
+        </w:rPr>
+        <w:t>Carishea</w:t>
+      </w:r>
+      <w:proofErr w:type="spellEnd"/>
+      <w:r>
+        <w:rPr>
+          <w:rFonts w:ascii="Times New Roman" w:hAnsi="Times New Roman" w:cs="Times New Roman"/>
+          <w:sz w:val="24"/>
+        </w:rPr>
+        <w:t xml:space="preserve"> Frame, Dustin Owen, Bryan Haskell</w:t>
+      </w:r>
+    </w:p>
+    <w:p>
+      <w:pPr>
+        <w:pStyle w:val="ListParagraph"/>
+        <w:spacing w:after="200" w:line="480" w:lineRule="auto"/>
+        <w:ind w:left="0" w:firstLine="720"/>
+        <w:rPr>
+          <w:rFonts w:ascii="Times New Roman" w:eastAsia="Helvetica" w:hAnsi="Times New Roman" w:cs="Times New Roman"/>
+          <w:sz w:val="24"/>
+        </w:rPr>
+      </w:pPr>
+    </w:p>
+    <w:p>
+      <w:pPr>
+        <w:pStyle w:val="ListParagraph"/>
+        <w:spacing w:after="200" w:line="480" w:lineRule="auto"/>
+        <w:ind w:left="0"/>
+        <w:rPr>
+          <w:rFonts w:ascii="Times New Roman" w:eastAsia="Helvetica" w:hAnsi="Times New Roman" w:cs="Times New Roman"/>
+          <w:sz w:val="24"/>
+        </w:rPr>
+      </w:pPr>
+      <w:r>
+        <w:rPr>
+          <w:rFonts w:ascii="Times New Roman" w:eastAsia="Helvetica" w:hAnsi="Times New Roman" w:cs="Times New Roman"/>
+          <w:sz w:val="24"/>
+        </w:rPr>
+        <w:t>Assignments:</w:t>
+      </w:r>
+    </w:p>
+    <w:p>
+      <w:pPr>
+        <w:pStyle w:val="ListParagraph"/>
+        <w:numPr>
+          <w:ilvl w:val="0"/>
+          <w:numId w:val="5"/>
+        </w:numPr>
+        <w:spacing w:after="200" w:line="480" w:lineRule="auto"/>
+        <w:rPr>
+          <w:rFonts w:ascii="Times New Roman" w:eastAsia="Helvetica" w:hAnsi="Times New Roman" w:cs="Times New Roman"/>
+          <w:sz w:val="24"/>
+        </w:rPr>
+      </w:pPr>
+      <w:r>
+        <w:rPr>
+          <w:rFonts w:ascii="Times New Roman" w:hAnsi="Times New Roman" w:cs="Times New Roman"/>
+          <w:sz w:val="24"/>
+        </w:rPr>
+        <w:t>Executive Summary: Bryan H.</w:t>
+      </w:r>
+    </w:p>
+    <w:p>
+      <w:pPr>
+        <w:pStyle w:val="ListParagraph"/>
+        <w:spacing w:after="200" w:line="480" w:lineRule="auto"/>
+        <w:ind w:left="0"/>
+        <w:rPr>
+          <w:rFonts w:ascii="Times New Roman" w:eastAsia="Helvetica" w:hAnsi="Times New Roman" w:cs="Times New Roman"/>
+          <w:sz w:val="24"/>
+        </w:rPr>
+      </w:pPr>
+    </w:p>
+    <w:p>
+      <w:pPr>
+        <w:pStyle w:val="ListParagraph"/>
+        <w:numPr>
+          <w:ilvl w:val="0"/>
+          <w:numId w:val="5"/>
+        </w:numPr>
+        <w:spacing w:after="200" w:line="480" w:lineRule="auto"/>
+        <w:rPr>
+          <w:rFonts w:ascii="Times New Roman" w:eastAsia="Helvetica" w:hAnsi="Times New Roman" w:cs="Times New Roman"/>
+          <w:sz w:val="24"/>
+        </w:rPr>
+      </w:pPr>
+      <w:r>
+        <w:rPr>
+          <w:rFonts w:ascii="Times New Roman" w:hAnsi="Times New Roman" w:cs="Times New Roman"/>
+          <w:sz w:val="24"/>
+        </w:rPr>
+        <w:t xml:space="preserve">Competitive Analysis: </w:t>
+      </w:r>
+      <w:proofErr w:type="spellStart"/>
+      <w:r>
+        <w:rPr>
+          <w:rFonts w:ascii="Times New Roman" w:hAnsi="Times New Roman" w:cs="Times New Roman"/>
+          <w:sz w:val="24"/>
+        </w:rPr>
+        <w:t>Carishea</w:t>
+      </w:r>
+      <w:proofErr w:type="spellEnd"/>
+      <w:r>
+        <w:rPr>
+          <w:rFonts w:ascii="Times New Roman" w:hAnsi="Times New Roman" w:cs="Times New Roman"/>
+          <w:sz w:val="24"/>
+        </w:rPr>
+        <w:t xml:space="preserve"> F.</w:t>
+      </w:r>
+    </w:p>
+    <w:p>
+      <w:pPr>
+        <w:pStyle w:val="ListParagraph"/>
+        <w:spacing w:after="200" w:line="480" w:lineRule="auto"/>
+        <w:ind w:left="0"/>
+        <w:rPr>
+          <w:rFonts w:ascii="Times New Roman" w:eastAsia="Helvetica" w:hAnsi="Times New Roman" w:cs="Times New Roman"/>
+          <w:sz w:val="24"/>
+        </w:rPr>
+      </w:pPr>
+    </w:p>
+    <w:p>
+      <w:pPr>
+        <w:pStyle w:val="ListParagraph"/>
+        <w:numPr>
+          <w:ilvl w:val="0"/>
+          <w:numId w:val="5"/>
+        </w:numPr>
+        <w:spacing w:after="200" w:line="480" w:lineRule="auto"/>
+        <w:rPr>
+          <w:rFonts w:ascii="Times New Roman" w:eastAsia="Helvetica" w:hAnsi="Times New Roman" w:cs="Times New Roman"/>
+          <w:sz w:val="24"/>
+        </w:rPr>
+      </w:pPr>
+      <w:r>
+        <w:rPr>
+          <w:rFonts w:ascii="Times New Roman" w:hAnsi="Times New Roman" w:cs="Times New Roman"/>
+          <w:sz w:val="24"/>
+        </w:rPr>
+        <w:t>Overview and Scenarios: Dustin O.</w:t>
+      </w:r>
+    </w:p>
+    <w:p>
+      <w:pPr>
+        <w:pStyle w:val="ListParagraph"/>
+        <w:numPr>
+          <w:ilvl w:val="0"/>
+          <w:numId w:val="5"/>
+        </w:numPr>
+        <w:spacing w:after="200" w:line="480" w:lineRule="auto"/>
+        <w:rPr>
+          <w:rFonts w:ascii="Times New Roman" w:eastAsia="Helvetica" w:hAnsi="Times New Roman" w:cs="Times New Roman"/>
+          <w:sz w:val="24"/>
+        </w:rPr>
+      </w:pPr>
+      <w:r>
+        <w:rPr>
+          <w:rFonts w:ascii="Times New Roman" w:hAnsi="Times New Roman" w:cs="Times New Roman"/>
+          <w:sz w:val="24"/>
+        </w:rPr>
+        <w:t>Initial List of high-level functional requirements: Development Team</w:t>
+      </w:r>
+    </w:p>
+    <w:p>
+      <w:pPr>
+        <w:pStyle w:val="ListParagraph"/>
+        <w:spacing w:after="200" w:line="480" w:lineRule="auto"/>
+        <w:ind w:left="0"/>
+        <w:rPr>
+          <w:rFonts w:ascii="Times New Roman" w:eastAsia="Helvetica" w:hAnsi="Times New Roman" w:cs="Times New Roman"/>
+          <w:sz w:val="24"/>
+        </w:rPr>
+      </w:pPr>
+    </w:p>
+    <w:p>
+      <w:pPr>
+        <w:pStyle w:val="ListParagraph"/>
+        <w:numPr>
+          <w:ilvl w:val="0"/>
+          <w:numId w:val="5"/>
+        </w:numPr>
+        <w:spacing w:after="200" w:line="480" w:lineRule="auto"/>
+        <w:rPr>
+          <w:rFonts w:ascii="Times New Roman" w:eastAsia="Helvetica" w:hAnsi="Times New Roman" w:cs="Times New Roman"/>
+          <w:sz w:val="24"/>
+        </w:rPr>
+      </w:pPr>
+      <w:r>
+        <w:rPr>
+          <w:rFonts w:ascii="Times New Roman" w:hAnsi="Times New Roman" w:cs="Times New Roman"/>
+          <w:sz w:val="24"/>
+        </w:rPr>
+        <w:t>List of Non-Functional requirements: Development Team</w:t>
+      </w:r>
+    </w:p>
+    <w:p>
+      <w:pPr>
+        <w:pStyle w:val="ListParagraph"/>
+        <w:spacing w:after="200" w:line="480" w:lineRule="auto"/>
+        <w:ind w:left="0"/>
+        <w:rPr>
+          <w:rFonts w:ascii="Times New Roman" w:eastAsia="Helvetica" w:hAnsi="Times New Roman" w:cs="Times New Roman"/>
+          <w:sz w:val="24"/>
+        </w:rPr>
+      </w:pPr>
+    </w:p>
+    <w:p>
+      <w:pPr>
+        <w:pStyle w:val="ListParagraph"/>
+        <w:numPr>
+          <w:ilvl w:val="0"/>
+          <w:numId w:val="5"/>
+        </w:numPr>
+        <w:spacing w:after="200" w:line="480" w:lineRule="auto"/>
+        <w:rPr>
+          <w:rFonts w:ascii="Times New Roman" w:eastAsia="Helvetica" w:hAnsi="Times New Roman" w:cs="Times New Roman"/>
+          <w:sz w:val="24"/>
+        </w:rPr>
+      </w:pPr>
+      <w:r>
+        <w:rPr>
+          <w:rFonts w:ascii="Times New Roman" w:hAnsi="Times New Roman" w:cs="Times New Roman"/>
+          <w:sz w:val="24"/>
+        </w:rPr>
+        <w:t>System Development Infrastructure: Development Team</w:t>
+      </w:r>
+    </w:p>
+    <w:p>
+      <w:pPr>
+        <w:pStyle w:val="ListParagraph"/>
+        <w:spacing w:after="200" w:line="480" w:lineRule="auto"/>
+        <w:ind w:left="0"/>
+        <w:rPr>
+          <w:rFonts w:ascii="Times New Roman" w:eastAsia="Helvetica" w:hAnsi="Times New Roman" w:cs="Times New Roman"/>
+          <w:sz w:val="24"/>
+        </w:rPr>
+      </w:pPr>
+    </w:p>
+    <w:p>
+      <w:pPr>
+        <w:pStyle w:val="ListParagraph"/>
+        <w:numPr>
+          <w:ilvl w:val="0"/>
+          <w:numId w:val="5"/>
+        </w:numPr>
+        <w:spacing w:after="200" w:line="480" w:lineRule="auto"/>
+        <w:rPr>
+          <w:rFonts w:ascii="Times New Roman" w:eastAsia="Helvetica" w:hAnsi="Times New Roman" w:cs="Times New Roman"/>
+          <w:sz w:val="24"/>
+        </w:rPr>
+      </w:pPr>
+      <w:r>
+        <w:rPr>
+          <w:rFonts w:ascii="Times New Roman" w:hAnsi="Times New Roman" w:cs="Times New Roman"/>
+          <w:sz w:val="24"/>
+        </w:rPr>
+        <w:t xml:space="preserve">Team: </w:t>
+      </w:r>
+      <w:proofErr w:type="spellStart"/>
+      <w:r>
+        <w:rPr>
+          <w:rFonts w:ascii="Times New Roman" w:hAnsi="Times New Roman" w:cs="Times New Roman"/>
+          <w:sz w:val="24"/>
+        </w:rPr>
+        <w:t>Carishea</w:t>
+      </w:r>
+      <w:proofErr w:type="spellEnd"/>
+      <w:r>
+        <w:rPr>
+          <w:rFonts w:ascii="Times New Roman" w:hAnsi="Times New Roman" w:cs="Times New Roman"/>
+          <w:sz w:val="24"/>
+        </w:rPr>
+        <w:t xml:space="preserve"> F.</w:t>
+      </w:r>
+    </w:p>
+    <w:p>
+      <w:pPr>
+        <w:pStyle w:val="ListParagraph"/>
+        <w:spacing w:after="200" w:line="480" w:lineRule="auto"/>
+        <w:ind w:left="0"/>
+        <w:rPr>
+          <w:rFonts w:ascii="Times New Roman" w:eastAsia="Helvetica" w:hAnsi="Times New Roman" w:cs="Times New Roman"/>
+          <w:sz w:val="24"/>
+        </w:rPr>
+      </w:pPr>
+    </w:p>
+    <w:p>
+      <w:pPr>
+        <w:pStyle w:val="ListParagraph"/>
+        <w:numPr>
+          <w:ilvl w:val="0"/>
+          <w:numId w:val="5"/>
+        </w:numPr>
+        <w:spacing w:after="200" w:line="480" w:lineRule="auto"/>
+        <w:rPr>
+          <w:rFonts w:ascii="Times New Roman" w:hAnsi="Times New Roman" w:cs="Times New Roman"/>
+          <w:sz w:val="24"/>
+        </w:rPr>
+      </w:pPr>
+      <w:r>
+        <w:rPr>
+          <w:rFonts w:ascii="Times New Roman" w:hAnsi="Times New Roman" w:cs="Times New Roman"/>
+          <w:sz w:val="24"/>
+        </w:rPr>
+        <w:t>Deliverables: Development Team</w:t>
+      </w:r>
+    </w:p>
+    <w:p>
+      <w:pPr>
+        <w:pStyle w:val="ListParagraph"/>
+        <w:rPr>
+          <w:rFonts w:ascii="Times New Roman" w:hAnsi="Times New Roman" w:cs="Times New Roman"/>
+          <w:sz w:val="24"/>
+        </w:rPr>
+      </w:pPr>
+    </w:p>
+    <w:p>
+      <w:pPr>
+        <w:spacing w:after="200" w:line="480" w:lineRule="auto"/>
+        <w:rPr>
+          <w:rFonts w:ascii="Times New Roman" w:hAnsi="Times New Roman" w:cs="Times New Roman"/>
+          <w:b/>
+          <w:sz w:val="28"/>
+          <w:szCs w:val="28"/>
+        </w:rPr>
+      </w:pPr>
+      <w:r>
+        <w:rPr>
+          <w:rFonts w:ascii="Times New Roman" w:hAnsi="Times New Roman" w:cs="Times New Roman"/>
+          <w:b/>
+          <w:sz w:val="28"/>
+          <w:szCs w:val="28"/>
+        </w:rPr>
+        <w:t>Deliverables:</w:t>
+      </w:r>
+    </w:p>
+    <w:p>
+      <w:pPr>
+        <w:spacing w:after="200" w:line="480" w:lineRule="auto"/>
+        <w:rPr>
+          <w:rFonts w:ascii="Times New Roman" w:hAnsi="Times New Roman" w:cs="Times New Roman"/>
+          <w:sz w:val="24"/>
+        </w:rPr>
+      </w:pPr>
+      <w:r>
+        <w:rPr>
+          <w:rFonts w:ascii="Times New Roman" w:hAnsi="Times New Roman" w:cs="Times New Roman"/>
+          <w:sz w:val="24"/>
+        </w:rPr>
+        <w:tab/>
+      </w:r>
+      <w:r>
+        <w:rPr>
+          <w:rFonts w:ascii="Times New Roman" w:hAnsi="Times New Roman" w:cs="Times New Roman"/>
+          <w:sz w:val="24"/>
+        </w:rPr>
+        <w:t>https://syntaxerror.someone.io/</w:t>
+      </w:r>
+    </w:p>
+    <w:p>
+      <w:pPr>
+        <w:spacing w:after="200" w:line="480" w:lineRule="auto"/>
+        <w:rPr>
+          <w:rFonts w:ascii="Times New Roman" w:hAnsi="Times New Roman" w:cs="Times New Roman"/>
+        </w:rPr>
+      </w:pPr>
+    </w:p>
     <w:sectPr>
       <w:pgSz w:w="12240" w:h="15840"/>
       <w:pgMar w:top="1440" w:right="1440" w:bottom="1440" w:left="1440" w:header="720" w:footer="720" w:gutter="0"/>
@@ -702,6 +3578,119 @@
 <file path=word/numbering.xml><?xml version="1.0" encoding="utf-8"?>
 <w:numbering xmlns:wpc="http://schemas.microsoft.com/office/word/2010/wordprocessingCanvas" xmlns:mc="http://schemas.openxmlformats.org/markup-compatibility/2006" xmlns:o="urn:schemas-microsoft-com:office:office" xmlns:r="http://schemas.openxmlformats.org/officeDocument/2006/relationships" xmlns:m="http://schemas.openxmlformats.org/officeDocument/2006/math" xmlns:v="urn:schemas-microsoft-com:vml" xmlns:wp14="http://schemas.microsoft.com/office/word/2010/wordprocessingDrawing" xmlns:wp="http://schemas.openxmlformats.org/drawingml/2006/wordprocessingDrawing" xmlns:w10="urn:schemas-microsoft-com:office:word" xmlns:w="http://schemas.openxmlformats.org/wordprocessingml/2006/main" xmlns:w14="http://schemas.microsoft.com/office/word/2010/wordml" xmlns:wpg="http://schemas.microsoft.com/office/word/2010/wordprocessingGroup" xmlns:wpi="http://schemas.microsoft.com/office/word/2010/wordprocessingInk" xmlns:wne="http://schemas.microsoft.com/office/word/2006/wordml" xmlns:wps="http://schemas.microsoft.com/office/word/2010/wordprocessingShape" mc:Ignorable="w14 wp14">
   <w:abstractNum w:abstractNumId="0">
+    <w:nsid w:val="0B9A4449"/>
+    <w:multiLevelType w:val="hybridMultilevel"/>
+    <w:tmpl w:val="B4B28A2E"/>
+    <w:lvl w:ilvl="0" w:tplc="04090001">
+      <w:start w:val="1"/>
+      <w:numFmt w:val="bullet"/>
+      <w:lvlText w:val=""/>
+      <w:lvlJc w:val="left"/>
+      <w:pPr>
+        <w:ind w:left="720" w:hanging="360"/>
+      </w:pPr>
+      <w:rPr>
+        <w:rFonts w:ascii="Symbol" w:hAnsi="Symbol" w:hint="default"/>
+      </w:rPr>
+    </w:lvl>
+    <w:lvl w:ilvl="1" w:tplc="04090003" w:tentative="1">
+      <w:start w:val="1"/>
+      <w:numFmt w:val="bullet"/>
+      <w:lvlText w:val="o"/>
+      <w:lvlJc w:val="left"/>
+      <w:pPr>
+        <w:ind w:left="1440" w:hanging="360"/>
+      </w:pPr>
+      <w:rPr>
+        <w:rFonts w:ascii="Courier New" w:hAnsi="Courier New" w:cs="Courier New" w:hint="default"/>
+      </w:rPr>
+    </w:lvl>
+    <w:lvl w:ilvl="2" w:tplc="04090005" w:tentative="1">
+      <w:start w:val="1"/>
+      <w:numFmt w:val="bullet"/>
+      <w:lvlText w:val=""/>
+      <w:lvlJc w:val="left"/>
+      <w:pPr>
+        <w:ind w:left="2160" w:hanging="360"/>
+      </w:pPr>
+      <w:rPr>
+        <w:rFonts w:ascii="Wingdings" w:hAnsi="Wingdings" w:hint="default"/>
+      </w:rPr>
+    </w:lvl>
+    <w:lvl w:ilvl="3" w:tplc="04090001" w:tentative="1">
+      <w:start w:val="1"/>
+      <w:numFmt w:val="bullet"/>
+      <w:lvlText w:val=""/>
+      <w:lvlJc w:val="left"/>
+      <w:pPr>
+        <w:ind w:left="2880" w:hanging="360"/>
+      </w:pPr>
+      <w:rPr>
+        <w:rFonts w:ascii="Symbol" w:hAnsi="Symbol" w:hint="default"/>
+      </w:rPr>
+    </w:lvl>
+    <w:lvl w:ilvl="4" w:tplc="04090003" w:tentative="1">
+      <w:start w:val="1"/>
+      <w:numFmt w:val="bullet"/>
+      <w:lvlText w:val="o"/>
+      <w:lvlJc w:val="left"/>
+      <w:pPr>
+        <w:ind w:left="3600" w:hanging="360"/>
+      </w:pPr>
+      <w:rPr>
+        <w:rFonts w:ascii="Courier New" w:hAnsi="Courier New" w:cs="Courier New" w:hint="default"/>
+      </w:rPr>
+    </w:lvl>
+    <w:lvl w:ilvl="5" w:tplc="04090005" w:tentative="1">
+      <w:start w:val="1"/>
+      <w:numFmt w:val="bullet"/>
+      <w:lvlText w:val=""/>
+      <w:lvlJc w:val="left"/>
+      <w:pPr>
+        <w:ind w:left="4320" w:hanging="360"/>
+      </w:pPr>
+      <w:rPr>
+        <w:rFonts w:ascii="Wingdings" w:hAnsi="Wingdings" w:hint="default"/>
+      </w:rPr>
+    </w:lvl>
+    <w:lvl w:ilvl="6" w:tplc="04090001" w:tentative="1">
+      <w:start w:val="1"/>
+      <w:numFmt w:val="bullet"/>
+      <w:lvlText w:val=""/>
+      <w:lvlJc w:val="left"/>
+      <w:pPr>
+        <w:ind w:left="5040" w:hanging="360"/>
+      </w:pPr>
+      <w:rPr>
+        <w:rFonts w:ascii="Symbol" w:hAnsi="Symbol" w:hint="default"/>
+      </w:rPr>
+    </w:lvl>
+    <w:lvl w:ilvl="7" w:tplc="04090003" w:tentative="1">
+      <w:start w:val="1"/>
+      <w:numFmt w:val="bullet"/>
+      <w:lvlText w:val="o"/>
+      <w:lvlJc w:val="left"/>
+      <w:pPr>
+        <w:ind w:left="5760" w:hanging="360"/>
+      </w:pPr>
+      <w:rPr>
+        <w:rFonts w:ascii="Courier New" w:hAnsi="Courier New" w:cs="Courier New" w:hint="default"/>
+      </w:rPr>
+    </w:lvl>
+    <w:lvl w:ilvl="8" w:tplc="04090005" w:tentative="1">
+      <w:start w:val="1"/>
+      <w:numFmt w:val="bullet"/>
+      <w:lvlText w:val=""/>
+      <w:lvlJc w:val="left"/>
+      <w:pPr>
+        <w:ind w:left="6480" w:hanging="360"/>
+      </w:pPr>
+      <w:rPr>
+        <w:rFonts w:ascii="Wingdings" w:hAnsi="Wingdings" w:hint="default"/>
+      </w:rPr>
+    </w:lvl>
+  </w:abstractNum>
+  <w:abstractNum w:abstractNumId="1">
     <w:nsid w:val="2C96330F"/>
     <w:multiLevelType w:val="hybridMultilevel"/>
     <w:tmpl w:val="82F8CEC6"/>
@@ -814,10 +3803,10 @@
       </w:rPr>
     </w:lvl>
   </w:abstractNum>
-  <w:abstractNum w:abstractNumId="1">
-    <w:nsid w:val="44193717"/>
+  <w:abstractNum w:abstractNumId="2">
+    <w:nsid w:val="318B4F05"/>
     <w:multiLevelType w:val="hybridMultilevel"/>
-    <w:tmpl w:val="43E63094"/>
+    <w:tmpl w:val="5ED21746"/>
     <w:lvl w:ilvl="0" w:tplc="04090001">
       <w:start w:val="1"/>
       <w:numFmt w:val="bullet"/>
@@ -927,20 +3916,20 @@
       </w:rPr>
     </w:lvl>
   </w:abstractNum>
-  <w:abstractNum w:abstractNumId="2">
-    <w:nsid w:val="722B3664"/>
+  <w:abstractNum w:abstractNumId="3">
+    <w:nsid w:val="44193717"/>
     <w:multiLevelType w:val="hybridMultilevel"/>
-    <w:tmpl w:val="15BACE30"/>
-    <w:lvl w:ilvl="0" w:tplc="0409000F">
+    <w:tmpl w:val="43E63094"/>
+    <w:lvl w:ilvl="0" w:tplc="04090001">
       <w:start w:val="1"/>
-      <w:numFmt w:val="decimal"/>
-      <w:lvlText w:val="%1."/>
+      <w:numFmt w:val="bullet"/>
+      <w:lvlText w:val=""/>
       <w:lvlJc w:val="left"/>
       <w:pPr>
         <w:ind w:left="720" w:hanging="360"/>
       </w:pPr>
       <w:rPr>
-        <w:rFonts w:hint="default"/>
+        <w:rFonts w:ascii="Symbol" w:hAnsi="Symbol" w:hint="default"/>
       </w:rPr>
     </w:lvl>
     <w:lvl w:ilvl="1" w:tplc="04090003" w:tentative="1">
@@ -1040,14 +4029,133 @@
       </w:rPr>
     </w:lvl>
   </w:abstractNum>
+  <w:abstractNum w:abstractNumId="4">
+    <w:nsid w:val="722B3664"/>
+    <w:multiLevelType w:val="hybridMultilevel"/>
+    <w:tmpl w:val="15BACE30"/>
+    <w:lvl w:ilvl="0" w:tplc="0409000F">
+      <w:start w:val="1"/>
+      <w:numFmt w:val="decimal"/>
+      <w:lvlText w:val="%1."/>
+      <w:lvlJc w:val="left"/>
+      <w:pPr>
+        <w:ind w:left="720" w:hanging="360"/>
+      </w:pPr>
+      <w:rPr>
+        <w:rFonts w:hint="default"/>
+      </w:rPr>
+    </w:lvl>
+    <w:lvl w:ilvl="1" w:tplc="04090003">
+      <w:start w:val="1"/>
+      <w:numFmt w:val="bullet"/>
+      <w:lvlText w:val="o"/>
+      <w:lvlJc w:val="left"/>
+      <w:pPr>
+        <w:ind w:left="1440" w:hanging="360"/>
+      </w:pPr>
+      <w:rPr>
+        <w:rFonts w:ascii="Courier New" w:hAnsi="Courier New" w:cs="Courier New" w:hint="default"/>
+      </w:rPr>
+    </w:lvl>
+    <w:lvl w:ilvl="2" w:tplc="04090005" w:tentative="1">
+      <w:start w:val="1"/>
+      <w:numFmt w:val="bullet"/>
+      <w:lvlText w:val=""/>
+      <w:lvlJc w:val="left"/>
+      <w:pPr>
+        <w:ind w:left="2160" w:hanging="360"/>
+      </w:pPr>
+      <w:rPr>
+        <w:rFonts w:ascii="Wingdings" w:hAnsi="Wingdings" w:hint="default"/>
+      </w:rPr>
+    </w:lvl>
+    <w:lvl w:ilvl="3" w:tplc="04090001" w:tentative="1">
+      <w:start w:val="1"/>
+      <w:numFmt w:val="bullet"/>
+      <w:lvlText w:val=""/>
+      <w:lvlJc w:val="left"/>
+      <w:pPr>
+        <w:ind w:left="2880" w:hanging="360"/>
+      </w:pPr>
+      <w:rPr>
+        <w:rFonts w:ascii="Symbol" w:hAnsi="Symbol" w:hint="default"/>
+      </w:rPr>
+    </w:lvl>
+    <w:lvl w:ilvl="4" w:tplc="04090003" w:tentative="1">
+      <w:start w:val="1"/>
+      <w:numFmt w:val="bullet"/>
+      <w:lvlText w:val="o"/>
+      <w:lvlJc w:val="left"/>
+      <w:pPr>
+        <w:ind w:left="3600" w:hanging="360"/>
+      </w:pPr>
+      <w:rPr>
+        <w:rFonts w:ascii="Courier New" w:hAnsi="Courier New" w:cs="Courier New" w:hint="default"/>
+      </w:rPr>
+    </w:lvl>
+    <w:lvl w:ilvl="5" w:tplc="04090005" w:tentative="1">
+      <w:start w:val="1"/>
+      <w:numFmt w:val="bullet"/>
+      <w:lvlText w:val=""/>
+      <w:lvlJc w:val="left"/>
+      <w:pPr>
+        <w:ind w:left="4320" w:hanging="360"/>
+      </w:pPr>
+      <w:rPr>
+        <w:rFonts w:ascii="Wingdings" w:hAnsi="Wingdings" w:hint="default"/>
+      </w:rPr>
+    </w:lvl>
+    <w:lvl w:ilvl="6" w:tplc="04090001" w:tentative="1">
+      <w:start w:val="1"/>
+      <w:numFmt w:val="bullet"/>
+      <w:lvlText w:val=""/>
+      <w:lvlJc w:val="left"/>
+      <w:pPr>
+        <w:ind w:left="5040" w:hanging="360"/>
+      </w:pPr>
+      <w:rPr>
+        <w:rFonts w:ascii="Symbol" w:hAnsi="Symbol" w:hint="default"/>
+      </w:rPr>
+    </w:lvl>
+    <w:lvl w:ilvl="7" w:tplc="04090003" w:tentative="1">
+      <w:start w:val="1"/>
+      <w:numFmt w:val="bullet"/>
+      <w:lvlText w:val="o"/>
+      <w:lvlJc w:val="left"/>
+      <w:pPr>
+        <w:ind w:left="5760" w:hanging="360"/>
+      </w:pPr>
+      <w:rPr>
+        <w:rFonts w:ascii="Courier New" w:hAnsi="Courier New" w:cs="Courier New" w:hint="default"/>
+      </w:rPr>
+    </w:lvl>
+    <w:lvl w:ilvl="8" w:tplc="04090005" w:tentative="1">
+      <w:start w:val="1"/>
+      <w:numFmt w:val="bullet"/>
+      <w:lvlText w:val=""/>
+      <w:lvlJc w:val="left"/>
+      <w:pPr>
+        <w:ind w:left="6480" w:hanging="360"/>
+      </w:pPr>
+      <w:rPr>
+        <w:rFonts w:ascii="Wingdings" w:hAnsi="Wingdings" w:hint="default"/>
+      </w:rPr>
+    </w:lvl>
+  </w:abstractNum>
   <w:num w:numId="1">
-    <w:abstractNumId w:val="0"/>
+    <w:abstractNumId w:val="1"/>
   </w:num>
   <w:num w:numId="2">
+    <w:abstractNumId w:val="4"/>
+  </w:num>
+  <w:num w:numId="3">
+    <w:abstractNumId w:val="3"/>
+  </w:num>
+  <w:num w:numId="4">
     <w:abstractNumId w:val="2"/>
   </w:num>
-  <w:num w:numId="3">
-    <w:abstractNumId w:val="1"/>
+  <w:num w:numId="5">
+    <w:abstractNumId w:val="0"/>
   </w:num>
 </w:numbering>
 </file>
@@ -1119,7 +4227,7 @@
     <w:lsdException w:name="Medium Shading 2 Accent 1" w:semiHidden="0" w:uiPriority="64" w:unhideWhenUsed="0"/>
     <w:lsdException w:name="Medium List 1 Accent 1" w:semiHidden="0" w:uiPriority="65" w:unhideWhenUsed="0"/>
     <w:lsdException w:name="Revision" w:unhideWhenUsed="0"/>
-    <w:lsdException w:name="List Paragraph" w:semiHidden="0" w:uiPriority="34" w:unhideWhenUsed="0" w:qFormat="1"/>
+    <w:lsdException w:name="List Paragraph" w:semiHidden="0" w:uiPriority="0" w:unhideWhenUsed="0" w:qFormat="1"/>
     <w:lsdException w:name="Quote" w:semiHidden="0" w:uiPriority="29" w:unhideWhenUsed="0" w:qFormat="1"/>
     <w:lsdException w:name="Intense Quote" w:semiHidden="0" w:uiPriority="30" w:unhideWhenUsed="0" w:qFormat="1"/>
     <w:lsdException w:name="Medium List 2 Accent 1" w:semiHidden="0" w:uiPriority="66" w:unhideWhenUsed="0"/>
@@ -1242,13 +4350,32 @@
   <w:style w:type="paragraph" w:styleId="ListParagraph">
     <w:name w:val="List Paragraph"/>
     <w:basedOn w:val="Normal"/>
-    <w:uiPriority w:val="34"/>
     <w:qFormat/>
     <w:rsid w:val="0086495E"/>
     <w:pPr>
       <w:ind w:left="720"/>
       <w:contextualSpacing/>
     </w:pPr>
+  </w:style>
+  <w:style w:type="paragraph" w:customStyle="1" w:styleId="BodyA">
+    <w:name w:val="Body A"/>
+    <w:rsid w:val="00CF26F8"/>
+    <w:pPr>
+      <w:pBdr>
+        <w:top w:val="nil"/>
+        <w:left w:val="nil"/>
+        <w:bottom w:val="nil"/>
+        <w:right w:val="nil"/>
+        <w:between w:val="nil"/>
+        <w:bar w:val="nil"/>
+      </w:pBdr>
+    </w:pPr>
+    <w:rPr>
+      <w:rFonts w:ascii="Calibri" w:eastAsia="Calibri" w:hAnsi="Calibri" w:cs="Calibri"/>
+      <w:color w:val="000000"/>
+      <w:u w:color="000000"/>
+      <w:bdr w:val="nil"/>
+    </w:rPr>
   </w:style>
 </w:styles>
 </file>
@@ -1320,7 +4447,7 @@
     <w:lsdException w:name="Medium Shading 2 Accent 1" w:semiHidden="0" w:uiPriority="64" w:unhideWhenUsed="0"/>
     <w:lsdException w:name="Medium List 1 Accent 1" w:semiHidden="0" w:uiPriority="65" w:unhideWhenUsed="0"/>
     <w:lsdException w:name="Revision" w:unhideWhenUsed="0"/>
-    <w:lsdException w:name="List Paragraph" w:semiHidden="0" w:uiPriority="34" w:unhideWhenUsed="0" w:qFormat="1"/>
+    <w:lsdException w:name="List Paragraph" w:semiHidden="0" w:uiPriority="0" w:unhideWhenUsed="0" w:qFormat="1"/>
     <w:lsdException w:name="Quote" w:semiHidden="0" w:uiPriority="29" w:unhideWhenUsed="0" w:qFormat="1"/>
     <w:lsdException w:name="Intense Quote" w:semiHidden="0" w:uiPriority="30" w:unhideWhenUsed="0" w:qFormat="1"/>
     <w:lsdException w:name="Medium List 2 Accent 1" w:semiHidden="0" w:uiPriority="66" w:unhideWhenUsed="0"/>
@@ -1443,13 +4570,32 @@
   <w:style w:type="paragraph" w:styleId="ListParagraph">
     <w:name w:val="List Paragraph"/>
     <w:basedOn w:val="Normal"/>
-    <w:uiPriority w:val="34"/>
     <w:qFormat/>
     <w:rsid w:val="0086495E"/>
     <w:pPr>
       <w:ind w:left="720"/>
       <w:contextualSpacing/>
     </w:pPr>
+  </w:style>
+  <w:style w:type="paragraph" w:customStyle="1" w:styleId="BodyA">
+    <w:name w:val="Body A"/>
+    <w:rsid w:val="00CF26F8"/>
+    <w:pPr>
+      <w:pBdr>
+        <w:top w:val="nil"/>
+        <w:left w:val="nil"/>
+        <w:bottom w:val="nil"/>
+        <w:right w:val="nil"/>
+        <w:between w:val="nil"/>
+        <w:bar w:val="nil"/>
+      </w:pBdr>
+    </w:pPr>
+    <w:rPr>
+      <w:rFonts w:ascii="Calibri" w:eastAsia="Calibri" w:hAnsi="Calibri" w:cs="Calibri"/>
+      <w:color w:val="000000"/>
+      <w:u w:color="000000"/>
+      <w:bdr w:val="nil"/>
+    </w:rPr>
   </w:style>
 </w:styles>
 </file>
@@ -1713,4 +4859,16 @@
     </a:ext>
   </a:extLst>
 </a:theme>
+</file>
+
+<file path=customXml/item1.xml><?xml version="1.0" encoding="utf-8"?>
+<b:Sources xmlns:b="http://schemas.openxmlformats.org/officeDocument/2006/bibliography" xmlns="http://schemas.openxmlformats.org/officeDocument/2006/bibliography" SelectedStyle="\APA.XSL" StyleName="APA"/>
+</file>
+
+<file path=customXml/itemProps1.xml><?xml version="1.0" encoding="utf-8"?>
+<ds:datastoreItem xmlns:ds="http://schemas.openxmlformats.org/officeDocument/2006/customXml" ds:itemID="{E0B0B2F1-C7A2-48CD-BB27-486B8731C056}">
+  <ds:schemaRefs>
+    <ds:schemaRef ds:uri="http://schemas.openxmlformats.org/officeDocument/2006/bibliography"/>
+  </ds:schemaRefs>
+</ds:datastoreItem>
 </file>
</xml_diff>

<commit_message>
some updates to assignment1
</commit_message>
<xml_diff>
--- a/DeadLine_7_10_2015/Assignment1.docx
+++ b/DeadLine_7_10_2015/Assignment1.docx
@@ -32,132 +32,32 @@
           <w:szCs w:val="24"/>
         </w:rPr>
       </w:pPr>
-      <w:proofErr w:type="spellStart"/>
       <w:r>
         <w:rPr>
           <w:rFonts w:ascii="Times New Roman" w:hAnsi="Times New Roman" w:cs="Times New Roman"/>
           <w:sz w:val="24"/>
           <w:szCs w:val="24"/>
         </w:rPr>
-        <w:t>GetTrippy</w:t>
-      </w:r>
-      <w:proofErr w:type="spellEnd"/>
-      <w:r>
+        <w:t>GetTrippy is a web site base application that is targeting individuals of all ages that are simply just trying to explore with oneself or with friends, a quick vacation for friends/family, and dates. GetTrippy is using the explore/travel industry to bring all types of individuals together and at the same time helping companies see how they are ranking up against their competitors. GetTrippy will be a very user friendly web site that even someone that isn’t good with computers will be able to navigate through the site with no problem. By being a registered user on GetTrippy finding a site/museum to explore and travel to will be a walk in the park. You will be able to see the top ranked sites/museums in your local area with reviews from other registered users and the most talked about place around you.</w:t>
+      </w:r>
+    </w:p>
+    <w:p>
+      <w:pPr>
+        <w:spacing w:after="200" w:line="480" w:lineRule="auto"/>
+        <w:ind w:firstLine="720"/>
         <w:rPr>
           <w:rFonts w:ascii="Times New Roman" w:hAnsi="Times New Roman" w:cs="Times New Roman"/>
           <w:sz w:val="24"/>
           <w:szCs w:val="24"/>
         </w:rPr>
-        <w:t xml:space="preserve"> is a web site base application that is targeting individuals of all ages that are simply just trying to explore with oneself or with friends, a quick vacation for friends/family, and dates. </w:t>
-      </w:r>
-      <w:proofErr w:type="spellStart"/>
+      </w:pPr>
       <w:r>
         <w:rPr>
           <w:rFonts w:ascii="Times New Roman" w:hAnsi="Times New Roman" w:cs="Times New Roman"/>
           <w:sz w:val="24"/>
           <w:szCs w:val="24"/>
         </w:rPr>
-        <w:t>GetTrippy</w:t>
-      </w:r>
-      <w:proofErr w:type="spellEnd"/>
-      <w:r>
-        <w:rPr>
-          <w:rFonts w:ascii="Times New Roman" w:hAnsi="Times New Roman" w:cs="Times New Roman"/>
-          <w:sz w:val="24"/>
-          <w:szCs w:val="24"/>
-        </w:rPr>
-        <w:t xml:space="preserve"> is using the explore/travel industry to bring all types of individuals together and at the same time helping companies see how they are ranking up against their competitors. </w:t>
-      </w:r>
-      <w:proofErr w:type="spellStart"/>
-      <w:r>
-        <w:rPr>
-          <w:rFonts w:ascii="Times New Roman" w:hAnsi="Times New Roman" w:cs="Times New Roman"/>
-          <w:sz w:val="24"/>
-          <w:szCs w:val="24"/>
-        </w:rPr>
-        <w:t>GetTrippy</w:t>
-      </w:r>
-      <w:proofErr w:type="spellEnd"/>
-      <w:r>
-        <w:rPr>
-          <w:rFonts w:ascii="Times New Roman" w:hAnsi="Times New Roman" w:cs="Times New Roman"/>
-          <w:sz w:val="24"/>
-          <w:szCs w:val="24"/>
-        </w:rPr>
-        <w:t xml:space="preserve"> will be a very user friendly web site that even someone that isn’t good with computers will be able to navigate through the site with no problem. By being a registered user on </w:t>
-      </w:r>
-      <w:proofErr w:type="spellStart"/>
-      <w:r>
-        <w:rPr>
-          <w:rFonts w:ascii="Times New Roman" w:hAnsi="Times New Roman" w:cs="Times New Roman"/>
-          <w:sz w:val="24"/>
-          <w:szCs w:val="24"/>
-        </w:rPr>
-        <w:t>GetTrippy</w:t>
-      </w:r>
-      <w:proofErr w:type="spellEnd"/>
-      <w:r>
-        <w:rPr>
-          <w:rFonts w:ascii="Times New Roman" w:hAnsi="Times New Roman" w:cs="Times New Roman"/>
-          <w:sz w:val="24"/>
-          <w:szCs w:val="24"/>
-        </w:rPr>
-        <w:t xml:space="preserve"> finding a site/museum to explore and travel to will be a walk in the park. You will be able to see the top ranked sites/museums in your local area with reviews from other registered users and the most talked about place around you.</w:t>
-      </w:r>
-    </w:p>
-    <w:p>
-      <w:pPr>
-        <w:spacing w:after="200" w:line="480" w:lineRule="auto"/>
-        <w:ind w:firstLine="720"/>
-        <w:rPr>
-          <w:rFonts w:ascii="Times New Roman" w:hAnsi="Times New Roman" w:cs="Times New Roman"/>
-          <w:sz w:val="24"/>
-          <w:szCs w:val="24"/>
-        </w:rPr>
-      </w:pPr>
-      <w:r>
-        <w:rPr>
-          <w:rFonts w:ascii="Times New Roman" w:hAnsi="Times New Roman" w:cs="Times New Roman"/>
-          <w:sz w:val="24"/>
-          <w:szCs w:val="24"/>
-        </w:rPr>
-        <w:t xml:space="preserve">Registered users will have a ranking. The ranking will be according to each time a person on the site thinks a user’s review is helpful to them. This will help people feel more at ease when they are reading a review given by the user about a place. </w:t>
-      </w:r>
-      <w:proofErr w:type="spellStart"/>
-      <w:r>
-        <w:rPr>
-          <w:rFonts w:ascii="Times New Roman" w:hAnsi="Times New Roman" w:cs="Times New Roman"/>
-          <w:sz w:val="24"/>
-          <w:szCs w:val="24"/>
-        </w:rPr>
-        <w:t>GetTrippy</w:t>
-      </w:r>
-      <w:proofErr w:type="spellEnd"/>
-      <w:r>
-        <w:rPr>
-          <w:rFonts w:ascii="Times New Roman" w:hAnsi="Times New Roman" w:cs="Times New Roman"/>
-          <w:sz w:val="24"/>
-          <w:szCs w:val="24"/>
-        </w:rPr>
-        <w:t xml:space="preserve"> will also be able to display the most current photos of a place that a registered user is visiting by giving registered users the feature of being able to upload a pic with a description about the location and being able to rank the place right away. Other registered users will be able to comment on these posts as well. The most important thing to </w:t>
-      </w:r>
-      <w:proofErr w:type="spellStart"/>
-      <w:r>
-        <w:rPr>
-          <w:rFonts w:ascii="Times New Roman" w:hAnsi="Times New Roman" w:cs="Times New Roman"/>
-          <w:sz w:val="24"/>
-          <w:szCs w:val="24"/>
-        </w:rPr>
-        <w:t>GetTrippy</w:t>
-      </w:r>
-      <w:proofErr w:type="spellEnd"/>
-      <w:r>
-        <w:rPr>
-          <w:rFonts w:ascii="Times New Roman" w:hAnsi="Times New Roman" w:cs="Times New Roman"/>
-          <w:sz w:val="24"/>
-          <w:szCs w:val="24"/>
-        </w:rPr>
-        <w:t xml:space="preserve"> is being able to help people figure out where to explore with ease and time efficiency so they can spend more time exploring and socializing out of their work and home environment.</w:t>
+        <w:t>Registered users will have a ranking. The ranking will be according to each time a person on the site thinks a user’s review is helpful to them. This will help people feel more at ease when they are reading a review given by the user about a place. GetTrippy will also be able to display the most current photos of a place that a registered user is visiting by giving registered users the feature of being able to upload a pic with a description about the location and being able to rank the place right away. Other registered users will be able to comment on these posts as well. The most important thing to GetTrippy is being able to help people figure out where to explore with ease and time efficiency so they can spend more time exploring and socializing out of their work and home environment.</w:t>
       </w:r>
     </w:p>
     <w:p>
@@ -206,16 +106,7 @@
           <w:szCs w:val="28"/>
         </w:rPr>
         <w:lastRenderedPageBreak/>
-        <w:t>Competitive Analysis</w:t>
-      </w:r>
-      <w:r>
-        <w:rPr>
-          <w:rFonts w:ascii="Times New Roman" w:hAnsi="Times New Roman" w:cs="Times New Roman"/>
-          <w:b/>
-          <w:sz w:val="28"/>
-          <w:szCs w:val="28"/>
-        </w:rPr>
-        <w:t>:</w:t>
+        <w:t>Competitive Analysis:</w:t>
       </w:r>
     </w:p>
     <w:tbl>
@@ -297,7 +188,6 @@
                 <w:sz w:val="24"/>
               </w:rPr>
             </w:pPr>
-            <w:proofErr w:type="spellStart"/>
             <w:r>
               <w:rPr>
                 <w:rFonts w:ascii="Times New Roman" w:hAnsi="Times New Roman" w:cs="Times New Roman"/>
@@ -305,7 +195,6 @@
               </w:rPr>
               <w:t>GetTrippy</w:t>
             </w:r>
-            <w:proofErr w:type="spellEnd"/>
           </w:p>
         </w:tc>
         <w:tc>
@@ -334,7 +223,6 @@
                 <w:sz w:val="24"/>
               </w:rPr>
             </w:pPr>
-            <w:proofErr w:type="spellStart"/>
             <w:r>
               <w:rPr>
                 <w:rFonts w:ascii="Times New Roman" w:hAnsi="Times New Roman" w:cs="Times New Roman"/>
@@ -342,7 +230,6 @@
               </w:rPr>
               <w:t>TravelAdvisor</w:t>
             </w:r>
-            <w:proofErr w:type="spellEnd"/>
           </w:p>
         </w:tc>
         <w:tc>
@@ -371,7 +258,6 @@
                 <w:sz w:val="24"/>
               </w:rPr>
             </w:pPr>
-            <w:proofErr w:type="spellStart"/>
             <w:r>
               <w:rPr>
                 <w:rFonts w:ascii="Times New Roman" w:hAnsi="Times New Roman" w:cs="Times New Roman"/>
@@ -379,7 +265,6 @@
               </w:rPr>
               <w:t>TravelZoo</w:t>
             </w:r>
-            <w:proofErr w:type="spellEnd"/>
           </w:p>
         </w:tc>
         <w:tc>
@@ -453,21 +338,7 @@
                 <w:rFonts w:ascii="Times New Roman" w:hAnsi="Times New Roman" w:cs="Times New Roman"/>
                 <w:sz w:val="24"/>
               </w:rPr>
-              <w:t>Approximate Pri</w:t>
-            </w:r>
-            <w:r>
-              <w:rPr>
-                <w:rFonts w:ascii="Times New Roman" w:hAnsi="Times New Roman" w:cs="Times New Roman"/>
-                <w:sz w:val="24"/>
-              </w:rPr>
-              <w:t>c</w:t>
-            </w:r>
-            <w:r>
-              <w:rPr>
-                <w:rFonts w:ascii="Times New Roman" w:hAnsi="Times New Roman" w:cs="Times New Roman"/>
-                <w:sz w:val="24"/>
-              </w:rPr>
-              <w:t xml:space="preserve">ing </w:t>
+              <w:t xml:space="preserve">Approximate Pricing </w:t>
             </w:r>
           </w:p>
         </w:tc>
@@ -1158,21 +1029,7 @@
                 <w:rFonts w:ascii="Times New Roman" w:hAnsi="Times New Roman" w:cs="Times New Roman"/>
                 <w:sz w:val="24"/>
               </w:rPr>
-              <w:t>Offer Transport</w:t>
-            </w:r>
-            <w:r>
-              <w:rPr>
-                <w:rFonts w:ascii="Times New Roman" w:hAnsi="Times New Roman" w:cs="Times New Roman"/>
-                <w:sz w:val="24"/>
-              </w:rPr>
-              <w:t>a</w:t>
-            </w:r>
-            <w:r>
-              <w:rPr>
-                <w:rFonts w:ascii="Times New Roman" w:hAnsi="Times New Roman" w:cs="Times New Roman"/>
-                <w:sz w:val="24"/>
-              </w:rPr>
-              <w:t>tion</w:t>
+              <w:t>Offer Transportation</w:t>
             </w:r>
           </w:p>
         </w:tc>
@@ -1513,117 +1370,35 @@
           <w:sz w:val="24"/>
         </w:rPr>
         <w:tab/>
-        <w:t xml:space="preserve">There are several different travel advisory sites already in exists. </w:t>
-      </w:r>
-      <w:proofErr w:type="gramStart"/>
-      <w:r>
-        <w:rPr>
-          <w:rFonts w:ascii="Times New Roman" w:hAnsi="Times New Roman" w:cs="Times New Roman"/>
-          <w:sz w:val="24"/>
-        </w:rPr>
-        <w:t xml:space="preserve">To name a few competitors, </w:t>
-      </w:r>
-      <w:proofErr w:type="spellStart"/>
-      <w:r>
-        <w:rPr>
-          <w:rFonts w:ascii="Times New Roman" w:hAnsi="Times New Roman" w:cs="Times New Roman"/>
-          <w:sz w:val="24"/>
-        </w:rPr>
-        <w:t>TravelAdvisor</w:t>
-      </w:r>
-      <w:proofErr w:type="spellEnd"/>
-      <w:r>
-        <w:rPr>
-          <w:rFonts w:ascii="Times New Roman" w:hAnsi="Times New Roman" w:cs="Times New Roman"/>
-          <w:sz w:val="24"/>
-        </w:rPr>
-        <w:t xml:space="preserve">, </w:t>
-      </w:r>
-      <w:proofErr w:type="spellStart"/>
-      <w:r>
-        <w:rPr>
-          <w:rFonts w:ascii="Times New Roman" w:hAnsi="Times New Roman" w:cs="Times New Roman"/>
-          <w:sz w:val="24"/>
-        </w:rPr>
-        <w:t>TravelZoo</w:t>
-      </w:r>
-      <w:proofErr w:type="spellEnd"/>
-      <w:r>
-        <w:rPr>
-          <w:rFonts w:ascii="Times New Roman" w:hAnsi="Times New Roman" w:cs="Times New Roman"/>
-          <w:sz w:val="24"/>
-        </w:rPr>
-        <w:t>, and Expedia.</w:t>
-      </w:r>
-      <w:proofErr w:type="gramEnd"/>
-      <w:r>
-        <w:rPr>
-          <w:rFonts w:ascii="Times New Roman" w:hAnsi="Times New Roman" w:cs="Times New Roman"/>
-          <w:sz w:val="24"/>
-        </w:rPr>
-        <w:t xml:space="preserve"> In comparison, all of these sites like our site, </w:t>
-      </w:r>
-      <w:proofErr w:type="spellStart"/>
-      <w:r>
-        <w:rPr>
-          <w:rFonts w:ascii="Times New Roman" w:hAnsi="Times New Roman" w:cs="Times New Roman"/>
-          <w:sz w:val="24"/>
-        </w:rPr>
-        <w:t>GetTrippy</w:t>
-      </w:r>
-      <w:proofErr w:type="spellEnd"/>
-      <w:r>
-        <w:rPr>
-          <w:rFonts w:ascii="Times New Roman" w:hAnsi="Times New Roman" w:cs="Times New Roman"/>
-          <w:sz w:val="24"/>
-        </w:rPr>
-        <w:t xml:space="preserve">, </w:t>
-      </w:r>
-      <w:proofErr w:type="gramStart"/>
-      <w:r>
-        <w:rPr>
-          <w:rFonts w:ascii="Times New Roman" w:hAnsi="Times New Roman" w:cs="Times New Roman"/>
-          <w:sz w:val="24"/>
-        </w:rPr>
-        <w:t>offers</w:t>
-      </w:r>
-      <w:proofErr w:type="gramEnd"/>
-      <w:r>
-        <w:rPr>
-          <w:rFonts w:ascii="Times New Roman" w:hAnsi="Times New Roman" w:cs="Times New Roman"/>
-          <w:sz w:val="24"/>
-        </w:rPr>
-        <w:t xml:space="preserve"> approximate pricing for activities and places, displays different attractions, as well as user login. Unlike our competitors, </w:t>
-      </w:r>
-      <w:proofErr w:type="spellStart"/>
-      <w:r>
-        <w:rPr>
-          <w:rFonts w:ascii="Times New Roman" w:hAnsi="Times New Roman" w:cs="Times New Roman"/>
-          <w:sz w:val="24"/>
-        </w:rPr>
-        <w:t>GetTrippy</w:t>
-      </w:r>
-      <w:proofErr w:type="spellEnd"/>
-      <w:r>
-        <w:rPr>
-          <w:rFonts w:ascii="Times New Roman" w:hAnsi="Times New Roman" w:cs="Times New Roman"/>
-          <w:sz w:val="24"/>
-        </w:rPr>
-        <w:t xml:space="preserve"> offers the features to be able to add new attractions and places, once verified. This feature allows for any attraction or place that is not already presented on the site the oppo</w:t>
-      </w:r>
-      <w:r>
-        <w:rPr>
-          <w:rFonts w:ascii="Times New Roman" w:hAnsi="Times New Roman" w:cs="Times New Roman"/>
-          <w:sz w:val="24"/>
-        </w:rPr>
-        <w:t>r</w:t>
-      </w:r>
-      <w:r>
-        <w:rPr>
-          <w:rFonts w:ascii="Times New Roman" w:hAnsi="Times New Roman" w:cs="Times New Roman"/>
-          <w:sz w:val="24"/>
-        </w:rPr>
-        <w:t xml:space="preserve">tunity to be added. Some of the competitors do </w:t>
+        <w:t>There are several different travel advisory sites already in ex</w:t>
+      </w:r>
+      <w:r>
+        <w:rPr>
+          <w:rFonts w:ascii="Times New Roman" w:hAnsi="Times New Roman" w:cs="Times New Roman"/>
+          <w:sz w:val="24"/>
+        </w:rPr>
+        <w:t>ists. To name a few competitors:</w:t>
+      </w:r>
+      <w:r>
+        <w:rPr>
+          <w:rFonts w:ascii="Times New Roman" w:hAnsi="Times New Roman" w:cs="Times New Roman"/>
+          <w:sz w:val="24"/>
+        </w:rPr>
+        <w:t xml:space="preserve"> TravelAdvisor, TravelZoo, and Expedia. In comparison, all of these sites </w:t>
+      </w:r>
+      <w:r>
+        <w:rPr>
+          <w:rFonts w:ascii="Times New Roman" w:hAnsi="Times New Roman" w:cs="Times New Roman"/>
+          <w:sz w:val="24"/>
+        </w:rPr>
+        <w:t>like our site, GetTrippy, offer</w:t>
+      </w:r>
+      <w:r>
+        <w:rPr>
+          <w:rFonts w:ascii="Times New Roman" w:hAnsi="Times New Roman" w:cs="Times New Roman"/>
+          <w:sz w:val="24"/>
+        </w:rPr>
+        <w:t xml:space="preserve"> approximate pricing for activities and places, displays different attractions, as well as user login. Unlike our competitors, GetTrippy offers the features to be able to add new attractions and places, once verified. This feature allows for any attraction or place that is not already presented on the site the opportunity to be added. Some of the competitors do have some </w:t>
       </w:r>
       <w:r>
         <w:rPr>
@@ -1631,39 +1406,7 @@
           <w:sz w:val="24"/>
         </w:rPr>
         <w:lastRenderedPageBreak/>
-        <w:t xml:space="preserve">have some features that </w:t>
-      </w:r>
-      <w:proofErr w:type="spellStart"/>
-      <w:r>
-        <w:rPr>
-          <w:rFonts w:ascii="Times New Roman" w:hAnsi="Times New Roman" w:cs="Times New Roman"/>
-          <w:sz w:val="24"/>
-        </w:rPr>
-        <w:t>GetTrippy</w:t>
-      </w:r>
-      <w:proofErr w:type="spellEnd"/>
-      <w:r>
-        <w:rPr>
-          <w:rFonts w:ascii="Times New Roman" w:hAnsi="Times New Roman" w:cs="Times New Roman"/>
-          <w:sz w:val="24"/>
-        </w:rPr>
-        <w:t xml:space="preserve"> does not, such as the feature to offer deals or the ability to offer transportation. These are features that </w:t>
-      </w:r>
-      <w:proofErr w:type="spellStart"/>
-      <w:r>
-        <w:rPr>
-          <w:rFonts w:ascii="Times New Roman" w:hAnsi="Times New Roman" w:cs="Times New Roman"/>
-          <w:sz w:val="24"/>
-        </w:rPr>
-        <w:t>GetTrippy</w:t>
-      </w:r>
-      <w:proofErr w:type="spellEnd"/>
-      <w:r>
-        <w:rPr>
-          <w:rFonts w:ascii="Times New Roman" w:hAnsi="Times New Roman" w:cs="Times New Roman"/>
-          <w:sz w:val="24"/>
-        </w:rPr>
-        <w:t xml:space="preserve"> are not opposed to eventually adding. </w:t>
+        <w:t xml:space="preserve">features that GetTrippy does not, such as the feature to offer deals or the ability to offer transportation. These are features that GetTrippy are not opposed to eventually adding. </w:t>
       </w:r>
     </w:p>
     <w:p>
@@ -1675,8 +1418,6 @@
           <w:sz w:val="24"/>
         </w:rPr>
       </w:pPr>
-      <w:bookmarkStart w:id="0" w:name="_GoBack"/>
-      <w:bookmarkEnd w:id="0"/>
     </w:p>
     <w:p>
       <w:pPr>
@@ -2576,6 +2317,57 @@
         </w:rPr>
         <w:t>Constraint: Prices will not be live, and will require manually updating.</w:t>
       </w:r>
+      <w:r>
+        <w:rPr>
+          <w:rFonts w:ascii="Times New Roman" w:hAnsi="Times New Roman" w:cs="Times New Roman"/>
+          <w:sz w:val="24"/>
+        </w:rPr>
+        <w:t xml:space="preserve"> Our site will not offer any sales, or products.</w:t>
+      </w:r>
+      <w:bookmarkStart w:id="0" w:name="_GoBack"/>
+      <w:bookmarkEnd w:id="0"/>
+    </w:p>
+    <w:p>
+      <w:pPr>
+        <w:pStyle w:val="ListParagraph"/>
+        <w:numPr>
+          <w:ilvl w:val="0"/>
+          <w:numId w:val="1"/>
+        </w:numPr>
+        <w:spacing w:after="200" w:line="480" w:lineRule="auto"/>
+        <w:rPr>
+          <w:rFonts w:ascii="Times New Roman" w:hAnsi="Times New Roman" w:cs="Times New Roman"/>
+          <w:sz w:val="24"/>
+        </w:rPr>
+      </w:pPr>
+      <w:r>
+        <w:rPr>
+          <w:rFonts w:ascii="Times New Roman" w:hAnsi="Times New Roman" w:cs="Times New Roman"/>
+          <w:sz w:val="24"/>
+        </w:rPr>
+        <w:t>Rating of users</w:t>
+      </w:r>
+    </w:p>
+    <w:p>
+      <w:pPr>
+        <w:pStyle w:val="ListParagraph"/>
+        <w:numPr>
+          <w:ilvl w:val="1"/>
+          <w:numId w:val="1"/>
+        </w:numPr>
+        <w:spacing w:after="200" w:line="480" w:lineRule="auto"/>
+        <w:rPr>
+          <w:rFonts w:ascii="Times New Roman" w:hAnsi="Times New Roman" w:cs="Times New Roman"/>
+          <w:sz w:val="24"/>
+        </w:rPr>
+      </w:pPr>
+      <w:r>
+        <w:rPr>
+          <w:rFonts w:ascii="Times New Roman" w:hAnsi="Times New Roman" w:cs="Times New Roman"/>
+          <w:sz w:val="24"/>
+        </w:rPr>
+        <w:t>Users will gain a rating which is based on other users. Users can give thumbs ups or thumbs down to other user’s reviews.</w:t>
+      </w:r>
     </w:p>
     <w:p>
       <w:pPr>
@@ -2633,6 +2425,7 @@
           <w:rFonts w:ascii="Times New Roman" w:hAnsi="Times New Roman" w:cs="Times New Roman"/>
           <w:sz w:val="24"/>
         </w:rPr>
+        <w:lastRenderedPageBreak/>
         <w:t>Hash/Salt user passwords</w:t>
       </w:r>
     </w:p>
@@ -2731,7 +2524,6 @@
           <w:rFonts w:ascii="Times New Roman" w:hAnsi="Times New Roman" w:cs="Times New Roman"/>
           <w:sz w:val="24"/>
         </w:rPr>
-        <w:lastRenderedPageBreak/>
         <w:t>Implementation: Top-down design</w:t>
       </w:r>
     </w:p>
@@ -2919,7 +2711,6 @@
           <w:sz w:val="24"/>
         </w:rPr>
       </w:pPr>
-      <w:proofErr w:type="spellStart"/>
       <w:r>
         <w:rPr>
           <w:rFonts w:ascii="Times New Roman" w:hAnsi="Times New Roman" w:cs="Times New Roman"/>
@@ -2927,7 +2718,6 @@
         </w:rPr>
         <w:t>GitHub</w:t>
       </w:r>
-      <w:proofErr w:type="spellEnd"/>
     </w:p>
     <w:p>
       <w:pPr>
@@ -3047,7 +2837,6 @@
           <w:sz w:val="24"/>
         </w:rPr>
       </w:pPr>
-      <w:proofErr w:type="spellStart"/>
       <w:r>
         <w:rPr>
           <w:rFonts w:ascii="Times New Roman" w:hAnsi="Times New Roman" w:cs="Times New Roman"/>
@@ -3055,7 +2844,6 @@
         </w:rPr>
         <w:t>WinSCP</w:t>
       </w:r>
-      <w:proofErr w:type="spellEnd"/>
     </w:p>
     <w:p>
       <w:pPr>
@@ -3077,13 +2865,25 @@
           <w:szCs w:val="28"/>
         </w:rPr>
       </w:pPr>
-      <w:r>
+    </w:p>
+    <w:p>
+      <w:pPr>
+        <w:pStyle w:val="BodyA"/>
+        <w:spacing w:after="200" w:line="480" w:lineRule="auto"/>
         <w:rPr>
           <w:rFonts w:ascii="Times New Roman" w:hAnsi="Times New Roman" w:cs="Times New Roman"/>
           <w:b/>
           <w:sz w:val="28"/>
           <w:szCs w:val="28"/>
         </w:rPr>
+      </w:pPr>
+      <w:r>
+        <w:rPr>
+          <w:rFonts w:ascii="Times New Roman" w:hAnsi="Times New Roman" w:cs="Times New Roman"/>
+          <w:b/>
+          <w:sz w:val="28"/>
+          <w:szCs w:val="28"/>
+        </w:rPr>
         <w:t>Team Details:</w:t>
       </w:r>
     </w:p>
@@ -3102,14 +2902,7 @@
           <w:rFonts w:ascii="Times New Roman" w:hAnsi="Times New Roman" w:cs="Times New Roman"/>
           <w:sz w:val="24"/>
         </w:rPr>
-        <w:t xml:space="preserve">Name: </w:t>
-      </w:r>
-      <w:r>
-        <w:rPr>
-          <w:rFonts w:ascii="Times New Roman" w:hAnsi="Times New Roman" w:cs="Times New Roman"/>
-          <w:sz w:val="24"/>
-        </w:rPr>
-        <w:t>Syntax Error</w:t>
+        <w:t>Name: Syntax Error</w:t>
       </w:r>
     </w:p>
     <w:p>
@@ -3169,7 +2962,6 @@
           <w:rFonts w:ascii="Times New Roman" w:hAnsi="Times New Roman" w:cs="Times New Roman"/>
           <w:sz w:val="24"/>
         </w:rPr>
-        <w:lastRenderedPageBreak/>
         <w:t>Scrum Master: Bryan Haskell</w:t>
       </w:r>
     </w:p>
@@ -3191,23 +2983,7 @@
           <w:rFonts w:ascii="Times New Roman" w:hAnsi="Times New Roman" w:cs="Times New Roman"/>
           <w:sz w:val="24"/>
         </w:rPr>
-        <w:t xml:space="preserve">Development Team: </w:t>
-      </w:r>
-      <w:proofErr w:type="spellStart"/>
-      <w:r>
-        <w:rPr>
-          <w:rFonts w:ascii="Times New Roman" w:hAnsi="Times New Roman" w:cs="Times New Roman"/>
-          <w:sz w:val="24"/>
-        </w:rPr>
-        <w:t>Carishea</w:t>
-      </w:r>
-      <w:proofErr w:type="spellEnd"/>
-      <w:r>
-        <w:rPr>
-          <w:rFonts w:ascii="Times New Roman" w:hAnsi="Times New Roman" w:cs="Times New Roman"/>
-          <w:sz w:val="24"/>
-        </w:rPr>
-        <w:t xml:space="preserve"> Frame, Dustin Owen, Bryan Haskell</w:t>
+        <w:t>Development Team: Carishea Frame, Dustin Owen, Bryan Haskell</w:t>
       </w:r>
     </w:p>
     <w:p>
@@ -3263,17 +3039,6 @@
     <w:p>
       <w:pPr>
         <w:pStyle w:val="ListParagraph"/>
-        <w:spacing w:after="200" w:line="480" w:lineRule="auto"/>
-        <w:ind w:left="0"/>
-        <w:rPr>
-          <w:rFonts w:ascii="Times New Roman" w:eastAsia="Helvetica" w:hAnsi="Times New Roman" w:cs="Times New Roman"/>
-          <w:sz w:val="24"/>
-        </w:rPr>
-      </w:pPr>
-    </w:p>
-    <w:p>
-      <w:pPr>
-        <w:pStyle w:val="ListParagraph"/>
         <w:numPr>
           <w:ilvl w:val="0"/>
           <w:numId w:val="5"/>
@@ -3289,35 +3054,8 @@
           <w:rFonts w:ascii="Times New Roman" w:hAnsi="Times New Roman" w:cs="Times New Roman"/>
           <w:sz w:val="24"/>
         </w:rPr>
-        <w:t xml:space="preserve">Competitive Analysis: </w:t>
-      </w:r>
-      <w:proofErr w:type="spellStart"/>
-      <w:r>
-        <w:rPr>
-          <w:rFonts w:ascii="Times New Roman" w:hAnsi="Times New Roman" w:cs="Times New Roman"/>
-          <w:sz w:val="24"/>
-        </w:rPr>
-        <w:t>Carishea</w:t>
-      </w:r>
-      <w:proofErr w:type="spellEnd"/>
-      <w:r>
-        <w:rPr>
-          <w:rFonts w:ascii="Times New Roman" w:hAnsi="Times New Roman" w:cs="Times New Roman"/>
-          <w:sz w:val="24"/>
-        </w:rPr>
-        <w:t xml:space="preserve"> F.</w:t>
-      </w:r>
-    </w:p>
-    <w:p>
-      <w:pPr>
-        <w:pStyle w:val="ListParagraph"/>
-        <w:spacing w:after="200" w:line="480" w:lineRule="auto"/>
-        <w:ind w:left="0"/>
-        <w:rPr>
-          <w:rFonts w:ascii="Times New Roman" w:eastAsia="Helvetica" w:hAnsi="Times New Roman" w:cs="Times New Roman"/>
-          <w:sz w:val="24"/>
-        </w:rPr>
-      </w:pPr>
+        <w:t>Competitive Analysis: Carishea F.</w:t>
+      </w:r>
     </w:p>
     <w:p>
       <w:pPr>
@@ -3364,17 +3102,6 @@
     <w:p>
       <w:pPr>
         <w:pStyle w:val="ListParagraph"/>
-        <w:spacing w:after="200" w:line="480" w:lineRule="auto"/>
-        <w:ind w:left="0"/>
-        <w:rPr>
-          <w:rFonts w:ascii="Times New Roman" w:eastAsia="Helvetica" w:hAnsi="Times New Roman" w:cs="Times New Roman"/>
-          <w:sz w:val="24"/>
-        </w:rPr>
-      </w:pPr>
-    </w:p>
-    <w:p>
-      <w:pPr>
-        <w:pStyle w:val="ListParagraph"/>
         <w:numPr>
           <w:ilvl w:val="0"/>
           <w:numId w:val="5"/>
@@ -3396,17 +3123,6 @@
     <w:p>
       <w:pPr>
         <w:pStyle w:val="ListParagraph"/>
-        <w:spacing w:after="200" w:line="480" w:lineRule="auto"/>
-        <w:ind w:left="0"/>
-        <w:rPr>
-          <w:rFonts w:ascii="Times New Roman" w:eastAsia="Helvetica" w:hAnsi="Times New Roman" w:cs="Times New Roman"/>
-          <w:sz w:val="24"/>
-        </w:rPr>
-      </w:pPr>
-    </w:p>
-    <w:p>
-      <w:pPr>
-        <w:pStyle w:val="ListParagraph"/>
         <w:numPr>
           <w:ilvl w:val="0"/>
           <w:numId w:val="5"/>
@@ -3428,17 +3144,6 @@
     <w:p>
       <w:pPr>
         <w:pStyle w:val="ListParagraph"/>
-        <w:spacing w:after="200" w:line="480" w:lineRule="auto"/>
-        <w:ind w:left="0"/>
-        <w:rPr>
-          <w:rFonts w:ascii="Times New Roman" w:eastAsia="Helvetica" w:hAnsi="Times New Roman" w:cs="Times New Roman"/>
-          <w:sz w:val="24"/>
-        </w:rPr>
-      </w:pPr>
-    </w:p>
-    <w:p>
-      <w:pPr>
-        <w:pStyle w:val="ListParagraph"/>
         <w:numPr>
           <w:ilvl w:val="0"/>
           <w:numId w:val="5"/>
@@ -3454,35 +3159,8 @@
           <w:rFonts w:ascii="Times New Roman" w:hAnsi="Times New Roman" w:cs="Times New Roman"/>
           <w:sz w:val="24"/>
         </w:rPr>
-        <w:t xml:space="preserve">Team: </w:t>
-      </w:r>
-      <w:proofErr w:type="spellStart"/>
-      <w:r>
-        <w:rPr>
-          <w:rFonts w:ascii="Times New Roman" w:hAnsi="Times New Roman" w:cs="Times New Roman"/>
-          <w:sz w:val="24"/>
-        </w:rPr>
-        <w:t>Carishea</w:t>
-      </w:r>
-      <w:proofErr w:type="spellEnd"/>
-      <w:r>
-        <w:rPr>
-          <w:rFonts w:ascii="Times New Roman" w:hAnsi="Times New Roman" w:cs="Times New Roman"/>
-          <w:sz w:val="24"/>
-        </w:rPr>
-        <w:t xml:space="preserve"> F.</w:t>
-      </w:r>
-    </w:p>
-    <w:p>
-      <w:pPr>
-        <w:pStyle w:val="ListParagraph"/>
-        <w:spacing w:after="200" w:line="480" w:lineRule="auto"/>
-        <w:ind w:left="0"/>
-        <w:rPr>
-          <w:rFonts w:ascii="Times New Roman" w:eastAsia="Helvetica" w:hAnsi="Times New Roman" w:cs="Times New Roman"/>
-          <w:sz w:val="24"/>
-        </w:rPr>
-      </w:pPr>
+        <w:t>Team: Carishea F.</w:t>
+      </w:r>
     </w:p>
     <w:p>
       <w:pPr>
@@ -4866,7 +4544,7 @@
 </file>
 
 <file path=customXml/itemProps1.xml><?xml version="1.0" encoding="utf-8"?>
-<ds:datastoreItem xmlns:ds="http://schemas.openxmlformats.org/officeDocument/2006/customXml" ds:itemID="{E0B0B2F1-C7A2-48CD-BB27-486B8731C056}">
+<ds:datastoreItem xmlns:ds="http://schemas.openxmlformats.org/officeDocument/2006/customXml" ds:itemID="{22C407E4-49D6-4E62-A2FB-1676FC71C844}">
   <ds:schemaRefs>
     <ds:schemaRef ds:uri="http://schemas.openxmlformats.org/officeDocument/2006/bibliography"/>
   </ds:schemaRefs>

</xml_diff>